<commit_message>
Modificando archivo Bussines Sales Receipt.docx
</commit_message>
<xml_diff>
--- a/Business sales receipt.docx
+++ b/Business sales receipt.docx
@@ -1,6 +1,6 @@
 
 <file path=word/document.xml><?xml version="1.0" encoding="utf-8"?>
-<w:document xmlns:wpc="http://schemas.microsoft.com/office/word/2010/wordprocessingCanvas" xmlns:cx="http://schemas.microsoft.com/office/drawing/2014/chartex" xmlns:cx1="http://schemas.microsoft.com/office/drawing/2015/9/8/chartex" xmlns:cx2="http://schemas.microsoft.com/office/drawing/2015/10/21/chartex" xmlns:cx3="http://schemas.microsoft.com/office/drawing/2016/5/9/chartex" xmlns:cx4="http://schemas.microsoft.com/office/drawing/2016/5/10/chartex" xmlns:cx5="http://schemas.microsoft.com/office/drawing/2016/5/11/chartex" xmlns:cx6="http://schemas.microsoft.com/office/drawing/2016/5/12/chartex" xmlns:cx7="http://schemas.microsoft.com/office/drawing/2016/5/13/chartex" xmlns:cx8="http://schemas.microsoft.com/office/drawing/2016/5/14/chartex" xmlns:mc="http://schemas.openxmlformats.org/markup-compatibility/2006" xmlns:aink="http://schemas.microsoft.com/office/drawing/2016/ink" xmlns:am3d="http://schemas.microsoft.com/office/drawing/2017/model3d" xmlns:o="urn:schemas-microsoft-com:office:office" xmlns:oel="http://schemas.microsoft.com/office/2019/extlst" xmlns:r="http://schemas.openxmlformats.org/officeDocument/2006/relationships" xmlns:m="http://schemas.openxmlformats.org/officeDocument/2006/math" xmlns:v="urn:schemas-microsoft-com:vml" xmlns:wp14="http://schemas.microsoft.com/office/word/2010/wordprocessingDrawing" xmlns:wp="http://schemas.openxmlformats.org/drawingml/2006/wordprocessingDrawing" xmlns:w10="urn:schemas-microsoft-com:office:word" xmlns:w="http://schemas.openxmlformats.org/wordprocessingml/2006/main" xmlns:w14="http://schemas.microsoft.com/office/word/2010/wordml" xmlns:w15="http://schemas.microsoft.com/office/word/2012/wordml" xmlns:w16cex="http://schemas.microsoft.com/office/word/2018/wordml/cex" xmlns:w16cid="http://schemas.microsoft.com/office/word/2016/wordml/cid" xmlns:w16="http://schemas.microsoft.com/office/word/2018/wordml" xmlns:w16sdtdh="http://schemas.microsoft.com/office/word/2020/wordml/sdtdatahash" xmlns:w16se="http://schemas.microsoft.com/office/word/2015/wordml/symex" xmlns:wpg="http://schemas.microsoft.com/office/word/2010/wordprocessingGroup" xmlns:wpi="http://schemas.microsoft.com/office/word/2010/wordprocessingInk" xmlns:wne="http://schemas.microsoft.com/office/word/2006/wordml" xmlns:wps="http://schemas.microsoft.com/office/word/2010/wordprocessingShape" mc:Ignorable="w14 w15 w16se w16cid w16 w16cex w16sdtdh wp14">
+<w:document xmlns:wpc="http://schemas.microsoft.com/office/word/2010/wordprocessingCanvas" xmlns:cx="http://schemas.microsoft.com/office/drawing/2014/chartex" xmlns:cx1="http://schemas.microsoft.com/office/drawing/2015/9/8/chartex" xmlns:cx2="http://schemas.microsoft.com/office/drawing/2015/10/21/chartex" xmlns:cx3="http://schemas.microsoft.com/office/drawing/2016/5/9/chartex" xmlns:cx4="http://schemas.microsoft.com/office/drawing/2016/5/10/chartex" xmlns:cx5="http://schemas.microsoft.com/office/drawing/2016/5/11/chartex" xmlns:cx6="http://schemas.microsoft.com/office/drawing/2016/5/12/chartex" xmlns:cx7="http://schemas.microsoft.com/office/drawing/2016/5/13/chartex" xmlns:cx8="http://schemas.microsoft.com/office/drawing/2016/5/14/chartex" xmlns:mc="http://schemas.openxmlformats.org/markup-compatibility/2006" xmlns:aink="http://schemas.microsoft.com/office/drawing/2016/ink" xmlns:am3d="http://schemas.microsoft.com/office/drawing/2017/model3d" xmlns:o="urn:schemas-microsoft-com:office:office" xmlns:r="http://schemas.openxmlformats.org/officeDocument/2006/relationships" xmlns:m="http://schemas.openxmlformats.org/officeDocument/2006/math" xmlns:v="urn:schemas-microsoft-com:vml" xmlns:wp14="http://schemas.microsoft.com/office/word/2010/wordprocessingDrawing" xmlns:wp="http://schemas.openxmlformats.org/drawingml/2006/wordprocessingDrawing" xmlns:w10="urn:schemas-microsoft-com:office:word" xmlns:w="http://schemas.openxmlformats.org/wordprocessingml/2006/main" xmlns:w14="http://schemas.microsoft.com/office/word/2010/wordml" xmlns:w15="http://schemas.microsoft.com/office/word/2012/wordml" xmlns:w16cex="http://schemas.microsoft.com/office/word/2018/wordml/cex" xmlns:w16cid="http://schemas.microsoft.com/office/word/2016/wordml/cid" xmlns:w16="http://schemas.microsoft.com/office/word/2018/wordml" xmlns:w16sdtdh="http://schemas.microsoft.com/office/word/2020/wordml/sdtdatahash" xmlns:w16se="http://schemas.microsoft.com/office/word/2015/wordml/symex" xmlns:wpg="http://schemas.microsoft.com/office/word/2010/wordprocessingGroup" xmlns:wpi="http://schemas.microsoft.com/office/word/2010/wordprocessingInk" xmlns:wne="http://schemas.microsoft.com/office/word/2006/wordml" xmlns:wps="http://schemas.microsoft.com/office/word/2010/wordprocessingShape" mc:Ignorable="w14 w15 w16se w16cid w16 w16cex w16sdtdh wp14">
   <w:body>
     <w:p>
       <w:r>
@@ -85,7 +85,7 @@
               </wp:anchor>
             </w:drawing>
           </mc:Choice>
-          <mc:Fallback>
+          <mc:Fallback xmlns:oel="http://schemas.microsoft.com/office/2019/extlst">
             <w:pict>
               <v:rect w14:anchorId="21D9E135" id="Rectangle 2" o:spid="_x0000_s1026" alt="&quot;&quot;" style="position:absolute;margin-left:-36pt;margin-top:-30.15pt;width:612pt;height:11in;z-index:-251656190;visibility:visible;mso-wrap-style:square;mso-width-percent:0;mso-height-percent:0;mso-wrap-distance-left:9pt;mso-wrap-distance-top:0;mso-wrap-distance-right:9pt;mso-wrap-distance-bottom:0;mso-position-horizontal:absolute;mso-position-horizontal-relative:text;mso-position-vertical:absolute;mso-position-vertical-relative:text;mso-width-percent:0;mso-height-percent:0;mso-width-relative:margin;mso-height-relative:margin;v-text-anchor:middle" o:gfxdata="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" fillcolor="#e6f2f1 [660]" stroked="f" strokeweight="2pt">
                 <w10:anchorlock/>
@@ -97,7 +97,7 @@
     </w:p>
     <w:tbl>
       <w:tblPr>
-        <w:tblStyle w:val="TableGrid"/>
+        <w:tblStyle w:val="Tablaconcuadrcula"/>
         <w:tblW w:w="10790" w:type="dxa"/>
         <w:tblBorders>
           <w:top w:val="none" w:sz="0" w:space="0" w:color="auto"/>
@@ -129,7 +129,7 @@
           </w:tcPr>
           <w:p>
             <w:pPr>
-              <w:pStyle w:val="Heading1"/>
+              <w:pStyle w:val="Ttulo1"/>
             </w:pPr>
             <w:sdt>
               <w:sdtPr>
@@ -140,6 +140,7 @@
                 <w:showingPlcHdr/>
                 <w15:appearance w15:val="hidden"/>
               </w:sdtPr>
+              <w:sdtEndPr/>
               <w:sdtContent>
                 <w:r>
                   <w:t xml:space="preserve">Adventure </w:t>
@@ -271,7 +272,7 @@
                     </wp:inline>
                   </w:drawing>
                 </mc:Choice>
-                <mc:Fallback>
+                <mc:Fallback xmlns:oel="http://schemas.microsoft.com/office/2019/extlst">
                   <w:pict>
                     <v:rect w14:anchorId="68F683B2" id="Rectangle 1" o:spid="_x0000_s1026" style="width:53.6pt;height:53.65pt;visibility:visible;mso-wrap-style:square;mso-left-percent:-10001;mso-top-percent:-10001;mso-position-horizontal:absolute;mso-position-horizontal-relative:char;mso-position-vertical:absolute;mso-position-vertical-relative:line;mso-left-percent:-10001;mso-top-percent:-10001;v-text-anchor:middle" o:gfxdata="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" fillcolor="#4d59e1 [3208]" stroked="f" strokeweight="2pt">
                       <v:textbox>
@@ -351,6 +352,7 @@
                 <w:showingPlcHdr/>
                 <w15:appearance w15:val="hidden"/>
               </w:sdtPr>
+              <w:sdtEndPr/>
               <w:sdtContent>
                 <w:r>
                   <w:t>Sales receipt</w:t>
@@ -386,6 +388,7 @@
                 <w:showingPlcHdr/>
                 <w15:appearance w15:val="hidden"/>
               </w:sdtPr>
+              <w:sdtEndPr/>
               <w:sdtContent>
                 <w:r>
                   <w:rPr>
@@ -420,6 +423,7 @@
                 <w:showingPlcHdr/>
                 <w15:appearance w15:val="hidden"/>
               </w:sdtPr>
+              <w:sdtEndPr/>
               <w:sdtContent>
                 <w:r>
                   <w:t xml:space="preserve"> Date </w:t>
@@ -456,6 +460,7 @@
                 <w:showingPlcHdr/>
                 <w15:appearance w15:val="hidden"/>
               </w:sdtPr>
+              <w:sdtEndPr/>
               <w:sdtContent>
                 <w:r>
                   <w:t>Receipt #</w:t>
@@ -485,6 +490,7 @@
                 <w:showingPlcHdr/>
                 <w15:appearance w15:val="hidden"/>
               </w:sdtPr>
+              <w:sdtEndPr/>
               <w:sdtContent>
                 <w:r>
                   <w:rPr>
@@ -531,6 +537,7 @@
                 <w:showingPlcHdr/>
                 <w15:appearance w15:val="hidden"/>
               </w:sdtPr>
+              <w:sdtEndPr/>
               <w:sdtContent>
                 <w:r>
                   <w:t>Charlie Guibord</w:t>
@@ -551,6 +558,7 @@
                 <w:showingPlcHdr/>
                 <w15:appearance w15:val="hidden"/>
               </w:sdtPr>
+              <w:sdtEndPr/>
               <w:sdtContent>
                 <w:r>
                   <w:t>Roadwarrior Bikes</w:t>
@@ -571,6 +579,7 @@
                 <w:showingPlcHdr/>
                 <w15:appearance w15:val="hidden"/>
               </w:sdtPr>
+              <w:sdtEndPr/>
               <w:sdtContent>
                 <w:r>
                   <w:t>5678 Mountain Drive</w:t>
@@ -591,6 +600,7 @@
                 <w:showingPlcHdr/>
                 <w15:appearance w15:val="hidden"/>
               </w:sdtPr>
+              <w:sdtEndPr/>
               <w:sdtContent>
                 <w:r>
                   <w:t>Denver, CO 54321</w:t>
@@ -611,6 +621,7 @@
                 <w:showingPlcHdr/>
                 <w15:appearance w15:val="hidden"/>
               </w:sdtPr>
+              <w:sdtEndPr/>
               <w:sdtContent>
                 <w:r>
                   <w:t>(916) 555-0123</w:t>
@@ -636,6 +647,7 @@
                 <w:showingPlcHdr/>
                 <w15:appearance w15:val="hidden"/>
               </w:sdtPr>
+              <w:sdtEndPr/>
               <w:sdtContent>
                 <w:r>
                   <w:t>1/10/XX</w:t>
@@ -662,6 +674,7 @@
                 <w:showingPlcHdr/>
                 <w15:appearance w15:val="hidden"/>
               </w:sdtPr>
+              <w:sdtEndPr/>
               <w:sdtContent>
                 <w:r>
                   <w:t>100</w:t>
@@ -687,6 +700,7 @@
                 <w:showingPlcHdr/>
                 <w15:appearance w15:val="hidden"/>
               </w:sdtPr>
+              <w:sdtEndPr/>
               <w:sdtContent>
                 <w:r>
                   <w:t>ABC123</w:t>
@@ -705,7 +719,7 @@
     <w:p/>
     <w:tbl>
       <w:tblPr>
-        <w:tblStyle w:val="TableGrid"/>
+        <w:tblStyle w:val="Tablaconcuadrcula"/>
         <w:tblW w:w="5000" w:type="pct"/>
         <w:tblLook w:val="0420" w:firstRow="1" w:lastRow="0" w:firstColumn="0" w:lastColumn="0" w:noHBand="0" w:noVBand="1"/>
         <w:tblDescription w:val="Enter Payment Method, Check number, and Job in this table"/>
@@ -762,6 +776,7 @@
                 <w:showingPlcHdr/>
                 <w15:appearance w15:val="hidden"/>
               </w:sdtPr>
+              <w:sdtEndPr/>
               <w:sdtContent>
                 <w:r>
                   <w:t>check no.</w:t>
@@ -798,6 +813,7 @@
                 <w:showingPlcHdr/>
                 <w15:appearance w15:val="hidden"/>
               </w:sdtPr>
+              <w:sdtEndPr/>
               <w:sdtContent>
                 <w:r>
                   <w:t>Payment method</w:t>
@@ -837,6 +853,7 @@
                 <w:showingPlcHdr/>
                 <w15:appearance w15:val="hidden"/>
               </w:sdtPr>
+              <w:sdtEndPr/>
               <w:sdtContent>
                 <w:r>
                   <w:t>Job</w:t>
@@ -892,6 +909,7 @@
                 <w:showingPlcHdr/>
                 <w15:appearance w15:val="hidden"/>
               </w:sdtPr>
+              <w:sdtEndPr/>
               <w:sdtContent>
                 <w:r>
                   <w:t>100</w:t>
@@ -925,6 +943,7 @@
                 <w:showingPlcHdr/>
                 <w15:appearance w15:val="hidden"/>
               </w:sdtPr>
+              <w:sdtEndPr/>
               <w:sdtContent>
                 <w:r>
                   <w:t>Credit</w:t>
@@ -958,6 +977,7 @@
                 <w:showingPlcHdr/>
                 <w15:appearance w15:val="hidden"/>
               </w:sdtPr>
+              <w:sdtEndPr/>
               <w:sdtContent>
                 <w:r>
                   <w:t>Bike tire order</w:t>
@@ -1025,6 +1045,7 @@
                 <w:showingPlcHdr/>
                 <w15:appearance w15:val="hidden"/>
               </w:sdtPr>
+              <w:sdtEndPr/>
               <w:sdtContent>
                 <w:r>
                   <w:t>Qty</w:t>
@@ -1059,6 +1080,7 @@
                 <w:showingPlcHdr/>
                 <w15:appearance w15:val="hidden"/>
               </w:sdtPr>
+              <w:sdtEndPr/>
               <w:sdtContent>
                 <w:r>
                   <w:t>Item #</w:t>
@@ -1096,6 +1118,7 @@
                 <w:showingPlcHdr/>
                 <w15:appearance w15:val="hidden"/>
               </w:sdtPr>
+              <w:sdtEndPr/>
               <w:sdtContent>
                 <w:r>
                   <w:t>Description</w:t>
@@ -1133,6 +1156,7 @@
                 <w:showingPlcHdr/>
                 <w15:appearance w15:val="hidden"/>
               </w:sdtPr>
+              <w:sdtEndPr/>
               <w:sdtContent>
                 <w:r>
                   <w:t>Unit Price</w:t>
@@ -1170,6 +1194,7 @@
                 <w:showingPlcHdr/>
                 <w15:appearance w15:val="hidden"/>
               </w:sdtPr>
+              <w:sdtEndPr/>
               <w:sdtContent>
                 <w:r>
                   <w:t>Discount</w:t>
@@ -1207,6 +1232,7 @@
                 <w:showingPlcHdr/>
                 <w15:appearance w15:val="hidden"/>
               </w:sdtPr>
+              <w:sdtEndPr/>
               <w:sdtContent>
                 <w:r>
                   <w:t>Line Total</w:t>
@@ -1244,6 +1270,7 @@
                 <w:showingPlcHdr/>
                 <w15:appearance w15:val="hidden"/>
               </w:sdtPr>
+              <w:sdtEndPr/>
               <w:sdtContent>
                 <w:r>
                   <w:t>100</w:t>
@@ -1275,6 +1302,7 @@
                 <w:showingPlcHdr/>
                 <w15:appearance w15:val="hidden"/>
               </w:sdtPr>
+              <w:sdtEndPr/>
               <w:sdtContent>
                 <w:r>
                   <w:t>A23</w:t>
@@ -1306,6 +1334,7 @@
                 <w:showingPlcHdr/>
                 <w15:appearance w15:val="hidden"/>
               </w:sdtPr>
+              <w:sdtEndPr/>
               <w:sdtContent>
                 <w:r>
                   <w:t>Mountain bike tires</w:t>
@@ -1341,6 +1370,7 @@
                 <w:showingPlcHdr/>
                 <w15:appearance w15:val="hidden"/>
               </w:sdtPr>
+              <w:sdtEndPr/>
               <w:sdtContent>
                 <w:r>
                   <w:t>$6.00</w:t>
@@ -1376,6 +1406,7 @@
                 <w:showingPlcHdr/>
                 <w15:appearance w15:val="hidden"/>
               </w:sdtPr>
+              <w:sdtEndPr/>
               <w:sdtContent>
                 <w:r>
                   <w:t>$10.00</w:t>
@@ -1411,6 +1442,7 @@
                 <w:showingPlcHdr/>
                 <w15:appearance w15:val="hidden"/>
               </w:sdtPr>
+              <w:sdtEndPr/>
               <w:sdtContent>
                 <w:r>
                   <w:t>$600.00</w:t>
@@ -1448,6 +1480,7 @@
                 <w:showingPlcHdr/>
                 <w15:appearance w15:val="hidden"/>
               </w:sdtPr>
+              <w:sdtEndPr/>
               <w:sdtContent>
                 <w:r>
                   <w:t>100</w:t>
@@ -1479,6 +1512,7 @@
                 <w:showingPlcHdr/>
                 <w15:appearance w15:val="hidden"/>
               </w:sdtPr>
+              <w:sdtEndPr/>
               <w:sdtContent>
                 <w:r>
                   <w:t xml:space="preserve">A26 </w:t>
@@ -1510,6 +1544,7 @@
                 <w:showingPlcHdr/>
                 <w15:appearance w15:val="hidden"/>
               </w:sdtPr>
+              <w:sdtEndPr/>
               <w:sdtContent>
                 <w:r>
                   <w:t>Road bike tires</w:t>
@@ -1545,6 +1580,7 @@
                 <w:showingPlcHdr/>
                 <w15:appearance w15:val="hidden"/>
               </w:sdtPr>
+              <w:sdtEndPr/>
               <w:sdtContent>
                 <w:r>
                   <w:t>$8.00</w:t>
@@ -1580,6 +1616,7 @@
                 <w:showingPlcHdr/>
                 <w15:appearance w15:val="hidden"/>
               </w:sdtPr>
+              <w:sdtEndPr/>
               <w:sdtContent>
                 <w:r>
                   <w:t>$30.00</w:t>
@@ -1615,6 +1652,7 @@
                 <w:showingPlcHdr/>
                 <w15:appearance w15:val="hidden"/>
               </w:sdtPr>
+              <w:sdtEndPr/>
               <w:sdtContent>
                 <w:r>
                   <w:t>$800.00</w:t>
@@ -3023,7 +3061,7 @@
           </w:tcPr>
           <w:p>
             <w:pPr>
-              <w:pStyle w:val="Heading2"/>
+              <w:pStyle w:val="Ttulo2"/>
               <w:framePr w:wrap="around"/>
             </w:pPr>
             <w:sdt>
@@ -3035,6 +3073,7 @@
                 <w:showingPlcHdr/>
                 <w15:appearance w15:val="hidden"/>
               </w:sdtPr>
+              <w:sdtEndPr/>
               <w:sdtContent>
                 <w:r>
                   <w:t>Total discount</w:t>
@@ -3074,6 +3113,7 @@
                 <w:showingPlcHdr/>
                 <w15:appearance w15:val="hidden"/>
               </w:sdtPr>
+              <w:sdtEndPr/>
               <w:sdtContent>
                 <w:r>
                   <w:t>$40.00</w:t>
@@ -3113,6 +3153,7 @@
                 <w:showingPlcHdr/>
                 <w15:appearance w15:val="hidden"/>
               </w:sdtPr>
+              <w:sdtEndPr/>
               <w:sdtContent>
                 <w:r>
                   <w:t>$1400.00</w:t>
@@ -3162,7 +3203,7 @@
           </w:tcPr>
           <w:p>
             <w:pPr>
-              <w:pStyle w:val="Heading2"/>
+              <w:pStyle w:val="Ttulo2"/>
               <w:framePr w:wrap="around"/>
             </w:pPr>
             <w:sdt>
@@ -3177,6 +3218,7 @@
                 <w:showingPlcHdr/>
                 <w15:appearance w15:val="hidden"/>
               </w:sdtPr>
+              <w:sdtEndPr/>
               <w:sdtContent>
                 <w:r>
                   <w:t>Subtotal</w:t>
@@ -3199,7 +3241,7 @@
           </w:tcPr>
           <w:p>
             <w:pPr>
-              <w:pStyle w:val="Heading2"/>
+              <w:pStyle w:val="Ttulo2"/>
               <w:framePr w:hSpace="0" w:wrap="auto" w:yAlign="inline"/>
               <w:rPr>
                 <w:color w:val="FFFFFF" w:themeColor="background1"/>
@@ -3235,6 +3277,7 @@
                 <w:showingPlcHdr/>
                 <w15:appearance w15:val="hidden"/>
               </w:sdtPr>
+              <w:sdtEndPr/>
               <w:sdtContent>
                 <w:r>
                   <w:t>$1360.00</w:t>
@@ -3275,6 +3318,20 @@
             <w:vAlign w:val="center"/>
           </w:tcPr>
           <w:p/>
+          <w:p/>
+          <w:p/>
+          <w:p/>
+          <w:p/>
+          <w:p/>
+          <w:p/>
+          <w:p/>
+          <w:p/>
+          <w:p/>
+          <w:p/>
+          <w:p/>
+          <w:p/>
+          <w:p/>
+          <w:p/>
         </w:tc>
         <w:tc>
           <w:tcPr>
@@ -3284,7 +3341,7 @@
           </w:tcPr>
           <w:p>
             <w:pPr>
-              <w:pStyle w:val="Heading2"/>
+              <w:pStyle w:val="Ttulo2"/>
               <w:framePr w:wrap="around"/>
             </w:pPr>
             <w:sdt>
@@ -3296,6 +3353,7 @@
                 <w:showingPlcHdr/>
                 <w15:appearance w15:val="hidden"/>
               </w:sdtPr>
+              <w:sdtEndPr/>
               <w:sdtContent>
                 <w:r>
                   <w:t>Sales tax</w:t>
@@ -3315,7 +3373,7 @@
           </w:tcPr>
           <w:p>
             <w:pPr>
-              <w:pStyle w:val="Heading2"/>
+              <w:pStyle w:val="Ttulo2"/>
               <w:framePr w:hSpace="0" w:wrap="auto" w:yAlign="inline"/>
               <w:rPr>
                 <w:color w:val="FFFFFF" w:themeColor="background1"/>
@@ -3351,6 +3409,7 @@
                 <w:showingPlcHdr/>
                 <w15:appearance w15:val="hidden"/>
               </w:sdtPr>
+              <w:sdtEndPr/>
               <w:sdtContent>
                 <w:r>
                   <w:t>$84.00</w:t>
@@ -3400,7 +3459,7 @@
           </w:tcPr>
           <w:p>
             <w:pPr>
-              <w:pStyle w:val="Heading2"/>
+              <w:pStyle w:val="Ttulo2"/>
               <w:framePr w:wrap="around"/>
             </w:pPr>
             <w:sdt>
@@ -3415,6 +3474,7 @@
                 <w:showingPlcHdr/>
                 <w15:appearance w15:val="hidden"/>
               </w:sdtPr>
+              <w:sdtEndPr/>
               <w:sdtContent>
                 <w:r>
                   <w:t>Total</w:t>
@@ -3434,7 +3494,7 @@
           </w:tcPr>
           <w:p>
             <w:pPr>
-              <w:pStyle w:val="Heading2"/>
+              <w:pStyle w:val="Ttulo2"/>
               <w:framePr w:hSpace="0" w:wrap="auto" w:yAlign="inline"/>
               <w:rPr>
                 <w:color w:val="FFFFFF" w:themeColor="background1"/>
@@ -3469,6 +3529,7 @@
                 <w:showingPlcHdr/>
                 <w15:appearance w15:val="hidden"/>
               </w:sdtPr>
+              <w:sdtEndPr/>
               <w:sdtContent>
                 <w:r>
                   <w:t>$1444.00</w:t>
@@ -3491,6 +3552,7 @@
           <w:noProof/>
           <w:color w:val="000000" w:themeColor="text1"/>
         </w:rPr>
+        <w:lastRenderedPageBreak/>
         <w:drawing>
           <wp:inline distT="0" distB="0" distL="0" distR="0" wp14:anchorId="1467E55F" wp14:editId="199029BC">
             <wp:extent cx="1280826" cy="760491"/>
@@ -3507,13 +3569,13 @@
                     <pic:cNvPicPr/>
                   </pic:nvPicPr>
                   <pic:blipFill>
-                    <a:blip r:embed="rId7">
+                    <a:blip r:embed="rId10">
                       <a:extLst>
                         <a:ext uri="{28A0092B-C50C-407E-A947-70E740481C1C}">
                           <a14:useLocalDpi xmlns:a14="http://schemas.microsoft.com/office/drawing/2010/main" val="0"/>
                         </a:ext>
                         <a:ext uri="{96DAC541-7B7A-43D3-8B79-37D633B846F1}">
-                          <asvg:svgBlip xmlns:asvg="http://schemas.microsoft.com/office/drawing/2016/SVG/main" r:embed="rId8"/>
+                          <asvg:svgBlip xmlns:asvg="http://schemas.microsoft.com/office/drawing/2016/SVG/main" r:embed="rId11"/>
                         </a:ext>
                       </a:extLst>
                     </a:blip>
@@ -3539,7 +3601,7 @@
     </w:p>
     <w:tbl>
       <w:tblPr>
-        <w:tblStyle w:val="TableGrid"/>
+        <w:tblStyle w:val="Tablaconcuadrcula"/>
         <w:tblW w:w="5000" w:type="pct"/>
         <w:tblBorders>
           <w:top w:val="single" w:sz="12" w:space="0" w:color="4D59E1" w:themeColor="accent5"/>
@@ -3584,6 +3646,7 @@
                 <w:showingPlcHdr/>
                 <w15:appearance w15:val="hidden"/>
               </w:sdtPr>
+              <w:sdtEndPr/>
               <w:sdtContent>
                 <w:r>
                   <w:t>thank you for your business!</w:t>
@@ -3610,6 +3673,7 @@
                 <w:showingPlcHdr/>
                 <w15:appearance w15:val="hidden"/>
               </w:sdtPr>
+              <w:sdtEndPr/>
               <w:sdtContent>
                 <w:r>
                   <w:t>Adventure Cycle Works</w:t>
@@ -3637,6 +3701,7 @@
                 <w:showingPlcHdr/>
                 <w15:appearance w15:val="hidden"/>
               </w:sdtPr>
+              <w:sdtEndPr/>
               <w:sdtContent>
                 <w:r>
                   <w:t>987 6th Ave</w:t>
@@ -3664,6 +3729,7 @@
                 <w:showingPlcHdr/>
                 <w15:appearance w15:val="hidden"/>
               </w:sdtPr>
+              <w:sdtEndPr/>
               <w:sdtContent>
                 <w:r>
                   <w:t>P (201) 555-0110</w:t>
@@ -3704,6 +3770,7 @@
                 <w:showingPlcHdr/>
                 <w15:appearance w15:val="hidden"/>
               </w:sdtPr>
+              <w:sdtEndPr/>
               <w:sdtContent>
                 <w:r>
                   <w:t>adventure@example.com</w:t>
@@ -3731,6 +3798,7 @@
                 <w:showingPlcHdr/>
                 <w15:appearance w15:val="hidden"/>
               </w:sdtPr>
+              <w:sdtEndPr/>
               <w:sdtContent>
                 <w:r>
                   <w:t>Santa Fe, NM 98765</w:t>
@@ -3758,6 +3826,7 @@
                 <w:showingPlcHdr/>
                 <w15:appearance w15:val="hidden"/>
               </w:sdtPr>
+              <w:sdtEndPr/>
               <w:sdtContent>
                 <w:r>
                   <w:t>F (201) 555-0111</w:t>
@@ -3824,6 +3893,106 @@
       <w:pPr>
         <w:pStyle w:val="FooterContact"/>
       </w:pPr>
+    </w:p>
+    <w:p>
+      <w:pPr>
+        <w:pStyle w:val="FooterContact"/>
+      </w:pPr>
+    </w:p>
+    <w:p>
+      <w:pPr>
+        <w:pStyle w:val="FooterContact"/>
+      </w:pPr>
+    </w:p>
+    <w:p>
+      <w:pPr>
+        <w:pStyle w:val="FooterContact"/>
+      </w:pPr>
+    </w:p>
+    <w:p>
+      <w:pPr>
+        <w:pStyle w:val="FooterContact"/>
+      </w:pPr>
+    </w:p>
+    <w:p>
+      <w:pPr>
+        <w:pStyle w:val="FooterContact"/>
+      </w:pPr>
+    </w:p>
+    <w:p>
+      <w:pPr>
+        <w:pStyle w:val="FooterContact"/>
+      </w:pPr>
+    </w:p>
+    <w:p>
+      <w:pPr>
+        <w:pStyle w:val="FooterContact"/>
+      </w:pPr>
+    </w:p>
+    <w:p>
+      <w:pPr>
+        <w:pStyle w:val="FooterContact"/>
+      </w:pPr>
+    </w:p>
+    <w:p>
+      <w:pPr>
+        <w:pStyle w:val="FooterContact"/>
+      </w:pPr>
+    </w:p>
+    <w:p>
+      <w:pPr>
+        <w:pStyle w:val="FooterContact"/>
+      </w:pPr>
+    </w:p>
+    <w:p>
+      <w:pPr>
+        <w:pStyle w:val="FooterContact"/>
+      </w:pPr>
+    </w:p>
+    <w:p>
+      <w:pPr>
+        <w:pStyle w:val="FooterContact"/>
+      </w:pPr>
+    </w:p>
+    <w:p>
+      <w:pPr>
+        <w:pStyle w:val="FooterContact"/>
+      </w:pPr>
+    </w:p>
+    <w:p>
+      <w:pPr>
+        <w:pStyle w:val="FooterContact"/>
+      </w:pPr>
+    </w:p>
+    <w:p>
+      <w:pPr>
+        <w:pStyle w:val="FooterContact"/>
+      </w:pPr>
+    </w:p>
+    <w:p>
+      <w:pPr>
+        <w:pStyle w:val="FooterContact"/>
+      </w:pPr>
+    </w:p>
+    <w:p>
+      <w:pPr>
+        <w:pStyle w:val="FooterContact"/>
+        <w:rPr>
+          <w:lang w:val="es-PE"/>
+        </w:rPr>
+      </w:pPr>
+      <w:r>
+        <w:rPr>
+          <w:lang w:val="es-PE"/>
+        </w:rPr>
+        <w:t>Se modifico el archivo do</w:t>
+      </w:r>
+      <w:r>
+        <w:rPr>
+          <w:lang w:val="es-PE"/>
+        </w:rPr>
+        <w:t>xc.</w:t>
+      </w:r>
     </w:p>
     <w:sectPr>
       <w:pgSz w:w="12240" w:h="15840"/>
@@ -3836,7 +4005,7 @@
 </file>
 
 <file path=word/endnotes.xml><?xml version="1.0" encoding="utf-8"?>
-<w:endnotes xmlns:wpc="http://schemas.microsoft.com/office/word/2010/wordprocessingCanvas" xmlns:cx="http://schemas.microsoft.com/office/drawing/2014/chartex" xmlns:cx1="http://schemas.microsoft.com/office/drawing/2015/9/8/chartex" xmlns:cx2="http://schemas.microsoft.com/office/drawing/2015/10/21/chartex" xmlns:cx3="http://schemas.microsoft.com/office/drawing/2016/5/9/chartex" xmlns:cx4="http://schemas.microsoft.com/office/drawing/2016/5/10/chartex" xmlns:cx5="http://schemas.microsoft.com/office/drawing/2016/5/11/chartex" xmlns:cx6="http://schemas.microsoft.com/office/drawing/2016/5/12/chartex" xmlns:cx7="http://schemas.microsoft.com/office/drawing/2016/5/13/chartex" xmlns:cx8="http://schemas.microsoft.com/office/drawing/2016/5/14/chartex" xmlns:mc="http://schemas.openxmlformats.org/markup-compatibility/2006" xmlns:aink="http://schemas.microsoft.com/office/drawing/2016/ink" xmlns:am3d="http://schemas.microsoft.com/office/drawing/2017/model3d" xmlns:o="urn:schemas-microsoft-com:office:office" xmlns:oel="http://schemas.microsoft.com/office/2019/extlst" xmlns:r="http://schemas.openxmlformats.org/officeDocument/2006/relationships" xmlns:m="http://schemas.openxmlformats.org/officeDocument/2006/math" xmlns:v="urn:schemas-microsoft-com:vml" xmlns:wp14="http://schemas.microsoft.com/office/word/2010/wordprocessingDrawing" xmlns:wp="http://schemas.openxmlformats.org/drawingml/2006/wordprocessingDrawing" xmlns:w10="urn:schemas-microsoft-com:office:word" xmlns:w="http://schemas.openxmlformats.org/wordprocessingml/2006/main" xmlns:w14="http://schemas.microsoft.com/office/word/2010/wordml" xmlns:w15="http://schemas.microsoft.com/office/word/2012/wordml" xmlns:w16cex="http://schemas.microsoft.com/office/word/2018/wordml/cex" xmlns:w16cid="http://schemas.microsoft.com/office/word/2016/wordml/cid" xmlns:w16="http://schemas.microsoft.com/office/word/2018/wordml" xmlns:w16sdtdh="http://schemas.microsoft.com/office/word/2020/wordml/sdtdatahash" xmlns:w16se="http://schemas.microsoft.com/office/word/2015/wordml/symex" xmlns:wpg="http://schemas.microsoft.com/office/word/2010/wordprocessingGroup" xmlns:wpi="http://schemas.microsoft.com/office/word/2010/wordprocessingInk" xmlns:wne="http://schemas.microsoft.com/office/word/2006/wordml" xmlns:wps="http://schemas.microsoft.com/office/word/2010/wordprocessingShape" mc:Ignorable="w14 w15 w16se w16cid w16 w16cex w16sdtdh wp14">
+<w:endnotes xmlns:wpc="http://schemas.microsoft.com/office/word/2010/wordprocessingCanvas" xmlns:cx="http://schemas.microsoft.com/office/drawing/2014/chartex" xmlns:cx1="http://schemas.microsoft.com/office/drawing/2015/9/8/chartex" xmlns:cx2="http://schemas.microsoft.com/office/drawing/2015/10/21/chartex" xmlns:cx3="http://schemas.microsoft.com/office/drawing/2016/5/9/chartex" xmlns:cx4="http://schemas.microsoft.com/office/drawing/2016/5/10/chartex" xmlns:cx5="http://schemas.microsoft.com/office/drawing/2016/5/11/chartex" xmlns:cx6="http://schemas.microsoft.com/office/drawing/2016/5/12/chartex" xmlns:cx7="http://schemas.microsoft.com/office/drawing/2016/5/13/chartex" xmlns:cx8="http://schemas.microsoft.com/office/drawing/2016/5/14/chartex" xmlns:mc="http://schemas.openxmlformats.org/markup-compatibility/2006" xmlns:aink="http://schemas.microsoft.com/office/drawing/2016/ink" xmlns:am3d="http://schemas.microsoft.com/office/drawing/2017/model3d" xmlns:o="urn:schemas-microsoft-com:office:office" xmlns:r="http://schemas.openxmlformats.org/officeDocument/2006/relationships" xmlns:m="http://schemas.openxmlformats.org/officeDocument/2006/math" xmlns:v="urn:schemas-microsoft-com:vml" xmlns:wp14="http://schemas.microsoft.com/office/word/2010/wordprocessingDrawing" xmlns:wp="http://schemas.openxmlformats.org/drawingml/2006/wordprocessingDrawing" xmlns:w10="urn:schemas-microsoft-com:office:word" xmlns:w="http://schemas.openxmlformats.org/wordprocessingml/2006/main" xmlns:w14="http://schemas.microsoft.com/office/word/2010/wordml" xmlns:w15="http://schemas.microsoft.com/office/word/2012/wordml" xmlns:w16cex="http://schemas.microsoft.com/office/word/2018/wordml/cex" xmlns:w16cid="http://schemas.microsoft.com/office/word/2016/wordml/cid" xmlns:w16="http://schemas.microsoft.com/office/word/2018/wordml" xmlns:w16sdtdh="http://schemas.microsoft.com/office/word/2020/wordml/sdtdatahash" xmlns:w16se="http://schemas.microsoft.com/office/word/2015/wordml/symex" xmlns:wpg="http://schemas.microsoft.com/office/word/2010/wordprocessingGroup" xmlns:wpi="http://schemas.microsoft.com/office/word/2010/wordprocessingInk" xmlns:wne="http://schemas.microsoft.com/office/word/2006/wordml" xmlns:wps="http://schemas.microsoft.com/office/word/2010/wordprocessingShape" mc:Ignorable="w14 w15 w16se w16cid w16 w16cex w16sdtdh wp14">
   <w:endnote w:type="separator" w:id="-1">
     <w:p>
       <w:r>
@@ -3857,48 +4026,8 @@
 </w:endnotes>
 </file>
 
-<file path=word/fontTable2.xml><?xml version="1.0" encoding="utf-8"?>
-<w:fonts xmlns:mc="http://schemas.openxmlformats.org/markup-compatibility/2006" xmlns:r="http://schemas.openxmlformats.org/officeDocument/2006/relationships" xmlns:w="http://schemas.openxmlformats.org/wordprocessingml/2006/main" xmlns:w14="http://schemas.microsoft.com/office/word/2010/wordml" xmlns:w15="http://schemas.microsoft.com/office/word/2012/wordml" xmlns:w16cex="http://schemas.microsoft.com/office/word/2018/wordml/cex" xmlns:w16cid="http://schemas.microsoft.com/office/word/2016/wordml/cid" xmlns:w16="http://schemas.microsoft.com/office/word/2018/wordml" xmlns:w16sdtdh="http://schemas.microsoft.com/office/word/2020/wordml/sdtdatahash" xmlns:w16se="http://schemas.microsoft.com/office/word/2015/wordml/symex" mc:Ignorable="w14 w15 w16se w16cid w16 w16cex w16sdtdh">
-  <w:font w:name="Symbol">
-    <w:panose1 w:val="05050102010706020507"/>
-    <w:charset w:val="02"/>
-    <w:family w:val="roman"/>
-    <w:pitch w:val="variable"/>
-    <w:sig w:usb0="00000000" w:usb1="10000000" w:usb2="00000000" w:usb3="00000000" w:csb0="80000000" w:csb1="00000000"/>
-  </w:font>
-  <w:font w:name="Times New Roman">
-    <w:panose1 w:val="02020603050405020304"/>
-    <w:charset w:val="00"/>
-    <w:family w:val="roman"/>
-    <w:pitch w:val="variable"/>
-    <w:sig w:usb0="E0002EFF" w:usb1="C000785B" w:usb2="00000009" w:usb3="00000000" w:csb0="000001FF" w:csb1="00000000"/>
-  </w:font>
-  <w:font w:name="Century Gothic">
-    <w:panose1 w:val="020B0502020202020204"/>
-    <w:charset w:val="00"/>
-    <w:family w:val="swiss"/>
-    <w:pitch w:val="variable"/>
-    <w:sig w:usb0="00000287" w:usb1="00000000" w:usb2="00000000" w:usb3="00000000" w:csb0="0000009F" w:csb1="00000000"/>
-  </w:font>
-  <w:font w:name="Arial">
-    <w:panose1 w:val="020B0604020202020204"/>
-    <w:charset w:val="00"/>
-    <w:family w:val="swiss"/>
-    <w:pitch w:val="variable"/>
-    <w:sig w:usb0="E0002EFF" w:usb1="C000785B" w:usb2="00000009" w:usb3="00000000" w:csb0="000001FF" w:csb1="00000000"/>
-  </w:font>
-  <w:font w:name="Tahoma">
-    <w:panose1 w:val="020B0604030504040204"/>
-    <w:charset w:val="00"/>
-    <w:family w:val="swiss"/>
-    <w:pitch w:val="variable"/>
-    <w:sig w:usb0="E1002EFF" w:usb1="C000605B" w:usb2="00000029" w:usb3="00000000" w:csb0="000101FF" w:csb1="00000000"/>
-  </w:font>
-</w:fonts>
-</file>
-
 <file path=word/footnotes.xml><?xml version="1.0" encoding="utf-8"?>
-<w:footnotes xmlns:wpc="http://schemas.microsoft.com/office/word/2010/wordprocessingCanvas" xmlns:cx="http://schemas.microsoft.com/office/drawing/2014/chartex" xmlns:cx1="http://schemas.microsoft.com/office/drawing/2015/9/8/chartex" xmlns:cx2="http://schemas.microsoft.com/office/drawing/2015/10/21/chartex" xmlns:cx3="http://schemas.microsoft.com/office/drawing/2016/5/9/chartex" xmlns:cx4="http://schemas.microsoft.com/office/drawing/2016/5/10/chartex" xmlns:cx5="http://schemas.microsoft.com/office/drawing/2016/5/11/chartex" xmlns:cx6="http://schemas.microsoft.com/office/drawing/2016/5/12/chartex" xmlns:cx7="http://schemas.microsoft.com/office/drawing/2016/5/13/chartex" xmlns:cx8="http://schemas.microsoft.com/office/drawing/2016/5/14/chartex" xmlns:mc="http://schemas.openxmlformats.org/markup-compatibility/2006" xmlns:aink="http://schemas.microsoft.com/office/drawing/2016/ink" xmlns:am3d="http://schemas.microsoft.com/office/drawing/2017/model3d" xmlns:o="urn:schemas-microsoft-com:office:office" xmlns:oel="http://schemas.microsoft.com/office/2019/extlst" xmlns:r="http://schemas.openxmlformats.org/officeDocument/2006/relationships" xmlns:m="http://schemas.openxmlformats.org/officeDocument/2006/math" xmlns:v="urn:schemas-microsoft-com:vml" xmlns:wp14="http://schemas.microsoft.com/office/word/2010/wordprocessingDrawing" xmlns:wp="http://schemas.openxmlformats.org/drawingml/2006/wordprocessingDrawing" xmlns:w10="urn:schemas-microsoft-com:office:word" xmlns:w="http://schemas.openxmlformats.org/wordprocessingml/2006/main" xmlns:w14="http://schemas.microsoft.com/office/word/2010/wordml" xmlns:w15="http://schemas.microsoft.com/office/word/2012/wordml" xmlns:w16cex="http://schemas.microsoft.com/office/word/2018/wordml/cex" xmlns:w16cid="http://schemas.microsoft.com/office/word/2016/wordml/cid" xmlns:w16="http://schemas.microsoft.com/office/word/2018/wordml" xmlns:w16sdtdh="http://schemas.microsoft.com/office/word/2020/wordml/sdtdatahash" xmlns:w16se="http://schemas.microsoft.com/office/word/2015/wordml/symex" xmlns:wpg="http://schemas.microsoft.com/office/word/2010/wordprocessingGroup" xmlns:wpi="http://schemas.microsoft.com/office/word/2010/wordprocessingInk" xmlns:wne="http://schemas.microsoft.com/office/word/2006/wordml" xmlns:wps="http://schemas.microsoft.com/office/word/2010/wordprocessingShape" mc:Ignorable="w14 w15 w16se w16cid w16 w16cex w16sdtdh wp14">
+<w:footnotes xmlns:wpc="http://schemas.microsoft.com/office/word/2010/wordprocessingCanvas" xmlns:cx="http://schemas.microsoft.com/office/drawing/2014/chartex" xmlns:cx1="http://schemas.microsoft.com/office/drawing/2015/9/8/chartex" xmlns:cx2="http://schemas.microsoft.com/office/drawing/2015/10/21/chartex" xmlns:cx3="http://schemas.microsoft.com/office/drawing/2016/5/9/chartex" xmlns:cx4="http://schemas.microsoft.com/office/drawing/2016/5/10/chartex" xmlns:cx5="http://schemas.microsoft.com/office/drawing/2016/5/11/chartex" xmlns:cx6="http://schemas.microsoft.com/office/drawing/2016/5/12/chartex" xmlns:cx7="http://schemas.microsoft.com/office/drawing/2016/5/13/chartex" xmlns:cx8="http://schemas.microsoft.com/office/drawing/2016/5/14/chartex" xmlns:mc="http://schemas.openxmlformats.org/markup-compatibility/2006" xmlns:aink="http://schemas.microsoft.com/office/drawing/2016/ink" xmlns:am3d="http://schemas.microsoft.com/office/drawing/2017/model3d" xmlns:o="urn:schemas-microsoft-com:office:office" xmlns:r="http://schemas.openxmlformats.org/officeDocument/2006/relationships" xmlns:m="http://schemas.openxmlformats.org/officeDocument/2006/math" xmlns:v="urn:schemas-microsoft-com:vml" xmlns:wp14="http://schemas.microsoft.com/office/word/2010/wordprocessingDrawing" xmlns:wp="http://schemas.openxmlformats.org/drawingml/2006/wordprocessingDrawing" xmlns:w10="urn:schemas-microsoft-com:office:word" xmlns:w="http://schemas.openxmlformats.org/wordprocessingml/2006/main" xmlns:w14="http://schemas.microsoft.com/office/word/2010/wordml" xmlns:w15="http://schemas.microsoft.com/office/word/2012/wordml" xmlns:w16cex="http://schemas.microsoft.com/office/word/2018/wordml/cex" xmlns:w16cid="http://schemas.microsoft.com/office/word/2016/wordml/cid" xmlns:w16="http://schemas.microsoft.com/office/word/2018/wordml" xmlns:w16sdtdh="http://schemas.microsoft.com/office/word/2020/wordml/sdtdatahash" xmlns:w16se="http://schemas.microsoft.com/office/word/2015/wordml/symex" xmlns:wpg="http://schemas.microsoft.com/office/word/2010/wordprocessingGroup" xmlns:wpi="http://schemas.microsoft.com/office/word/2010/wordprocessingInk" xmlns:wne="http://schemas.microsoft.com/office/word/2006/wordml" xmlns:wps="http://schemas.microsoft.com/office/word/2010/wordprocessingShape" mc:Ignorable="w14 w15 w16se w16cid w16 w16cex w16sdtdh wp14">
   <w:footnote w:type="separator" w:id="-1">
     <w:p>
       <w:r>
@@ -3920,7 +4049,7 @@
 </file>
 
 <file path=word/numbering.xml><?xml version="1.0" encoding="utf-8"?>
-<w:numbering xmlns:wpc="http://schemas.microsoft.com/office/word/2010/wordprocessingCanvas" xmlns:cx="http://schemas.microsoft.com/office/drawing/2014/chartex" xmlns:cx1="http://schemas.microsoft.com/office/drawing/2015/9/8/chartex" xmlns:cx2="http://schemas.microsoft.com/office/drawing/2015/10/21/chartex" xmlns:cx3="http://schemas.microsoft.com/office/drawing/2016/5/9/chartex" xmlns:cx4="http://schemas.microsoft.com/office/drawing/2016/5/10/chartex" xmlns:cx5="http://schemas.microsoft.com/office/drawing/2016/5/11/chartex" xmlns:cx6="http://schemas.microsoft.com/office/drawing/2016/5/12/chartex" xmlns:cx7="http://schemas.microsoft.com/office/drawing/2016/5/13/chartex" xmlns:cx8="http://schemas.microsoft.com/office/drawing/2016/5/14/chartex" xmlns:mc="http://schemas.openxmlformats.org/markup-compatibility/2006" xmlns:aink="http://schemas.microsoft.com/office/drawing/2016/ink" xmlns:am3d="http://schemas.microsoft.com/office/drawing/2017/model3d" xmlns:o="urn:schemas-microsoft-com:office:office" xmlns:oel="http://schemas.microsoft.com/office/2019/extlst" xmlns:r="http://schemas.openxmlformats.org/officeDocument/2006/relationships" xmlns:m="http://schemas.openxmlformats.org/officeDocument/2006/math" xmlns:v="urn:schemas-microsoft-com:vml" xmlns:wp14="http://schemas.microsoft.com/office/word/2010/wordprocessingDrawing" xmlns:wp="http://schemas.openxmlformats.org/drawingml/2006/wordprocessingDrawing" xmlns:w10="urn:schemas-microsoft-com:office:word" xmlns:w="http://schemas.openxmlformats.org/wordprocessingml/2006/main" xmlns:w14="http://schemas.microsoft.com/office/word/2010/wordml" xmlns:w15="http://schemas.microsoft.com/office/word/2012/wordml" xmlns:w16cex="http://schemas.microsoft.com/office/word/2018/wordml/cex" xmlns:w16cid="http://schemas.microsoft.com/office/word/2016/wordml/cid" xmlns:w16="http://schemas.microsoft.com/office/word/2018/wordml" xmlns:w16sdtdh="http://schemas.microsoft.com/office/word/2020/wordml/sdtdatahash" xmlns:w16se="http://schemas.microsoft.com/office/word/2015/wordml/symex" xmlns:wpg="http://schemas.microsoft.com/office/word/2010/wordprocessingGroup" xmlns:wpi="http://schemas.microsoft.com/office/word/2010/wordprocessingInk" xmlns:wne="http://schemas.microsoft.com/office/word/2006/wordml" xmlns:wps="http://schemas.microsoft.com/office/word/2010/wordprocessingShape" mc:Ignorable="w14 w15 w16se w16cid w16 w16cex w16sdtdh wp14">
+<w:numbering xmlns:wpc="http://schemas.microsoft.com/office/word/2010/wordprocessingCanvas" xmlns:cx="http://schemas.microsoft.com/office/drawing/2014/chartex" xmlns:cx1="http://schemas.microsoft.com/office/drawing/2015/9/8/chartex" xmlns:cx2="http://schemas.microsoft.com/office/drawing/2015/10/21/chartex" xmlns:cx3="http://schemas.microsoft.com/office/drawing/2016/5/9/chartex" xmlns:cx4="http://schemas.microsoft.com/office/drawing/2016/5/10/chartex" xmlns:cx5="http://schemas.microsoft.com/office/drawing/2016/5/11/chartex" xmlns:cx6="http://schemas.microsoft.com/office/drawing/2016/5/12/chartex" xmlns:cx7="http://schemas.microsoft.com/office/drawing/2016/5/13/chartex" xmlns:cx8="http://schemas.microsoft.com/office/drawing/2016/5/14/chartex" xmlns:mc="http://schemas.openxmlformats.org/markup-compatibility/2006" xmlns:aink="http://schemas.microsoft.com/office/drawing/2016/ink" xmlns:am3d="http://schemas.microsoft.com/office/drawing/2017/model3d" xmlns:o="urn:schemas-microsoft-com:office:office" xmlns:r="http://schemas.openxmlformats.org/officeDocument/2006/relationships" xmlns:m="http://schemas.openxmlformats.org/officeDocument/2006/math" xmlns:v="urn:schemas-microsoft-com:vml" xmlns:wp14="http://schemas.microsoft.com/office/word/2010/wordprocessingDrawing" xmlns:wp="http://schemas.openxmlformats.org/drawingml/2006/wordprocessingDrawing" xmlns:w10="urn:schemas-microsoft-com:office:word" xmlns:w="http://schemas.openxmlformats.org/wordprocessingml/2006/main" xmlns:w14="http://schemas.microsoft.com/office/word/2010/wordml" xmlns:w15="http://schemas.microsoft.com/office/word/2012/wordml" xmlns:w16cex="http://schemas.microsoft.com/office/word/2018/wordml/cex" xmlns:w16cid="http://schemas.microsoft.com/office/word/2016/wordml/cid" xmlns:w16="http://schemas.microsoft.com/office/word/2018/wordml" xmlns:w16sdtdh="http://schemas.microsoft.com/office/word/2020/wordml/sdtdatahash" xmlns:w16se="http://schemas.microsoft.com/office/word/2015/wordml/symex" xmlns:wpg="http://schemas.microsoft.com/office/word/2010/wordprocessingGroup" xmlns:wpi="http://schemas.microsoft.com/office/word/2010/wordprocessingInk" xmlns:wne="http://schemas.microsoft.com/office/word/2006/wordml" xmlns:wps="http://schemas.microsoft.com/office/word/2010/wordprocessingShape" mc:Ignorable="w14 w15 w16se w16cid w16 w16cex w16sdtdh wp14">
   <w:numPicBullet w:numPicBulletId="0">
     <w:pict>
       <v:shapetype id="_x0000_t75" coordsize="21600,21600" o:spt="75" o:preferrelative="t" path="m@4@5l@4@11@9@11@9@5xe" filled="f" stroked="f">
@@ -3942,7 +4071,7 @@
         <v:path o:extrusionok="f" gradientshapeok="t" o:connecttype="rect"/>
         <o:lock v:ext="edit" aspectratio="t"/>
       </v:shapetype>
-      <v:shape id="_x0000_i1033" type="#_x0000_t75" alt="Logo placeholder" style="width:68.2pt;height:33.7pt" o:bullet="t">
+      <v:shape id="_x0000_i1033" type="#_x0000_t75" alt="Logo placeholder" style="width:68.25pt;height:33.75pt" o:bullet="t">
         <v:imagedata r:id="rId1" o:title="template_logo"/>
       </v:shape>
     </w:pict>
@@ -4248,37 +4377,37 @@
       </w:pPr>
     </w:lvl>
   </w:abstractNum>
-  <w:num w:numId="1" w16cid:durableId="475530157">
+  <w:num w:numId="1">
     <w:abstractNumId w:val="10"/>
   </w:num>
-  <w:num w:numId="2" w16cid:durableId="132335052">
+  <w:num w:numId="2">
     <w:abstractNumId w:val="9"/>
   </w:num>
-  <w:num w:numId="3" w16cid:durableId="2090148505">
+  <w:num w:numId="3">
     <w:abstractNumId w:val="7"/>
   </w:num>
-  <w:num w:numId="4" w16cid:durableId="1857768158">
+  <w:num w:numId="4">
     <w:abstractNumId w:val="6"/>
   </w:num>
-  <w:num w:numId="5" w16cid:durableId="225653777">
+  <w:num w:numId="5">
     <w:abstractNumId w:val="5"/>
   </w:num>
-  <w:num w:numId="6" w16cid:durableId="1605531991">
+  <w:num w:numId="6">
     <w:abstractNumId w:val="4"/>
   </w:num>
-  <w:num w:numId="7" w16cid:durableId="1339118842">
+  <w:num w:numId="7">
     <w:abstractNumId w:val="8"/>
   </w:num>
-  <w:num w:numId="8" w16cid:durableId="1033925371">
+  <w:num w:numId="8">
     <w:abstractNumId w:val="3"/>
   </w:num>
-  <w:num w:numId="9" w16cid:durableId="1651517888">
+  <w:num w:numId="9">
     <w:abstractNumId w:val="2"/>
   </w:num>
-  <w:num w:numId="10" w16cid:durableId="1299804328">
+  <w:num w:numId="10">
     <w:abstractNumId w:val="1"/>
   </w:num>
-  <w:num w:numId="11" w16cid:durableId="2132090739">
+  <w:num w:numId="11">
     <w:abstractNumId w:val="0"/>
   </w:num>
 </w:numbering>
@@ -4685,7 +4814,7 @@
       <w:szCs w:val="16"/>
     </w:rPr>
   </w:style>
-  <w:style w:type="paragraph" w:styleId="Heading1">
+  <w:style w:type="paragraph" w:styleId="Ttulo1">
     <w:name w:val="heading 1"/>
     <w:basedOn w:val="Normal"/>
     <w:next w:val="Normal"/>
@@ -4706,11 +4835,11 @@
       <w:szCs w:val="72"/>
     </w:rPr>
   </w:style>
-  <w:style w:type="paragraph" w:styleId="Heading2">
+  <w:style w:type="paragraph" w:styleId="Ttulo2">
     <w:name w:val="heading 2"/>
     <w:basedOn w:val="DateandNumber"/>
     <w:next w:val="Normal"/>
-    <w:link w:val="Heading2Char"/>
+    <w:link w:val="Ttulo2Car"/>
     <w:uiPriority w:val="9"/>
     <w:qFormat/>
     <w:rsid w:val="0056619A"/>
@@ -4726,7 +4855,7 @@
       <w:spacing w:val="10"/>
     </w:rPr>
   </w:style>
-  <w:style w:type="paragraph" w:styleId="Heading3">
+  <w:style w:type="paragraph" w:styleId="Ttulo3">
     <w:name w:val="heading 3"/>
     <w:basedOn w:val="Normal"/>
     <w:next w:val="Normal"/>
@@ -4747,11 +4876,11 @@
       <w:szCs w:val="26"/>
     </w:rPr>
   </w:style>
-  <w:style w:type="paragraph" w:styleId="Heading4">
+  <w:style w:type="paragraph" w:styleId="Ttulo4">
     <w:name w:val="heading 4"/>
     <w:basedOn w:val="Normal"/>
     <w:next w:val="Normal"/>
-    <w:link w:val="Heading4Char"/>
+    <w:link w:val="Ttulo4Car"/>
     <w:uiPriority w:val="9"/>
     <w:semiHidden/>
     <w:unhideWhenUsed/>
@@ -4770,11 +4899,11 @@
       <w:color w:val="53A09C" w:themeColor="accent1" w:themeShade="BF"/>
     </w:rPr>
   </w:style>
-  <w:style w:type="paragraph" w:styleId="Heading5">
+  <w:style w:type="paragraph" w:styleId="Ttulo5">
     <w:name w:val="heading 5"/>
     <w:basedOn w:val="Normal"/>
     <w:next w:val="Normal"/>
-    <w:link w:val="Heading5Char"/>
+    <w:link w:val="Ttulo5Car"/>
     <w:uiPriority w:val="9"/>
     <w:semiHidden/>
     <w:unhideWhenUsed/>
@@ -4791,11 +4920,11 @@
       <w:color w:val="53A09C" w:themeColor="accent1" w:themeShade="BF"/>
     </w:rPr>
   </w:style>
-  <w:style w:type="paragraph" w:styleId="Heading7">
+  <w:style w:type="paragraph" w:styleId="Ttulo7">
     <w:name w:val="heading 7"/>
     <w:basedOn w:val="Normal"/>
     <w:next w:val="Normal"/>
-    <w:link w:val="Heading7Char"/>
+    <w:link w:val="Ttulo7Car"/>
     <w:uiPriority w:val="9"/>
     <w:semiHidden/>
     <w:unhideWhenUsed/>
@@ -4814,11 +4943,11 @@
       <w:color w:val="376A67" w:themeColor="accent1" w:themeShade="7F"/>
     </w:rPr>
   </w:style>
-  <w:style w:type="paragraph" w:styleId="Heading8">
+  <w:style w:type="paragraph" w:styleId="Ttulo8">
     <w:name w:val="heading 8"/>
     <w:basedOn w:val="Normal"/>
     <w:next w:val="Normal"/>
-    <w:link w:val="Heading8Char"/>
+    <w:link w:val="Ttulo8Car"/>
     <w:uiPriority w:val="9"/>
     <w:semiHidden/>
     <w:unhideWhenUsed/>
@@ -4836,11 +4965,11 @@
       <w:szCs w:val="21"/>
     </w:rPr>
   </w:style>
-  <w:style w:type="paragraph" w:styleId="Heading9">
+  <w:style w:type="paragraph" w:styleId="Ttulo9">
     <w:name w:val="heading 9"/>
     <w:basedOn w:val="Normal"/>
     <w:next w:val="Normal"/>
-    <w:link w:val="Heading9Char"/>
+    <w:link w:val="Ttulo9Car"/>
     <w:uiPriority w:val="9"/>
     <w:semiHidden/>
     <w:unhideWhenUsed/>
@@ -4860,13 +4989,13 @@
       <w:szCs w:val="21"/>
     </w:rPr>
   </w:style>
-  <w:style w:type="character" w:default="1" w:styleId="DefaultParagraphFont">
+  <w:style w:type="character" w:default="1" w:styleId="Fuentedeprrafopredeter">
     <w:name w:val="Default Paragraph Font"/>
     <w:uiPriority w:val="1"/>
     <w:semiHidden/>
     <w:unhideWhenUsed/>
   </w:style>
-  <w:style w:type="table" w:default="1" w:styleId="TableNormal">
+  <w:style w:type="table" w:default="1" w:styleId="Tablanormal">
     <w:name w:val="Normal Table"/>
     <w:uiPriority w:val="99"/>
     <w:semiHidden/>
@@ -4881,16 +5010,16 @@
       </w:tblCellMar>
     </w:tblPr>
   </w:style>
-  <w:style w:type="numbering" w:default="1" w:styleId="NoList">
+  <w:style w:type="numbering" w:default="1" w:styleId="Sinlista">
     <w:name w:val="No List"/>
     <w:uiPriority w:val="99"/>
     <w:semiHidden/>
     <w:unhideWhenUsed/>
   </w:style>
-  <w:style w:type="character" w:customStyle="1" w:styleId="Heading2Char">
-    <w:name w:val="Heading 2 Char"/>
-    <w:basedOn w:val="DefaultParagraphFont"/>
-    <w:link w:val="Heading2"/>
+  <w:style w:type="character" w:customStyle="1" w:styleId="Ttulo2Car">
+    <w:name w:val="Título 2 Car"/>
+    <w:basedOn w:val="Fuentedeprrafopredeter"/>
+    <w:link w:val="Ttulo2"/>
     <w:uiPriority w:val="9"/>
     <w:qFormat/>
     <w:rsid w:val="0056619A"/>
@@ -4934,7 +5063,7 @@
   </w:style>
   <w:style w:type="character" w:customStyle="1" w:styleId="DateandNumberChar">
     <w:name w:val="Date and Number Char"/>
-    <w:basedOn w:val="DefaultParagraphFont"/>
+    <w:basedOn w:val="Fuentedeprrafopredeter"/>
     <w:link w:val="DateandNumber"/>
     <w:uiPriority w:val="13"/>
     <w:semiHidden/>
@@ -4962,7 +5091,7 @@
   </w:style>
   <w:style w:type="character" w:customStyle="1" w:styleId="ColumnHeadingsChar">
     <w:name w:val="Column Headings Char"/>
-    <w:basedOn w:val="Heading2Char"/>
+    <w:basedOn w:val="Ttulo2Car"/>
     <w:link w:val="ColumnHeadings"/>
     <w:uiPriority w:val="99"/>
     <w:rsid w:val="00AC38E8"/>
@@ -5008,10 +5137,10 @@
       <w:sz w:val="28"/>
     </w:rPr>
   </w:style>
-  <w:style w:type="paragraph" w:styleId="BalloonText">
+  <w:style w:type="paragraph" w:styleId="Textodeglobo">
     <w:name w:val="Balloon Text"/>
     <w:basedOn w:val="Normal"/>
-    <w:link w:val="BalloonTextChar"/>
+    <w:link w:val="TextodegloboCar"/>
     <w:uiPriority w:val="99"/>
     <w:semiHidden/>
     <w:unhideWhenUsed/>
@@ -5020,10 +5149,10 @@
       <w:rFonts w:ascii="Tahoma" w:hAnsi="Tahoma" w:cs="Tahoma"/>
     </w:rPr>
   </w:style>
-  <w:style w:type="character" w:customStyle="1" w:styleId="BalloonTextChar">
-    <w:name w:val="Balloon Text Char"/>
-    <w:basedOn w:val="DefaultParagraphFont"/>
-    <w:link w:val="BalloonText"/>
+  <w:style w:type="character" w:customStyle="1" w:styleId="TextodegloboCar">
+    <w:name w:val="Texto de globo Car"/>
+    <w:basedOn w:val="Fuentedeprrafopredeter"/>
+    <w:link w:val="Textodeglobo"/>
     <w:uiPriority w:val="99"/>
     <w:semiHidden/>
     <w:rsid w:val="00EA1397"/>
@@ -5034,9 +5163,9 @@
       <w:szCs w:val="16"/>
     </w:rPr>
   </w:style>
-  <w:style w:type="character" w:styleId="PlaceholderText">
+  <w:style w:type="character" w:styleId="Textodelmarcadordeposicin">
     <w:name w:val="Placeholder Text"/>
-    <w:basedOn w:val="DefaultParagraphFont"/>
+    <w:basedOn w:val="Fuentedeprrafopredeter"/>
     <w:uiPriority w:val="99"/>
     <w:semiHidden/>
     <w:rsid w:val="00CE673C"/>
@@ -5075,10 +5204,10 @@
       <w:szCs w:val="18"/>
     </w:rPr>
   </w:style>
-  <w:style w:type="paragraph" w:styleId="Header">
+  <w:style w:type="paragraph" w:styleId="Encabezado">
     <w:name w:val="header"/>
     <w:basedOn w:val="Normal"/>
-    <w:link w:val="HeaderChar"/>
+    <w:link w:val="EncabezadoCar"/>
     <w:uiPriority w:val="99"/>
     <w:semiHidden/>
     <w:rsid w:val="00B9273B"/>
@@ -5089,10 +5218,10 @@
       </w:tabs>
     </w:pPr>
   </w:style>
-  <w:style w:type="character" w:customStyle="1" w:styleId="HeaderChar">
-    <w:name w:val="Header Char"/>
-    <w:basedOn w:val="DefaultParagraphFont"/>
-    <w:link w:val="Header"/>
+  <w:style w:type="character" w:customStyle="1" w:styleId="EncabezadoCar">
+    <w:name w:val="Encabezado Car"/>
+    <w:basedOn w:val="Fuentedeprrafopredeter"/>
+    <w:link w:val="Encabezado"/>
     <w:uiPriority w:val="99"/>
     <w:semiHidden/>
     <w:rsid w:val="00E435F0"/>
@@ -5104,10 +5233,10 @@
       <w:szCs w:val="16"/>
     </w:rPr>
   </w:style>
-  <w:style w:type="paragraph" w:styleId="Footer">
+  <w:style w:type="paragraph" w:styleId="Piedepgina">
     <w:name w:val="footer"/>
     <w:basedOn w:val="Normal"/>
-    <w:link w:val="FooterChar"/>
+    <w:link w:val="PiedepginaCar"/>
     <w:uiPriority w:val="99"/>
     <w:semiHidden/>
     <w:rsid w:val="00B9273B"/>
@@ -5118,10 +5247,10 @@
       </w:tabs>
     </w:pPr>
   </w:style>
-  <w:style w:type="character" w:customStyle="1" w:styleId="FooterChar">
-    <w:name w:val="Footer Char"/>
-    <w:basedOn w:val="DefaultParagraphFont"/>
-    <w:link w:val="Footer"/>
+  <w:style w:type="character" w:customStyle="1" w:styleId="PiedepginaCar">
+    <w:name w:val="Pie de página Car"/>
+    <w:basedOn w:val="Fuentedeprrafopredeter"/>
+    <w:link w:val="Piedepgina"/>
     <w:uiPriority w:val="99"/>
     <w:semiHidden/>
     <w:rsid w:val="00E435F0"/>
@@ -5133,10 +5262,10 @@
       <w:szCs w:val="16"/>
     </w:rPr>
   </w:style>
-  <w:style w:type="character" w:customStyle="1" w:styleId="Heading4Char">
-    <w:name w:val="Heading 4 Char"/>
-    <w:basedOn w:val="DefaultParagraphFont"/>
-    <w:link w:val="Heading4"/>
+  <w:style w:type="character" w:customStyle="1" w:styleId="Ttulo4Car">
+    <w:name w:val="Título 4 Car"/>
+    <w:basedOn w:val="Fuentedeprrafopredeter"/>
+    <w:link w:val="Ttulo4"/>
     <w:uiPriority w:val="9"/>
     <w:semiHidden/>
     <w:rsid w:val="00244B91"/>
@@ -5149,10 +5278,10 @@
       <w:szCs w:val="16"/>
     </w:rPr>
   </w:style>
-  <w:style w:type="character" w:customStyle="1" w:styleId="Heading5Char">
-    <w:name w:val="Heading 5 Char"/>
-    <w:basedOn w:val="DefaultParagraphFont"/>
-    <w:link w:val="Heading5"/>
+  <w:style w:type="character" w:customStyle="1" w:styleId="Ttulo5Car">
+    <w:name w:val="Título 5 Car"/>
+    <w:basedOn w:val="Fuentedeprrafopredeter"/>
+    <w:link w:val="Ttulo5"/>
     <w:uiPriority w:val="9"/>
     <w:semiHidden/>
     <w:rsid w:val="00244B91"/>
@@ -5163,10 +5292,10 @@
       <w:szCs w:val="16"/>
     </w:rPr>
   </w:style>
-  <w:style w:type="character" w:customStyle="1" w:styleId="Heading7Char">
-    <w:name w:val="Heading 7 Char"/>
-    <w:basedOn w:val="DefaultParagraphFont"/>
-    <w:link w:val="Heading7"/>
+  <w:style w:type="character" w:customStyle="1" w:styleId="Ttulo7Car">
+    <w:name w:val="Título 7 Car"/>
+    <w:basedOn w:val="Fuentedeprrafopredeter"/>
+    <w:link w:val="Ttulo7"/>
     <w:uiPriority w:val="9"/>
     <w:semiHidden/>
     <w:rsid w:val="00244B91"/>
@@ -5179,10 +5308,10 @@
       <w:szCs w:val="16"/>
     </w:rPr>
   </w:style>
-  <w:style w:type="character" w:customStyle="1" w:styleId="Heading8Char">
-    <w:name w:val="Heading 8 Char"/>
-    <w:basedOn w:val="DefaultParagraphFont"/>
-    <w:link w:val="Heading8"/>
+  <w:style w:type="character" w:customStyle="1" w:styleId="Ttulo8Car">
+    <w:name w:val="Título 8 Car"/>
+    <w:basedOn w:val="Fuentedeprrafopredeter"/>
+    <w:link w:val="Ttulo8"/>
     <w:uiPriority w:val="9"/>
     <w:semiHidden/>
     <w:rsid w:val="00244B91"/>
@@ -5193,10 +5322,10 @@
       <w:szCs w:val="21"/>
     </w:rPr>
   </w:style>
-  <w:style w:type="character" w:customStyle="1" w:styleId="Heading9Char">
-    <w:name w:val="Heading 9 Char"/>
-    <w:basedOn w:val="DefaultParagraphFont"/>
-    <w:link w:val="Heading9"/>
+  <w:style w:type="character" w:customStyle="1" w:styleId="Ttulo9Car">
+    <w:name w:val="Título 9 Car"/>
+    <w:basedOn w:val="Fuentedeprrafopredeter"/>
+    <w:link w:val="Ttulo9"/>
     <w:uiPriority w:val="9"/>
     <w:semiHidden/>
     <w:rsid w:val="00244B91"/>
@@ -5209,9 +5338,9 @@
       <w:szCs w:val="21"/>
     </w:rPr>
   </w:style>
-  <w:style w:type="character" w:styleId="IntenseEmphasis">
+  <w:style w:type="character" w:styleId="nfasisintenso">
     <w:name w:val="Intense Emphasis"/>
-    <w:basedOn w:val="DefaultParagraphFont"/>
+    <w:basedOn w:val="Fuentedeprrafopredeter"/>
     <w:uiPriority w:val="21"/>
     <w:semiHidden/>
     <w:unhideWhenUsed/>
@@ -5223,11 +5352,11 @@
       <w:color w:val="53A09C" w:themeColor="accent1" w:themeShade="BF"/>
     </w:rPr>
   </w:style>
-  <w:style w:type="paragraph" w:styleId="IntenseQuote">
+  <w:style w:type="paragraph" w:styleId="Citadestacada">
     <w:name w:val="Intense Quote"/>
     <w:basedOn w:val="Normal"/>
     <w:next w:val="Normal"/>
-    <w:link w:val="IntenseQuoteChar"/>
+    <w:link w:val="CitadestacadaCar"/>
     <w:uiPriority w:val="30"/>
     <w:semiHidden/>
     <w:unhideWhenUsed/>
@@ -5248,10 +5377,10 @@
       <w:color w:val="53A09C" w:themeColor="accent1" w:themeShade="BF"/>
     </w:rPr>
   </w:style>
-  <w:style w:type="character" w:customStyle="1" w:styleId="IntenseQuoteChar">
-    <w:name w:val="Intense Quote Char"/>
-    <w:basedOn w:val="DefaultParagraphFont"/>
-    <w:link w:val="IntenseQuote"/>
+  <w:style w:type="character" w:customStyle="1" w:styleId="CitadestacadaCar">
+    <w:name w:val="Cita destacada Car"/>
+    <w:basedOn w:val="Fuentedeprrafopredeter"/>
+    <w:link w:val="Citadestacada"/>
     <w:uiPriority w:val="30"/>
     <w:semiHidden/>
     <w:rsid w:val="00244B91"/>
@@ -5264,9 +5393,9 @@
       <w:szCs w:val="16"/>
     </w:rPr>
   </w:style>
-  <w:style w:type="character" w:styleId="IntenseReference">
+  <w:style w:type="character" w:styleId="Referenciaintensa">
     <w:name w:val="Intense Reference"/>
-    <w:basedOn w:val="DefaultParagraphFont"/>
+    <w:basedOn w:val="Fuentedeprrafopredeter"/>
     <w:uiPriority w:val="32"/>
     <w:semiHidden/>
     <w:unhideWhenUsed/>
@@ -5281,7 +5410,7 @@
       <w:spacing w:val="5"/>
     </w:rPr>
   </w:style>
-  <w:style w:type="paragraph" w:styleId="BlockText">
+  <w:style w:type="paragraph" w:styleId="Textodebloque">
     <w:name w:val="Block Text"/>
     <w:basedOn w:val="Normal"/>
     <w:uiPriority w:val="99"/>
@@ -5304,9 +5433,9 @@
       <w:color w:val="53A09C" w:themeColor="accent1" w:themeShade="BF"/>
     </w:rPr>
   </w:style>
-  <w:style w:type="character" w:styleId="Hyperlink">
+  <w:style w:type="character" w:styleId="Hipervnculo">
     <w:name w:val="Hyperlink"/>
-    <w:basedOn w:val="DefaultParagraphFont"/>
+    <w:basedOn w:val="Fuentedeprrafopredeter"/>
     <w:uiPriority w:val="99"/>
     <w:unhideWhenUsed/>
     <w:rsid w:val="00244B91"/>
@@ -5315,9 +5444,9 @@
       <w:u w:val="single"/>
     </w:rPr>
   </w:style>
-  <w:style w:type="table" w:styleId="ListTable4-Accent5">
+  <w:style w:type="table" w:styleId="Tabladelista4-nfasis5">
     <w:name w:val="List Table 4 Accent 5"/>
-    <w:basedOn w:val="TableNormal"/>
+    <w:basedOn w:val="Tablanormal"/>
     <w:uiPriority w:val="49"/>
     <w:rsid w:val="00354F24"/>
     <w:tblPr>
@@ -5386,9 +5515,9 @@
       </w:tcPr>
     </w:tblStylePr>
   </w:style>
-  <w:style w:type="table" w:styleId="ListTable2-Accent5">
+  <w:style w:type="table" w:styleId="Tabladelista2-nfasis5">
     <w:name w:val="List Table 2 Accent 5"/>
-    <w:basedOn w:val="TableNormal"/>
+    <w:basedOn w:val="Tablanormal"/>
     <w:uiPriority w:val="47"/>
     <w:rsid w:val="00354F24"/>
     <w:tblPr>
@@ -5437,9 +5566,9 @@
       </w:tcPr>
     </w:tblStylePr>
   </w:style>
-  <w:style w:type="table" w:styleId="GridTable4-Accent5">
+  <w:style w:type="table" w:styleId="Tablaconcuadrcula4-nfasis5">
     <w:name w:val="Grid Table 4 Accent 5"/>
-    <w:basedOn w:val="TableNormal"/>
+    <w:basedOn w:val="Tablanormal"/>
     <w:uiPriority w:val="49"/>
     <w:rsid w:val="00354F24"/>
     <w:tblPr>
@@ -5510,9 +5639,9 @@
       </w:tcPr>
     </w:tblStylePr>
   </w:style>
-  <w:style w:type="table" w:styleId="TableGrid">
+  <w:style w:type="table" w:styleId="Tablaconcuadrcula">
     <w:name w:val="Table Grid"/>
-    <w:basedOn w:val="TableNormal"/>
+    <w:basedOn w:val="Tablanormal"/>
     <w:rsid w:val="007E7799"/>
     <w:tblPr>
       <w:tblBorders>
@@ -5527,7 +5656,7 @@
   </w:style>
   <w:style w:type="table" w:customStyle="1" w:styleId="Style1">
     <w:name w:val="Style 1"/>
-    <w:basedOn w:val="TableNormal"/>
+    <w:basedOn w:val="Tablanormal"/>
     <w:uiPriority w:val="99"/>
     <w:rsid w:val="0089091B"/>
     <w:tblPr/>
@@ -5544,7 +5673,7 @@
   </w:style>
   <w:style w:type="paragraph" w:customStyle="1" w:styleId="Receipt">
     <w:name w:val="Receipt"/>
-    <w:basedOn w:val="Heading1"/>
+    <w:basedOn w:val="Ttulo1"/>
     <w:semiHidden/>
     <w:qFormat/>
     <w:rsid w:val="0056619A"/>
@@ -5556,7 +5685,7 @@
   </w:style>
   <w:style w:type="paragraph" w:customStyle="1" w:styleId="TotalAmounts">
     <w:name w:val="Total Amounts"/>
-    <w:basedOn w:val="Heading2"/>
+    <w:basedOn w:val="Ttulo2"/>
     <w:qFormat/>
     <w:rsid w:val="00AC38E8"/>
     <w:pPr>
@@ -5566,9 +5695,9 @@
       <w:color w:val="FFFFFF" w:themeColor="background1"/>
     </w:rPr>
   </w:style>
-  <w:style w:type="character" w:styleId="UnresolvedMention">
+  <w:style w:type="character" w:styleId="Mencinsinresolver">
     <w:name w:val="Unresolved Mention"/>
-    <w:basedOn w:val="DefaultParagraphFont"/>
+    <w:basedOn w:val="Fuentedeprrafopredeter"/>
     <w:uiPriority w:val="99"/>
     <w:semiHidden/>
     <w:unhideWhenUsed/>
@@ -5581,31 +5710,8 @@
 </w:styles>
 </file>
 
-<file path=word/webSettings2.xml><?xml version="1.0" encoding="utf-8"?>
-<w:webSettings xmlns:mc="http://schemas.openxmlformats.org/markup-compatibility/2006" xmlns:r="http://schemas.openxmlformats.org/officeDocument/2006/relationships" xmlns:w="http://schemas.openxmlformats.org/wordprocessingml/2006/main" xmlns:w14="http://schemas.microsoft.com/office/word/2010/wordml" xmlns:w15="http://schemas.microsoft.com/office/word/2012/wordml" xmlns:w16cex="http://schemas.microsoft.com/office/word/2018/wordml/cex" xmlns:w16cid="http://schemas.microsoft.com/office/word/2016/wordml/cid" xmlns:w16="http://schemas.microsoft.com/office/word/2018/wordml" xmlns:w16sdtdh="http://schemas.microsoft.com/office/word/2020/wordml/sdtdatahash" xmlns:w16se="http://schemas.microsoft.com/office/word/2015/wordml/symex" mc:Ignorable="w14 w15 w16se w16cid w16 w16cex w16sdtdh">
-  <w:divs>
-    <w:div w:id="1439370866">
-      <w:bodyDiv w:val="1"/>
-      <w:marLeft w:val="0"/>
-      <w:marRight w:val="0"/>
-      <w:marTop w:val="0"/>
-      <w:marBottom w:val="0"/>
-      <w:divBdr>
-        <w:top w:val="none" w:sz="0" w:space="0" w:color="auto"/>
-        <w:left w:val="none" w:sz="0" w:space="0" w:color="auto"/>
-        <w:bottom w:val="none" w:sz="0" w:space="0" w:color="auto"/>
-        <w:right w:val="none" w:sz="0" w:space="0" w:color="auto"/>
-      </w:divBdr>
-    </w:div>
-  </w:divs>
-  <w:optimizeForBrowser/>
-  <w:relyOnVML/>
-  <w:allowPNG/>
-</w:webSettings>
-</file>
-
 <file path=word/glossary/document.xml><?xml version="1.0" encoding="utf-8"?>
-<w:glossaryDocument xmlns:wpc="http://schemas.microsoft.com/office/word/2010/wordprocessingCanvas" xmlns:cx="http://schemas.microsoft.com/office/drawing/2014/chartex" xmlns:cx1="http://schemas.microsoft.com/office/drawing/2015/9/8/chartex" xmlns:cx2="http://schemas.microsoft.com/office/drawing/2015/10/21/chartex" xmlns:cx3="http://schemas.microsoft.com/office/drawing/2016/5/9/chartex" xmlns:cx4="http://schemas.microsoft.com/office/drawing/2016/5/10/chartex" xmlns:cx5="http://schemas.microsoft.com/office/drawing/2016/5/11/chartex" xmlns:cx6="http://schemas.microsoft.com/office/drawing/2016/5/12/chartex" xmlns:cx7="http://schemas.microsoft.com/office/drawing/2016/5/13/chartex" xmlns:cx8="http://schemas.microsoft.com/office/drawing/2016/5/14/chartex" xmlns:mc="http://schemas.openxmlformats.org/markup-compatibility/2006" xmlns:aink="http://schemas.microsoft.com/office/drawing/2016/ink" xmlns:am3d="http://schemas.microsoft.com/office/drawing/2017/model3d" xmlns:o="urn:schemas-microsoft-com:office:office" xmlns:oel="http://schemas.microsoft.com/office/2019/extlst" xmlns:r="http://schemas.openxmlformats.org/officeDocument/2006/relationships" xmlns:m="http://schemas.openxmlformats.org/officeDocument/2006/math" xmlns:v="urn:schemas-microsoft-com:vml" xmlns:wp14="http://schemas.microsoft.com/office/word/2010/wordprocessingDrawing" xmlns:wp="http://schemas.openxmlformats.org/drawingml/2006/wordprocessingDrawing" xmlns:w10="urn:schemas-microsoft-com:office:word" xmlns:w="http://schemas.openxmlformats.org/wordprocessingml/2006/main" xmlns:w14="http://schemas.microsoft.com/office/word/2010/wordml" xmlns:w15="http://schemas.microsoft.com/office/word/2012/wordml" xmlns:w16cex="http://schemas.microsoft.com/office/word/2018/wordml/cex" xmlns:w16cid="http://schemas.microsoft.com/office/word/2016/wordml/cid" xmlns:w16="http://schemas.microsoft.com/office/word/2018/wordml" xmlns:w16sdtdh="http://schemas.microsoft.com/office/word/2020/wordml/sdtdatahash" xmlns:w16se="http://schemas.microsoft.com/office/word/2015/wordml/symex" xmlns:wpg="http://schemas.microsoft.com/office/word/2010/wordprocessingGroup" xmlns:wpi="http://schemas.microsoft.com/office/word/2010/wordprocessingInk" xmlns:wne="http://schemas.microsoft.com/office/word/2006/wordml" xmlns:wps="http://schemas.microsoft.com/office/word/2010/wordprocessingShape" mc:Ignorable="w14 w15 w16se w16cid w16 w16cex w16sdtdh wp14">
+<w:glossaryDocument xmlns:wpc="http://schemas.microsoft.com/office/word/2010/wordprocessingCanvas" xmlns:cx="http://schemas.microsoft.com/office/drawing/2014/chartex" xmlns:cx1="http://schemas.microsoft.com/office/drawing/2015/9/8/chartex" xmlns:cx2="http://schemas.microsoft.com/office/drawing/2015/10/21/chartex" xmlns:cx3="http://schemas.microsoft.com/office/drawing/2016/5/9/chartex" xmlns:cx4="http://schemas.microsoft.com/office/drawing/2016/5/10/chartex" xmlns:cx5="http://schemas.microsoft.com/office/drawing/2016/5/11/chartex" xmlns:cx6="http://schemas.microsoft.com/office/drawing/2016/5/12/chartex" xmlns:cx7="http://schemas.microsoft.com/office/drawing/2016/5/13/chartex" xmlns:cx8="http://schemas.microsoft.com/office/drawing/2016/5/14/chartex" xmlns:mc="http://schemas.openxmlformats.org/markup-compatibility/2006" xmlns:aink="http://schemas.microsoft.com/office/drawing/2016/ink" xmlns:am3d="http://schemas.microsoft.com/office/drawing/2017/model3d" xmlns:o="urn:schemas-microsoft-com:office:office" xmlns:r="http://schemas.openxmlformats.org/officeDocument/2006/relationships" xmlns:m="http://schemas.openxmlformats.org/officeDocument/2006/math" xmlns:v="urn:schemas-microsoft-com:vml" xmlns:wp14="http://schemas.microsoft.com/office/word/2010/wordprocessingDrawing" xmlns:wp="http://schemas.openxmlformats.org/drawingml/2006/wordprocessingDrawing" xmlns:w10="urn:schemas-microsoft-com:office:word" xmlns:w="http://schemas.openxmlformats.org/wordprocessingml/2006/main" xmlns:w14="http://schemas.microsoft.com/office/word/2010/wordml" xmlns:w15="http://schemas.microsoft.com/office/word/2012/wordml" xmlns:w16cex="http://schemas.microsoft.com/office/word/2018/wordml/cex" xmlns:w16cid="http://schemas.microsoft.com/office/word/2016/wordml/cid" xmlns:w16="http://schemas.microsoft.com/office/word/2018/wordml" xmlns:w16sdtdh="http://schemas.microsoft.com/office/word/2020/wordml/sdtdatahash" xmlns:w16se="http://schemas.microsoft.com/office/word/2015/wordml/symex" xmlns:wpg="http://schemas.microsoft.com/office/word/2010/wordprocessingGroup" xmlns:wpi="http://schemas.microsoft.com/office/word/2010/wordprocessingInk" xmlns:wne="http://schemas.microsoft.com/office/word/2006/wordml" xmlns:wps="http://schemas.microsoft.com/office/word/2010/wordprocessingShape" mc:Ignorable="w14 w15 w16se w16cid w16 w16cex w16sdtdh wp14">
   <w:docParts>
     <w:docPart>
       <w:docPartPr>
@@ -5859,7 +5965,7 @@
       <w:docPartBody>
         <w:p>
           <w:pPr>
-            <w:pStyle w:val="ACE3C7CAB88720428DAFEFE137CC3CB84"/>
+            <w:pStyle w:val="ACE3C7CAB88720428DAFEFE137CC3CB8"/>
           </w:pPr>
           <w:r>
             <w:rPr>
@@ -5987,7 +6093,7 @@
       <w:docPartBody>
         <w:p>
           <w:pPr>
-            <w:pStyle w:val="1E1470C6A8CE4695884E270802A172EF3"/>
+            <w:pStyle w:val="1E1470C6A8CE4695884E270802A172EF"/>
           </w:pPr>
           <w:r>
             <w:rPr>
@@ -6941,22 +7047,23 @@
     <w:charset w:val="00"/>
     <w:family w:val="swiss"/>
     <w:pitch w:val="variable"/>
-    <w:sig w:usb0="E4002EFF" w:usb1="C000247B" w:usb2="00000009" w:usb3="00000000" w:csb0="000001FF" w:csb1="00000000"/>
+    <w:sig w:usb0="E4002EFF" w:usb1="C200247B" w:usb2="00000009" w:usb3="00000000" w:csb0="000001FF" w:csb1="00000000"/>
   </w:font>
   <w:font w:name="Calibri Light">
     <w:panose1 w:val="020F0302020204030204"/>
     <w:charset w:val="00"/>
     <w:family w:val="swiss"/>
     <w:pitch w:val="variable"/>
-    <w:sig w:usb0="E4002EFF" w:usb1="C000247B" w:usb2="00000009" w:usb3="00000000" w:csb0="000001FF" w:csb1="00000000"/>
+    <w:sig w:usb0="E4002EFF" w:usb1="C200247B" w:usb2="00000009" w:usb3="00000000" w:csb0="000001FF" w:csb1="00000000"/>
   </w:font>
 </w:fonts>
 </file>
 
-<file path=word/glossary/settings2.xml><?xml version="1.0" encoding="utf-8"?>
+<file path=word/glossary/settings.xml><?xml version="1.0" encoding="utf-8"?>
 <w:settings xmlns:mc="http://schemas.openxmlformats.org/markup-compatibility/2006" xmlns:o="urn:schemas-microsoft-com:office:office" xmlns:r="http://schemas.openxmlformats.org/officeDocument/2006/relationships" xmlns:m="http://schemas.openxmlformats.org/officeDocument/2006/math" xmlns:v="urn:schemas-microsoft-com:vml" xmlns:w10="urn:schemas-microsoft-com:office:word" xmlns:w="http://schemas.openxmlformats.org/wordprocessingml/2006/main" xmlns:w14="http://schemas.microsoft.com/office/word/2010/wordml" xmlns:w15="http://schemas.microsoft.com/office/word/2012/wordml" xmlns:w16cex="http://schemas.microsoft.com/office/word/2018/wordml/cex" xmlns:w16cid="http://schemas.microsoft.com/office/word/2016/wordml/cid" xmlns:w16="http://schemas.microsoft.com/office/word/2018/wordml" xmlns:w16sdtdh="http://schemas.microsoft.com/office/word/2020/wordml/sdtdatahash" xmlns:w16se="http://schemas.microsoft.com/office/word/2015/wordml/symex" xmlns:sl="http://schemas.openxmlformats.org/schemaLibrary/2006/main" mc:Ignorable="w14 w15 w16se w16cid w16 w16cex w16sdtdh">
   <w:view w:val="normal"/>
   <w:defaultTabStop w:val="720"/>
+  <w:hyphenationZone w:val="425"/>
   <w:characterSpacingControl w:val="doNotCompress"/>
   <w:compat>
     <w:useFELayout/>
@@ -6973,8 +7080,10 @@
     <w:rsid w:val="00067617"/>
     <w:rsid w:val="000C3FA0"/>
     <w:rsid w:val="00123533"/>
+    <w:rsid w:val="00137D3E"/>
     <w:rsid w:val="001866CB"/>
     <w:rsid w:val="002C3EF8"/>
+    <w:rsid w:val="00364460"/>
     <w:rsid w:val="00376C2A"/>
     <w:rsid w:val="003E7876"/>
     <w:rsid w:val="004262F9"/>
@@ -7004,12 +7113,12 @@
   <w:themeFontLang w:val="en-US"/>
   <w:clrSchemeMapping w:bg1="light1" w:t1="dark1" w:bg2="light2" w:t2="dark2" w:accent1="accent1" w:accent2="accent2" w:accent3="accent3" w:accent4="accent4" w:accent5="accent5" w:accent6="accent6" w:hyperlink="hyperlink" w:followedHyperlink="followedHyperlink"/>
   <w:decimalSymbol w:val="."/>
-  <w:listSeparator w:val=","/>
+  <w:listSeparator w:val=";"/>
   <w15:chartTrackingRefBased/>
 </w:settings>
 </file>
 
-<file path=word/glossary/styles2.xml><?xml version="1.0" encoding="utf-8"?>
+<file path=word/glossary/styles.xml><?xml version="1.0" encoding="utf-8"?>
 <w:styles xmlns:mc="http://schemas.openxmlformats.org/markup-compatibility/2006" xmlns:r="http://schemas.openxmlformats.org/officeDocument/2006/relationships" xmlns:w="http://schemas.openxmlformats.org/wordprocessingml/2006/main" xmlns:w14="http://schemas.microsoft.com/office/word/2010/wordml" xmlns:w15="http://schemas.microsoft.com/office/word/2012/wordml" xmlns:w16cex="http://schemas.microsoft.com/office/word/2018/wordml/cex" xmlns:w16cid="http://schemas.microsoft.com/office/word/2016/wordml/cid" xmlns:w16="http://schemas.microsoft.com/office/word/2018/wordml" xmlns:w16sdtdh="http://schemas.microsoft.com/office/word/2020/wordml/sdtdatahash" xmlns:w16se="http://schemas.microsoft.com/office/word/2015/wordml/symex" mc:Ignorable="w14 w15 w16se w16cid w16 w16cex w16sdtdh">
   <w:docDefaults>
     <w:rPrDefault>
@@ -7404,11 +7513,11 @@
     <w:name w:val="Normal"/>
     <w:qFormat/>
   </w:style>
-  <w:style w:type="paragraph" w:styleId="Heading2">
+  <w:style w:type="paragraph" w:styleId="Ttulo2">
     <w:name w:val="heading 2"/>
     <w:basedOn w:val="Normal"/>
     <w:next w:val="Normal"/>
-    <w:link w:val="Heading2Char"/>
+    <w:link w:val="Ttulo2Car"/>
     <w:uiPriority w:val="9"/>
     <w:qFormat/>
     <w:rsid w:val="00A36DB5"/>
@@ -7427,13 +7536,13 @@
       <w:szCs w:val="16"/>
     </w:rPr>
   </w:style>
-  <w:style w:type="character" w:default="1" w:styleId="DefaultParagraphFont">
+  <w:style w:type="character" w:default="1" w:styleId="Fuentedeprrafopredeter">
     <w:name w:val="Default Paragraph Font"/>
     <w:uiPriority w:val="1"/>
     <w:semiHidden/>
     <w:unhideWhenUsed/>
   </w:style>
-  <w:style w:type="table" w:default="1" w:styleId="TableNormal">
+  <w:style w:type="table" w:default="1" w:styleId="Tablanormal">
     <w:name w:val="Normal Table"/>
     <w:uiPriority w:val="99"/>
     <w:semiHidden/>
@@ -7448,16 +7557,16 @@
       </w:tblCellMar>
     </w:tblPr>
   </w:style>
-  <w:style w:type="numbering" w:default="1" w:styleId="NoList">
+  <w:style w:type="numbering" w:default="1" w:styleId="Sinlista">
     <w:name w:val="No List"/>
     <w:uiPriority w:val="99"/>
     <w:semiHidden/>
     <w:unhideWhenUsed/>
   </w:style>
-  <w:style w:type="character" w:customStyle="1" w:styleId="Heading2Char">
-    <w:name w:val="Heading 2 Char"/>
-    <w:basedOn w:val="DefaultParagraphFont"/>
-    <w:link w:val="Heading2"/>
+  <w:style w:type="character" w:customStyle="1" w:styleId="Ttulo2Car">
+    <w:name w:val="Título 2 Car"/>
+    <w:basedOn w:val="Fuentedeprrafopredeter"/>
+    <w:link w:val="Ttulo2"/>
     <w:uiPriority w:val="9"/>
     <w:qFormat/>
     <w:rsid w:val="00A36DB5"/>
@@ -7500,12 +7609,12 @@
     <w:name w:val="C57E88AAC6F9744BB6ECEFB686A954A7"/>
     <w:rsid w:val="00C70939"/>
   </w:style>
-  <w:style w:type="character" w:styleId="PlaceholderText">
+  <w:style w:type="character" w:styleId="Textodelmarcadordeposicin">
     <w:name w:val="Placeholder Text"/>
-    <w:basedOn w:val="DefaultParagraphFont"/>
+    <w:basedOn w:val="Fuentedeprrafopredeter"/>
     <w:uiPriority w:val="99"/>
     <w:semiHidden/>
-    <w:rsid w:val="000C3FA0"/>
+    <w:rsid w:val="00364460"/>
     <w:rPr>
       <w:color w:val="808080"/>
     </w:rPr>
@@ -7516,7 +7625,7 @@
     <w:link w:val="ColumnHeadingsChar"/>
     <w:uiPriority w:val="99"/>
     <w:qFormat/>
-    <w:rsid w:val="000C3FA0"/>
+    <w:rsid w:val="00364460"/>
     <w:rPr>
       <w:rFonts w:eastAsia="Times New Roman" w:cs="Times New Roman"/>
       <w:b/>
@@ -7529,10 +7638,10 @@
   </w:style>
   <w:style w:type="character" w:customStyle="1" w:styleId="ColumnHeadingsChar">
     <w:name w:val="Column Headings Char"/>
-    <w:basedOn w:val="Heading2Char"/>
+    <w:basedOn w:val="Ttulo2Car"/>
     <w:link w:val="ColumnHeadings"/>
     <w:uiPriority w:val="99"/>
-    <w:rsid w:val="000C3FA0"/>
+    <w:rsid w:val="00364460"/>
     <w:rPr>
       <w:rFonts w:eastAsia="Times New Roman" w:cs="Times New Roman"/>
       <w:b/>
@@ -7547,20 +7656,22 @@
     <w:name w:val="BA97F2653272474585EA611DFEE5DAE5"/>
     <w:rsid w:val="004262F9"/>
   </w:style>
-  <w:style w:type="paragraph" w:customStyle="1" w:styleId="ACE3C7CAB88720428DAFEFE137CC3CB84">
-    <w:name w:val="ACE3C7CAB88720428DAFEFE137CC3CB84"/>
-    <w:rsid w:val="000C3FA0"/>
+  <w:style w:type="paragraph" w:customStyle="1" w:styleId="ACE3C7CAB88720428DAFEFE137CC3CB8">
+    <w:name w:val="ACE3C7CAB88720428DAFEFE137CC3CB8"/>
+    <w:rsid w:val="00364460"/>
     <w:rPr>
       <w:rFonts w:eastAsia="Times New Roman" w:cs="Times New Roman"/>
-      <w:color w:val="404040" w:themeColor="text1" w:themeTint="BF"/>
-      <w:spacing w:val="10"/>
+      <w:b/>
+      <w:caps/>
+      <w:color w:val="000000" w:themeColor="text1"/>
+      <w:spacing w:val="20"/>
       <w:sz w:val="16"/>
       <w:szCs w:val="16"/>
     </w:rPr>
   </w:style>
-  <w:style w:type="paragraph" w:customStyle="1" w:styleId="1E1470C6A8CE4695884E270802A172EF3">
-    <w:name w:val="1E1470C6A8CE4695884E270802A172EF3"/>
-    <w:rsid w:val="000C3FA0"/>
+  <w:style w:type="paragraph" w:customStyle="1" w:styleId="1E1470C6A8CE4695884E270802A172EF">
+    <w:name w:val="1E1470C6A8CE4695884E270802A172EF"/>
+    <w:rsid w:val="00364460"/>
     <w:rPr>
       <w:rFonts w:eastAsia="Times New Roman" w:cs="Times New Roman"/>
       <w:b/>
@@ -7581,7 +7692,7 @@
 </w:webSettings>
 </file>
 
-<file path=word/theme/theme11.xml><?xml version="1.0" encoding="utf-8"?>
+<file path=word/theme/theme1.xml><?xml version="1.0" encoding="utf-8"?>
 <a:theme xmlns:a="http://schemas.openxmlformats.org/drawingml/2006/main" name="Office Theme">
   <a:themeElements>
     <a:clrScheme name="TM02819030">
@@ -7866,7 +7977,36 @@
 </a:theme>
 </file>
 
-<file path=customXml/item12.xml><?xml version="1.0" encoding="utf-8"?>
+<file path=customXml/item1.xml><?xml version="1.0" encoding="utf-8"?>
+<p:properties xmlns:p="http://schemas.microsoft.com/office/2006/metadata/properties" xmlns:xsi="http://www.w3.org/2001/XMLSchema-instance" xmlns:pc="http://schemas.microsoft.com/office/infopath/2007/PartnerControls">
+  <documentManagement>
+    <_ip_UnifiedCompliancePolicyUIAction xmlns="http://schemas.microsoft.com/sharepoint/v3" xsi:nil="true"/>
+    <Image xmlns="71af3243-3dd4-4a8d-8c0d-dd76da1f02a5">
+      <Url xsi:nil="true"/>
+      <Description xsi:nil="true"/>
+    </Image>
+    <Status xmlns="71af3243-3dd4-4a8d-8c0d-dd76da1f02a5">Not started</Status>
+    <Background xmlns="71af3243-3dd4-4a8d-8c0d-dd76da1f02a5">false</Background>
+    <_ip_UnifiedCompliancePolicyProperties xmlns="http://schemas.microsoft.com/sharepoint/v3" xsi:nil="true"/>
+    <ImageTagsTaxHTField xmlns="71af3243-3dd4-4a8d-8c0d-dd76da1f02a5">
+      <Terms xmlns="http://schemas.microsoft.com/office/infopath/2007/PartnerControls"/>
+    </ImageTagsTaxHTField>
+    <TaxCatchAll xmlns="230e9df3-be65-4c73-a93b-d1236ebd677e" xsi:nil="true"/>
+    <MediaServiceKeyPoints xmlns="71af3243-3dd4-4a8d-8c0d-dd76da1f02a5" xsi:nil="true"/>
+  </documentManagement>
+</p:properties>
+</file>
+
+<file path=customXml/item2.xml><?xml version="1.0" encoding="utf-8"?>
+<?mso-contentType ?>
+<FormTemplates xmlns="http://schemas.microsoft.com/sharepoint/v3/contenttype/forms">
+  <Display>DocumentLibraryForm</Display>
+  <Edit>DocumentLibraryForm</Edit>
+  <New>DocumentLibraryForm</New>
+</FormTemplates>
+</file>
+
+<file path=customXml/item3.xml><?xml version="1.0" encoding="utf-8"?>
 <ct:contentTypeSchema xmlns:ct="http://schemas.microsoft.com/office/2006/metadata/contentType" xmlns:ma="http://schemas.microsoft.com/office/2006/metadata/properties/metaAttributes" ct:_="" ma:_="" ma:contentTypeName="Document" ma:contentTypeID="0x01010079F111ED35F8CC479449609E8A0923A6" ma:contentTypeVersion="26" ma:contentTypeDescription="Create a new document." ma:contentTypeScope="" ma:versionID="ac37c1753acd5e330d2062ccec26ea66">
   <xsd:schema xmlns:xsd="http://www.w3.org/2001/XMLSchema" xmlns:xs="http://www.w3.org/2001/XMLSchema" xmlns:p="http://schemas.microsoft.com/office/2006/metadata/properties" xmlns:ns1="http://schemas.microsoft.com/sharepoint/v3" xmlns:ns2="71af3243-3dd4-4a8d-8c0d-dd76da1f02a5" xmlns:ns3="16c05727-aa75-4e4a-9b5f-8a80a1165891" xmlns:ns4="230e9df3-be65-4c73-a93b-d1236ebd677e" targetNamespace="http://schemas.microsoft.com/office/2006/metadata/properties" ma:root="true" ma:fieldsID="3b340c7101c92c5120abd06486f94548" ns1:_="" ns2:_="" ns3:_="" ns4:_="">
     <xsd:import namespace="http://schemas.microsoft.com/sharepoint/v3"/>
@@ -8166,45 +8306,45 @@
 </ct:contentTypeSchema>
 </file>
 
-<file path=customXml/item2.xml><?xml version="1.0" encoding="utf-8"?>
-<?mso-contentType ?>
-<FormTemplates xmlns="http://schemas.microsoft.com/sharepoint/v3/contenttype/forms">
-  <Display>DocumentLibraryForm</Display>
-  <Edit>DocumentLibraryForm</Edit>
-  <New>DocumentLibraryForm</New>
-</FormTemplates>
+<file path=customXml/itemProps1.xml><?xml version="1.0" encoding="utf-8"?>
+<ds:datastoreItem xmlns:ds="http://schemas.openxmlformats.org/officeDocument/2006/customXml" ds:itemID="{C1EF7F87-8C16-42ED-9B4E-B14C417376EF}">
+  <ds:schemaRefs>
+    <ds:schemaRef ds:uri="http://schemas.microsoft.com/office/2006/metadata/properties"/>
+    <ds:schemaRef ds:uri="http://schemas.microsoft.com/office/infopath/2007/PartnerControls"/>
+    <ds:schemaRef ds:uri="http://schemas.microsoft.com/sharepoint/v3"/>
+    <ds:schemaRef ds:uri="71af3243-3dd4-4a8d-8c0d-dd76da1f02a5"/>
+    <ds:schemaRef ds:uri="230e9df3-be65-4c73-a93b-d1236ebd677e"/>
+  </ds:schemaRefs>
+</ds:datastoreItem>
 </file>
 
-<file path=customXml/item33.xml><?xml version="1.0" encoding="utf-8"?>
-<p:properties xmlns:p="http://schemas.microsoft.com/office/2006/metadata/properties" xmlns:xsi="http://www.w3.org/2001/XMLSchema-instance" xmlns:pc="http://schemas.microsoft.com/office/infopath/2007/PartnerControls">
-  <documentManagement>
-    <_ip_UnifiedCompliancePolicyUIAction xmlns="http://schemas.microsoft.com/sharepoint/v3" xsi:nil="true"/>
-    <Image xmlns="71af3243-3dd4-4a8d-8c0d-dd76da1f02a5">
-      <Url xsi:nil="true"/>
-      <Description xsi:nil="true"/>
-    </Image>
-    <Status xmlns="71af3243-3dd4-4a8d-8c0d-dd76da1f02a5">Not started</Status>
-    <Background xmlns="71af3243-3dd4-4a8d-8c0d-dd76da1f02a5">false</Background>
-    <_ip_UnifiedCompliancePolicyProperties xmlns="http://schemas.microsoft.com/sharepoint/v3" xsi:nil="true"/>
-    <ImageTagsTaxHTField xmlns="71af3243-3dd4-4a8d-8c0d-dd76da1f02a5">
-      <Terms xmlns="http://schemas.microsoft.com/office/infopath/2007/PartnerControls"/>
-    </ImageTagsTaxHTField>
-    <TaxCatchAll xmlns="230e9df3-be65-4c73-a93b-d1236ebd677e" xsi:nil="true"/>
-    <MediaServiceKeyPoints xmlns="71af3243-3dd4-4a8d-8c0d-dd76da1f02a5" xsi:nil="true"/>
-  </documentManagement>
-</p:properties>
+<file path=customXml/itemProps2.xml><?xml version="1.0" encoding="utf-8"?>
+<ds:datastoreItem xmlns:ds="http://schemas.openxmlformats.org/officeDocument/2006/customXml" ds:itemID="{5E70DEED-292F-4F64-8540-1F3333B0735A}">
+  <ds:schemaRefs>
+    <ds:schemaRef ds:uri="http://schemas.microsoft.com/sharepoint/v3/contenttype/forms"/>
+  </ds:schemaRefs>
+</ds:datastoreItem>
 </file>
 
-<file path=customXml/itemProps12.xml><?xml version="1.0" encoding="utf-8"?>
-<ds:datastoreItem xmlns:ds="http://schemas.openxmlformats.org/officeDocument/2006/customXml" ds:itemID="{ACBA0B4B-1E88-4907-BC36-203BA617C133}"/>
-</file>
-
-<file path=customXml/itemProps21.xml><?xml version="1.0" encoding="utf-8"?>
-<ds:datastoreItem xmlns:ds="http://schemas.openxmlformats.org/officeDocument/2006/customXml" ds:itemID="{5E70DEED-292F-4F64-8540-1F3333B0735A}"/>
-</file>
-
-<file path=customXml/itemProps33.xml><?xml version="1.0" encoding="utf-8"?>
-<ds:datastoreItem xmlns:ds="http://schemas.openxmlformats.org/officeDocument/2006/customXml" ds:itemID="{C1EF7F87-8C16-42ED-9B4E-B14C417376EF}"/>
+<file path=customXml/itemProps3.xml><?xml version="1.0" encoding="utf-8"?>
+<ds:datastoreItem xmlns:ds="http://schemas.openxmlformats.org/officeDocument/2006/customXml" ds:itemID="{ACBA0B4B-1E88-4907-BC36-203BA617C133}">
+  <ds:schemaRefs>
+    <ds:schemaRef ds:uri="http://schemas.microsoft.com/office/2006/metadata/contentType"/>
+    <ds:schemaRef ds:uri="http://schemas.microsoft.com/office/2006/metadata/properties/metaAttributes"/>
+    <ds:schemaRef ds:uri="http://www.w3.org/2001/XMLSchema"/>
+    <ds:schemaRef ds:uri="http://schemas.microsoft.com/office/2006/metadata/properties"/>
+    <ds:schemaRef ds:uri="http://schemas.microsoft.com/sharepoint/v3"/>
+    <ds:schemaRef ds:uri="71af3243-3dd4-4a8d-8c0d-dd76da1f02a5"/>
+    <ds:schemaRef ds:uri="16c05727-aa75-4e4a-9b5f-8a80a1165891"/>
+    <ds:schemaRef ds:uri="230e9df3-be65-4c73-a93b-d1236ebd677e"/>
+    <ds:schemaRef ds:uri="http://schemas.microsoft.com/office/2006/documentManagement/types"/>
+    <ds:schemaRef ds:uri="http://schemas.microsoft.com/office/infopath/2007/PartnerControls"/>
+    <ds:schemaRef ds:uri="http://schemas.openxmlformats.org/package/2006/metadata/core-properties"/>
+    <ds:schemaRef ds:uri="http://purl.org/dc/elements/1.1/"/>
+    <ds:schemaRef ds:uri="http://purl.org/dc/terms/"/>
+    <ds:schemaRef ds:uri="http://schemas.microsoft.com/internal/obd"/>
+  </ds:schemaRefs>
+</ds:datastoreItem>
 </file>
 
 <file path=docMetadata/LabelInfo.xml><?xml version="1.0" encoding="utf-8"?>

</xml_diff>

<commit_message>
Modificando archivo de la empresa
</commit_message>
<xml_diff>
--- a/Business sales receipt.docx
+++ b/Business sales receipt.docx
@@ -1,6 +1,6 @@
 
 <file path=word/document.xml><?xml version="1.0" encoding="utf-8"?>
-<w:document xmlns:wpc="http://schemas.microsoft.com/office/word/2010/wordprocessingCanvas" xmlns:cx="http://schemas.microsoft.com/office/drawing/2014/chartex" xmlns:cx1="http://schemas.microsoft.com/office/drawing/2015/9/8/chartex" xmlns:cx2="http://schemas.microsoft.com/office/drawing/2015/10/21/chartex" xmlns:cx3="http://schemas.microsoft.com/office/drawing/2016/5/9/chartex" xmlns:cx4="http://schemas.microsoft.com/office/drawing/2016/5/10/chartex" xmlns:cx5="http://schemas.microsoft.com/office/drawing/2016/5/11/chartex" xmlns:cx6="http://schemas.microsoft.com/office/drawing/2016/5/12/chartex" xmlns:cx7="http://schemas.microsoft.com/office/drawing/2016/5/13/chartex" xmlns:cx8="http://schemas.microsoft.com/office/drawing/2016/5/14/chartex" xmlns:mc="http://schemas.openxmlformats.org/markup-compatibility/2006" xmlns:aink="http://schemas.microsoft.com/office/drawing/2016/ink" xmlns:am3d="http://schemas.microsoft.com/office/drawing/2017/model3d" xmlns:o="urn:schemas-microsoft-com:office:office" xmlns:oel="http://schemas.microsoft.com/office/2019/extlst" xmlns:r="http://schemas.openxmlformats.org/officeDocument/2006/relationships" xmlns:m="http://schemas.openxmlformats.org/officeDocument/2006/math" xmlns:v="urn:schemas-microsoft-com:vml" xmlns:wp14="http://schemas.microsoft.com/office/word/2010/wordprocessingDrawing" xmlns:wp="http://schemas.openxmlformats.org/drawingml/2006/wordprocessingDrawing" xmlns:w10="urn:schemas-microsoft-com:office:word" xmlns:w="http://schemas.openxmlformats.org/wordprocessingml/2006/main" xmlns:w14="http://schemas.microsoft.com/office/word/2010/wordml" xmlns:w15="http://schemas.microsoft.com/office/word/2012/wordml" xmlns:w16cex="http://schemas.microsoft.com/office/word/2018/wordml/cex" xmlns:w16cid="http://schemas.microsoft.com/office/word/2016/wordml/cid" xmlns:w16="http://schemas.microsoft.com/office/word/2018/wordml" xmlns:w16sdtdh="http://schemas.microsoft.com/office/word/2020/wordml/sdtdatahash" xmlns:w16se="http://schemas.microsoft.com/office/word/2015/wordml/symex" xmlns:wpg="http://schemas.microsoft.com/office/word/2010/wordprocessingGroup" xmlns:wpi="http://schemas.microsoft.com/office/word/2010/wordprocessingInk" xmlns:wne="http://schemas.microsoft.com/office/word/2006/wordml" xmlns:wps="http://schemas.microsoft.com/office/word/2010/wordprocessingShape" mc:Ignorable="w14 w15 w16se w16cid w16 w16cex w16sdtdh wp14">
+<w:document xmlns:wpc="http://schemas.microsoft.com/office/word/2010/wordprocessingCanvas" xmlns:cx="http://schemas.microsoft.com/office/drawing/2014/chartex" xmlns:cx1="http://schemas.microsoft.com/office/drawing/2015/9/8/chartex" xmlns:cx2="http://schemas.microsoft.com/office/drawing/2015/10/21/chartex" xmlns:cx3="http://schemas.microsoft.com/office/drawing/2016/5/9/chartex" xmlns:cx4="http://schemas.microsoft.com/office/drawing/2016/5/10/chartex" xmlns:cx5="http://schemas.microsoft.com/office/drawing/2016/5/11/chartex" xmlns:cx6="http://schemas.microsoft.com/office/drawing/2016/5/12/chartex" xmlns:cx7="http://schemas.microsoft.com/office/drawing/2016/5/13/chartex" xmlns:cx8="http://schemas.microsoft.com/office/drawing/2016/5/14/chartex" xmlns:mc="http://schemas.openxmlformats.org/markup-compatibility/2006" xmlns:aink="http://schemas.microsoft.com/office/drawing/2016/ink" xmlns:am3d="http://schemas.microsoft.com/office/drawing/2017/model3d" xmlns:o="urn:schemas-microsoft-com:office:office" xmlns:r="http://schemas.openxmlformats.org/officeDocument/2006/relationships" xmlns:m="http://schemas.openxmlformats.org/officeDocument/2006/math" xmlns:v="urn:schemas-microsoft-com:vml" xmlns:wp14="http://schemas.microsoft.com/office/word/2010/wordprocessingDrawing" xmlns:wp="http://schemas.openxmlformats.org/drawingml/2006/wordprocessingDrawing" xmlns:w10="urn:schemas-microsoft-com:office:word" xmlns:w="http://schemas.openxmlformats.org/wordprocessingml/2006/main" xmlns:w14="http://schemas.microsoft.com/office/word/2010/wordml" xmlns:w15="http://schemas.microsoft.com/office/word/2012/wordml" xmlns:w16cex="http://schemas.microsoft.com/office/word/2018/wordml/cex" xmlns:w16cid="http://schemas.microsoft.com/office/word/2016/wordml/cid" xmlns:w16="http://schemas.microsoft.com/office/word/2018/wordml" xmlns:w16sdtdh="http://schemas.microsoft.com/office/word/2020/wordml/sdtdatahash" xmlns:w16se="http://schemas.microsoft.com/office/word/2015/wordml/symex" xmlns:wpg="http://schemas.microsoft.com/office/word/2010/wordprocessingGroup" xmlns:wpi="http://schemas.microsoft.com/office/word/2010/wordprocessingInk" xmlns:wne="http://schemas.microsoft.com/office/word/2006/wordml" xmlns:wps="http://schemas.microsoft.com/office/word/2010/wordprocessingShape" mc:Ignorable="w14 w15 w16se w16cid w16 w16cex w16sdtdh wp14">
   <w:body>
     <w:p>
       <w:r>
@@ -85,7 +85,7 @@
               </wp:anchor>
             </w:drawing>
           </mc:Choice>
-          <mc:Fallback>
+          <mc:Fallback xmlns:oel="http://schemas.microsoft.com/office/2019/extlst">
             <w:pict>
               <v:rect w14:anchorId="21D9E135" id="Rectangle 2" o:spid="_x0000_s1026" alt="&quot;&quot;" style="position:absolute;margin-left:-36pt;margin-top:-30.15pt;width:612pt;height:11in;z-index:-251656190;visibility:visible;mso-wrap-style:square;mso-width-percent:0;mso-height-percent:0;mso-wrap-distance-left:9pt;mso-wrap-distance-top:0;mso-wrap-distance-right:9pt;mso-wrap-distance-bottom:0;mso-position-horizontal:absolute;mso-position-horizontal-relative:text;mso-position-vertical:absolute;mso-position-vertical-relative:text;mso-width-percent:0;mso-height-percent:0;mso-width-relative:margin;mso-height-relative:margin;v-text-anchor:middle" o:gfxdata="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" fillcolor="#e6f2f1 [660]" stroked="f" strokeweight="2pt">
                 <w10:anchorlock/>
@@ -97,7 +97,7 @@
     </w:p>
     <w:tbl>
       <w:tblPr>
-        <w:tblStyle w:val="TableGrid"/>
+        <w:tblStyle w:val="Tablaconcuadrcula"/>
         <w:tblW w:w="10790" w:type="dxa"/>
         <w:tblBorders>
           <w:top w:val="none" w:sz="0" w:space="0" w:color="auto"/>
@@ -129,7 +129,7 @@
           </w:tcPr>
           <w:p>
             <w:pPr>
-              <w:pStyle w:val="Heading1"/>
+              <w:pStyle w:val="Ttulo1"/>
             </w:pPr>
             <w:sdt>
               <w:sdtPr>
@@ -140,6 +140,7 @@
                 <w:showingPlcHdr/>
                 <w15:appearance w15:val="hidden"/>
               </w:sdtPr>
+              <w:sdtEndPr/>
               <w:sdtContent>
                 <w:r>
                   <w:t xml:space="preserve">Adventure </w:t>
@@ -271,7 +272,7 @@
                     </wp:inline>
                   </w:drawing>
                 </mc:Choice>
-                <mc:Fallback>
+                <mc:Fallback xmlns:oel="http://schemas.microsoft.com/office/2019/extlst">
                   <w:pict>
                     <v:rect w14:anchorId="68F683B2" id="Rectangle 1" o:spid="_x0000_s1026" style="width:53.6pt;height:53.65pt;visibility:visible;mso-wrap-style:square;mso-left-percent:-10001;mso-top-percent:-10001;mso-position-horizontal:absolute;mso-position-horizontal-relative:char;mso-position-vertical:absolute;mso-position-vertical-relative:line;mso-left-percent:-10001;mso-top-percent:-10001;v-text-anchor:middle" o:gfxdata="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" fillcolor="#4d59e1 [3208]" stroked="f" strokeweight="2pt">
                       <v:textbox>
@@ -351,6 +352,7 @@
                 <w:showingPlcHdr/>
                 <w15:appearance w15:val="hidden"/>
               </w:sdtPr>
+              <w:sdtEndPr/>
               <w:sdtContent>
                 <w:r>
                   <w:t>Sales receipt</w:t>
@@ -386,6 +388,7 @@
                 <w:showingPlcHdr/>
                 <w15:appearance w15:val="hidden"/>
               </w:sdtPr>
+              <w:sdtEndPr/>
               <w:sdtContent>
                 <w:r>
                   <w:rPr>
@@ -420,6 +423,7 @@
                 <w:showingPlcHdr/>
                 <w15:appearance w15:val="hidden"/>
               </w:sdtPr>
+              <w:sdtEndPr/>
               <w:sdtContent>
                 <w:r>
                   <w:t xml:space="preserve"> Date </w:t>
@@ -456,6 +460,7 @@
                 <w:showingPlcHdr/>
                 <w15:appearance w15:val="hidden"/>
               </w:sdtPr>
+              <w:sdtEndPr/>
               <w:sdtContent>
                 <w:r>
                   <w:t>Receipt #</w:t>
@@ -485,6 +490,7 @@
                 <w:showingPlcHdr/>
                 <w15:appearance w15:val="hidden"/>
               </w:sdtPr>
+              <w:sdtEndPr/>
               <w:sdtContent>
                 <w:r>
                   <w:rPr>
@@ -531,6 +537,7 @@
                 <w:showingPlcHdr/>
                 <w15:appearance w15:val="hidden"/>
               </w:sdtPr>
+              <w:sdtEndPr/>
               <w:sdtContent>
                 <w:r>
                   <w:t>Charlie Guibord</w:t>
@@ -551,6 +558,7 @@
                 <w:showingPlcHdr/>
                 <w15:appearance w15:val="hidden"/>
               </w:sdtPr>
+              <w:sdtEndPr/>
               <w:sdtContent>
                 <w:r>
                   <w:t>Roadwarrior Bikes</w:t>
@@ -571,6 +579,7 @@
                 <w:showingPlcHdr/>
                 <w15:appearance w15:val="hidden"/>
               </w:sdtPr>
+              <w:sdtEndPr/>
               <w:sdtContent>
                 <w:r>
                   <w:t>5678 Mountain Drive</w:t>
@@ -591,6 +600,7 @@
                 <w:showingPlcHdr/>
                 <w15:appearance w15:val="hidden"/>
               </w:sdtPr>
+              <w:sdtEndPr/>
               <w:sdtContent>
                 <w:r>
                   <w:t>Denver, CO 54321</w:t>
@@ -611,6 +621,7 @@
                 <w:showingPlcHdr/>
                 <w15:appearance w15:val="hidden"/>
               </w:sdtPr>
+              <w:sdtEndPr/>
               <w:sdtContent>
                 <w:r>
                   <w:t>(916) 555-0123</w:t>
@@ -636,6 +647,7 @@
                 <w:showingPlcHdr/>
                 <w15:appearance w15:val="hidden"/>
               </w:sdtPr>
+              <w:sdtEndPr/>
               <w:sdtContent>
                 <w:r>
                   <w:t>1/10/XX</w:t>
@@ -662,6 +674,7 @@
                 <w:showingPlcHdr/>
                 <w15:appearance w15:val="hidden"/>
               </w:sdtPr>
+              <w:sdtEndPr/>
               <w:sdtContent>
                 <w:r>
                   <w:t>100</w:t>
@@ -687,6 +700,7 @@
                 <w:showingPlcHdr/>
                 <w15:appearance w15:val="hidden"/>
               </w:sdtPr>
+              <w:sdtEndPr/>
               <w:sdtContent>
                 <w:r>
                   <w:t>ABC123</w:t>
@@ -705,7 +719,7 @@
     <w:p/>
     <w:tbl>
       <w:tblPr>
-        <w:tblStyle w:val="TableGrid"/>
+        <w:tblStyle w:val="Tablaconcuadrcula"/>
         <w:tblW w:w="5000" w:type="pct"/>
         <w:tblLook w:val="0420" w:firstRow="1" w:lastRow="0" w:firstColumn="0" w:lastColumn="0" w:noHBand="0" w:noVBand="1"/>
         <w:tblDescription w:val="Enter Payment Method, Check number, and Job in this table"/>
@@ -762,6 +776,7 @@
                 <w:showingPlcHdr/>
                 <w15:appearance w15:val="hidden"/>
               </w:sdtPr>
+              <w:sdtEndPr/>
               <w:sdtContent>
                 <w:r>
                   <w:t>check no.</w:t>
@@ -798,6 +813,7 @@
                 <w:showingPlcHdr/>
                 <w15:appearance w15:val="hidden"/>
               </w:sdtPr>
+              <w:sdtEndPr/>
               <w:sdtContent>
                 <w:r>
                   <w:t>Payment method</w:t>
@@ -837,6 +853,7 @@
                 <w:showingPlcHdr/>
                 <w15:appearance w15:val="hidden"/>
               </w:sdtPr>
+              <w:sdtEndPr/>
               <w:sdtContent>
                 <w:r>
                   <w:t>Job</w:t>
@@ -892,6 +909,7 @@
                 <w:showingPlcHdr/>
                 <w15:appearance w15:val="hidden"/>
               </w:sdtPr>
+              <w:sdtEndPr/>
               <w:sdtContent>
                 <w:r>
                   <w:t>100</w:t>
@@ -925,6 +943,7 @@
                 <w:showingPlcHdr/>
                 <w15:appearance w15:val="hidden"/>
               </w:sdtPr>
+              <w:sdtEndPr/>
               <w:sdtContent>
                 <w:r>
                   <w:t>Credit</w:t>
@@ -958,6 +977,7 @@
                 <w:showingPlcHdr/>
                 <w15:appearance w15:val="hidden"/>
               </w:sdtPr>
+              <w:sdtEndPr/>
               <w:sdtContent>
                 <w:r>
                   <w:t>Bike tire order</w:t>
@@ -1025,6 +1045,7 @@
                 <w:showingPlcHdr/>
                 <w15:appearance w15:val="hidden"/>
               </w:sdtPr>
+              <w:sdtEndPr/>
               <w:sdtContent>
                 <w:r>
                   <w:t>Qty</w:t>
@@ -1059,6 +1080,7 @@
                 <w:showingPlcHdr/>
                 <w15:appearance w15:val="hidden"/>
               </w:sdtPr>
+              <w:sdtEndPr/>
               <w:sdtContent>
                 <w:r>
                   <w:t>Item #</w:t>
@@ -1096,6 +1118,7 @@
                 <w:showingPlcHdr/>
                 <w15:appearance w15:val="hidden"/>
               </w:sdtPr>
+              <w:sdtEndPr/>
               <w:sdtContent>
                 <w:r>
                   <w:t>Description</w:t>
@@ -1133,6 +1156,7 @@
                 <w:showingPlcHdr/>
                 <w15:appearance w15:val="hidden"/>
               </w:sdtPr>
+              <w:sdtEndPr/>
               <w:sdtContent>
                 <w:r>
                   <w:t>Unit Price</w:t>
@@ -1170,6 +1194,7 @@
                 <w:showingPlcHdr/>
                 <w15:appearance w15:val="hidden"/>
               </w:sdtPr>
+              <w:sdtEndPr/>
               <w:sdtContent>
                 <w:r>
                   <w:t>Discount</w:t>
@@ -1207,6 +1232,7 @@
                 <w:showingPlcHdr/>
                 <w15:appearance w15:val="hidden"/>
               </w:sdtPr>
+              <w:sdtEndPr/>
               <w:sdtContent>
                 <w:r>
                   <w:t>Line Total</w:t>
@@ -1244,6 +1270,7 @@
                 <w:showingPlcHdr/>
                 <w15:appearance w15:val="hidden"/>
               </w:sdtPr>
+              <w:sdtEndPr/>
               <w:sdtContent>
                 <w:r>
                   <w:t>100</w:t>
@@ -1275,6 +1302,7 @@
                 <w:showingPlcHdr/>
                 <w15:appearance w15:val="hidden"/>
               </w:sdtPr>
+              <w:sdtEndPr/>
               <w:sdtContent>
                 <w:r>
                   <w:t>A23</w:t>
@@ -1306,6 +1334,7 @@
                 <w:showingPlcHdr/>
                 <w15:appearance w15:val="hidden"/>
               </w:sdtPr>
+              <w:sdtEndPr/>
               <w:sdtContent>
                 <w:r>
                   <w:t>Mountain bike tires</w:t>
@@ -1341,6 +1370,7 @@
                 <w:showingPlcHdr/>
                 <w15:appearance w15:val="hidden"/>
               </w:sdtPr>
+              <w:sdtEndPr/>
               <w:sdtContent>
                 <w:r>
                   <w:t>$6.00</w:t>
@@ -1376,6 +1406,7 @@
                 <w:showingPlcHdr/>
                 <w15:appearance w15:val="hidden"/>
               </w:sdtPr>
+              <w:sdtEndPr/>
               <w:sdtContent>
                 <w:r>
                   <w:t>$10.00</w:t>
@@ -1411,6 +1442,7 @@
                 <w:showingPlcHdr/>
                 <w15:appearance w15:val="hidden"/>
               </w:sdtPr>
+              <w:sdtEndPr/>
               <w:sdtContent>
                 <w:r>
                   <w:t>$600.00</w:t>
@@ -1448,6 +1480,7 @@
                 <w:showingPlcHdr/>
                 <w15:appearance w15:val="hidden"/>
               </w:sdtPr>
+              <w:sdtEndPr/>
               <w:sdtContent>
                 <w:r>
                   <w:t>100</w:t>
@@ -1479,6 +1512,7 @@
                 <w:showingPlcHdr/>
                 <w15:appearance w15:val="hidden"/>
               </w:sdtPr>
+              <w:sdtEndPr/>
               <w:sdtContent>
                 <w:r>
                   <w:t xml:space="preserve">A26 </w:t>
@@ -1510,6 +1544,7 @@
                 <w:showingPlcHdr/>
                 <w15:appearance w15:val="hidden"/>
               </w:sdtPr>
+              <w:sdtEndPr/>
               <w:sdtContent>
                 <w:r>
                   <w:t>Road bike tires</w:t>
@@ -1545,6 +1580,7 @@
                 <w:showingPlcHdr/>
                 <w15:appearance w15:val="hidden"/>
               </w:sdtPr>
+              <w:sdtEndPr/>
               <w:sdtContent>
                 <w:r>
                   <w:t>$8.00</w:t>
@@ -1580,6 +1616,7 @@
                 <w:showingPlcHdr/>
                 <w15:appearance w15:val="hidden"/>
               </w:sdtPr>
+              <w:sdtEndPr/>
               <w:sdtContent>
                 <w:r>
                   <w:t>$30.00</w:t>
@@ -1615,6 +1652,7 @@
                 <w:showingPlcHdr/>
                 <w15:appearance w15:val="hidden"/>
               </w:sdtPr>
+              <w:sdtEndPr/>
               <w:sdtContent>
                 <w:r>
                   <w:t>$800.00</w:t>
@@ -3023,7 +3061,7 @@
           </w:tcPr>
           <w:p>
             <w:pPr>
-              <w:pStyle w:val="Heading2"/>
+              <w:pStyle w:val="Ttulo2"/>
               <w:framePr w:wrap="around"/>
             </w:pPr>
             <w:sdt>
@@ -3035,6 +3073,7 @@
                 <w:showingPlcHdr/>
                 <w15:appearance w15:val="hidden"/>
               </w:sdtPr>
+              <w:sdtEndPr/>
               <w:sdtContent>
                 <w:r>
                   <w:t>Total discount</w:t>
@@ -3074,6 +3113,7 @@
                 <w:showingPlcHdr/>
                 <w15:appearance w15:val="hidden"/>
               </w:sdtPr>
+              <w:sdtEndPr/>
               <w:sdtContent>
                 <w:r>
                   <w:t>$40.00</w:t>
@@ -3113,6 +3153,7 @@
                 <w:showingPlcHdr/>
                 <w15:appearance w15:val="hidden"/>
               </w:sdtPr>
+              <w:sdtEndPr/>
               <w:sdtContent>
                 <w:r>
                   <w:t>$1400.00</w:t>
@@ -3162,7 +3203,7 @@
           </w:tcPr>
           <w:p>
             <w:pPr>
-              <w:pStyle w:val="Heading2"/>
+              <w:pStyle w:val="Ttulo2"/>
               <w:framePr w:wrap="around"/>
             </w:pPr>
             <w:sdt>
@@ -3177,6 +3218,7 @@
                 <w:showingPlcHdr/>
                 <w15:appearance w15:val="hidden"/>
               </w:sdtPr>
+              <w:sdtEndPr/>
               <w:sdtContent>
                 <w:r>
                   <w:t>Subtotal</w:t>
@@ -3199,7 +3241,7 @@
           </w:tcPr>
           <w:p>
             <w:pPr>
-              <w:pStyle w:val="Heading2"/>
+              <w:pStyle w:val="Ttulo2"/>
               <w:framePr w:hSpace="0" w:wrap="auto" w:yAlign="inline"/>
               <w:rPr>
                 <w:color w:val="FFFFFF" w:themeColor="background1"/>
@@ -3235,6 +3277,7 @@
                 <w:showingPlcHdr/>
                 <w15:appearance w15:val="hidden"/>
               </w:sdtPr>
+              <w:sdtEndPr/>
               <w:sdtContent>
                 <w:r>
                   <w:t>$1360.00</w:t>
@@ -3275,6 +3318,26 @@
             <w:vAlign w:val="center"/>
           </w:tcPr>
           <w:p/>
+          <w:p/>
+          <w:p/>
+          <w:p/>
+          <w:p/>
+          <w:p/>
+          <w:p/>
+          <w:p/>
+          <w:p/>
+          <w:p/>
+          <w:p/>
+          <w:p/>
+          <w:p/>
+          <w:p/>
+          <w:p/>
+          <w:p/>
+          <w:p/>
+          <w:p/>
+          <w:p/>
+          <w:p/>
+          <w:p/>
         </w:tc>
         <w:tc>
           <w:tcPr>
@@ -3284,7 +3347,7 @@
           </w:tcPr>
           <w:p>
             <w:pPr>
-              <w:pStyle w:val="Heading2"/>
+              <w:pStyle w:val="Ttulo2"/>
               <w:framePr w:wrap="around"/>
             </w:pPr>
             <w:sdt>
@@ -3296,6 +3359,7 @@
                 <w:showingPlcHdr/>
                 <w15:appearance w15:val="hidden"/>
               </w:sdtPr>
+              <w:sdtEndPr/>
               <w:sdtContent>
                 <w:r>
                   <w:t>Sales tax</w:t>
@@ -3315,7 +3379,7 @@
           </w:tcPr>
           <w:p>
             <w:pPr>
-              <w:pStyle w:val="Heading2"/>
+              <w:pStyle w:val="Ttulo2"/>
               <w:framePr w:hSpace="0" w:wrap="auto" w:yAlign="inline"/>
               <w:rPr>
                 <w:color w:val="FFFFFF" w:themeColor="background1"/>
@@ -3351,6 +3415,7 @@
                 <w:showingPlcHdr/>
                 <w15:appearance w15:val="hidden"/>
               </w:sdtPr>
+              <w:sdtEndPr/>
               <w:sdtContent>
                 <w:r>
                   <w:t>$84.00</w:t>
@@ -3400,7 +3465,7 @@
           </w:tcPr>
           <w:p>
             <w:pPr>
-              <w:pStyle w:val="Heading2"/>
+              <w:pStyle w:val="Ttulo2"/>
               <w:framePr w:wrap="around"/>
             </w:pPr>
             <w:sdt>
@@ -3415,6 +3480,7 @@
                 <w:showingPlcHdr/>
                 <w15:appearance w15:val="hidden"/>
               </w:sdtPr>
+              <w:sdtEndPr/>
               <w:sdtContent>
                 <w:r>
                   <w:t>Total</w:t>
@@ -3434,7 +3500,7 @@
           </w:tcPr>
           <w:p>
             <w:pPr>
-              <w:pStyle w:val="Heading2"/>
+              <w:pStyle w:val="Ttulo2"/>
               <w:framePr w:hSpace="0" w:wrap="auto" w:yAlign="inline"/>
               <w:rPr>
                 <w:color w:val="FFFFFF" w:themeColor="background1"/>
@@ -3469,6 +3535,7 @@
                 <w:showingPlcHdr/>
                 <w15:appearance w15:val="hidden"/>
               </w:sdtPr>
+              <w:sdtEndPr/>
               <w:sdtContent>
                 <w:r>
                   <w:t>$1444.00</w:t>
@@ -3507,13 +3574,13 @@
                     <pic:cNvPicPr/>
                   </pic:nvPicPr>
                   <pic:blipFill>
-                    <a:blip r:embed="rId7">
+                    <a:blip r:embed="rId10">
                       <a:extLst>
                         <a:ext uri="{28A0092B-C50C-407E-A947-70E740481C1C}">
                           <a14:useLocalDpi xmlns:a14="http://schemas.microsoft.com/office/drawing/2010/main" val="0"/>
                         </a:ext>
                         <a:ext uri="{96DAC541-7B7A-43D3-8B79-37D633B846F1}">
-                          <asvg:svgBlip xmlns:asvg="http://schemas.microsoft.com/office/drawing/2016/SVG/main" r:embed="rId8"/>
+                          <asvg:svgBlip xmlns:asvg="http://schemas.microsoft.com/office/drawing/2016/SVG/main" r:embed="rId11"/>
                         </a:ext>
                       </a:extLst>
                     </a:blip>
@@ -3539,7 +3606,7 @@
     </w:p>
     <w:tbl>
       <w:tblPr>
-        <w:tblStyle w:val="TableGrid"/>
+        <w:tblStyle w:val="Tablaconcuadrcula"/>
         <w:tblW w:w="5000" w:type="pct"/>
         <w:tblBorders>
           <w:top w:val="single" w:sz="12" w:space="0" w:color="4D59E1" w:themeColor="accent5"/>
@@ -3584,6 +3651,7 @@
                 <w:showingPlcHdr/>
                 <w15:appearance w15:val="hidden"/>
               </w:sdtPr>
+              <w:sdtEndPr/>
               <w:sdtContent>
                 <w:r>
                   <w:t>thank you for your business!</w:t>
@@ -3610,6 +3678,7 @@
                 <w:showingPlcHdr/>
                 <w15:appearance w15:val="hidden"/>
               </w:sdtPr>
+              <w:sdtEndPr/>
               <w:sdtContent>
                 <w:r>
                   <w:t>Adventure Cycle Works</w:t>
@@ -3637,6 +3706,7 @@
                 <w:showingPlcHdr/>
                 <w15:appearance w15:val="hidden"/>
               </w:sdtPr>
+              <w:sdtEndPr/>
               <w:sdtContent>
                 <w:r>
                   <w:t>987 6th Ave</w:t>
@@ -3664,6 +3734,7 @@
                 <w:showingPlcHdr/>
                 <w15:appearance w15:val="hidden"/>
               </w:sdtPr>
+              <w:sdtEndPr/>
               <w:sdtContent>
                 <w:r>
                   <w:t>P (201) 555-0110</w:t>
@@ -3704,6 +3775,7 @@
                 <w:showingPlcHdr/>
                 <w15:appearance w15:val="hidden"/>
               </w:sdtPr>
+              <w:sdtEndPr/>
               <w:sdtContent>
                 <w:r>
                   <w:t>adventure@example.com</w:t>
@@ -3731,6 +3803,7 @@
                 <w:showingPlcHdr/>
                 <w15:appearance w15:val="hidden"/>
               </w:sdtPr>
+              <w:sdtEndPr/>
               <w:sdtContent>
                 <w:r>
                   <w:t>Santa Fe, NM 98765</w:t>
@@ -3758,6 +3831,7 @@
                 <w:showingPlcHdr/>
                 <w15:appearance w15:val="hidden"/>
               </w:sdtPr>
+              <w:sdtEndPr/>
               <w:sdtContent>
                 <w:r>
                   <w:t>F (201) 555-0111</w:t>
@@ -3823,7 +3897,22 @@
     <w:p>
       <w:pPr>
         <w:pStyle w:val="FooterContact"/>
+        <w:rPr>
+          <w:lang w:val="es-PE"/>
+        </w:rPr>
       </w:pPr>
+      <w:r>
+        <w:rPr>
+          <w:lang w:val="es-PE"/>
+        </w:rPr>
+        <w:t>MODIFICANDO EL ARCHIVO DE LA E</w:t>
+      </w:r>
+      <w:r>
+        <w:rPr>
+          <w:lang w:val="es-PE"/>
+        </w:rPr>
+        <w:t>MPRESA</w:t>
+      </w:r>
     </w:p>
     <w:sectPr>
       <w:pgSz w:w="12240" w:h="15840"/>
@@ -3836,7 +3925,7 @@
 </file>
 
 <file path=word/endnotes.xml><?xml version="1.0" encoding="utf-8"?>
-<w:endnotes xmlns:wpc="http://schemas.microsoft.com/office/word/2010/wordprocessingCanvas" xmlns:cx="http://schemas.microsoft.com/office/drawing/2014/chartex" xmlns:cx1="http://schemas.microsoft.com/office/drawing/2015/9/8/chartex" xmlns:cx2="http://schemas.microsoft.com/office/drawing/2015/10/21/chartex" xmlns:cx3="http://schemas.microsoft.com/office/drawing/2016/5/9/chartex" xmlns:cx4="http://schemas.microsoft.com/office/drawing/2016/5/10/chartex" xmlns:cx5="http://schemas.microsoft.com/office/drawing/2016/5/11/chartex" xmlns:cx6="http://schemas.microsoft.com/office/drawing/2016/5/12/chartex" xmlns:cx7="http://schemas.microsoft.com/office/drawing/2016/5/13/chartex" xmlns:cx8="http://schemas.microsoft.com/office/drawing/2016/5/14/chartex" xmlns:mc="http://schemas.openxmlformats.org/markup-compatibility/2006" xmlns:aink="http://schemas.microsoft.com/office/drawing/2016/ink" xmlns:am3d="http://schemas.microsoft.com/office/drawing/2017/model3d" xmlns:o="urn:schemas-microsoft-com:office:office" xmlns:oel="http://schemas.microsoft.com/office/2019/extlst" xmlns:r="http://schemas.openxmlformats.org/officeDocument/2006/relationships" xmlns:m="http://schemas.openxmlformats.org/officeDocument/2006/math" xmlns:v="urn:schemas-microsoft-com:vml" xmlns:wp14="http://schemas.microsoft.com/office/word/2010/wordprocessingDrawing" xmlns:wp="http://schemas.openxmlformats.org/drawingml/2006/wordprocessingDrawing" xmlns:w10="urn:schemas-microsoft-com:office:word" xmlns:w="http://schemas.openxmlformats.org/wordprocessingml/2006/main" xmlns:w14="http://schemas.microsoft.com/office/word/2010/wordml" xmlns:w15="http://schemas.microsoft.com/office/word/2012/wordml" xmlns:w16cex="http://schemas.microsoft.com/office/word/2018/wordml/cex" xmlns:w16cid="http://schemas.microsoft.com/office/word/2016/wordml/cid" xmlns:w16="http://schemas.microsoft.com/office/word/2018/wordml" xmlns:w16sdtdh="http://schemas.microsoft.com/office/word/2020/wordml/sdtdatahash" xmlns:w16se="http://schemas.microsoft.com/office/word/2015/wordml/symex" xmlns:wpg="http://schemas.microsoft.com/office/word/2010/wordprocessingGroup" xmlns:wpi="http://schemas.microsoft.com/office/word/2010/wordprocessingInk" xmlns:wne="http://schemas.microsoft.com/office/word/2006/wordml" xmlns:wps="http://schemas.microsoft.com/office/word/2010/wordprocessingShape" mc:Ignorable="w14 w15 w16se w16cid w16 w16cex w16sdtdh wp14">
+<w:endnotes xmlns:wpc="http://schemas.microsoft.com/office/word/2010/wordprocessingCanvas" xmlns:cx="http://schemas.microsoft.com/office/drawing/2014/chartex" xmlns:cx1="http://schemas.microsoft.com/office/drawing/2015/9/8/chartex" xmlns:cx2="http://schemas.microsoft.com/office/drawing/2015/10/21/chartex" xmlns:cx3="http://schemas.microsoft.com/office/drawing/2016/5/9/chartex" xmlns:cx4="http://schemas.microsoft.com/office/drawing/2016/5/10/chartex" xmlns:cx5="http://schemas.microsoft.com/office/drawing/2016/5/11/chartex" xmlns:cx6="http://schemas.microsoft.com/office/drawing/2016/5/12/chartex" xmlns:cx7="http://schemas.microsoft.com/office/drawing/2016/5/13/chartex" xmlns:cx8="http://schemas.microsoft.com/office/drawing/2016/5/14/chartex" xmlns:mc="http://schemas.openxmlformats.org/markup-compatibility/2006" xmlns:aink="http://schemas.microsoft.com/office/drawing/2016/ink" xmlns:am3d="http://schemas.microsoft.com/office/drawing/2017/model3d" xmlns:o="urn:schemas-microsoft-com:office:office" xmlns:r="http://schemas.openxmlformats.org/officeDocument/2006/relationships" xmlns:m="http://schemas.openxmlformats.org/officeDocument/2006/math" xmlns:v="urn:schemas-microsoft-com:vml" xmlns:wp14="http://schemas.microsoft.com/office/word/2010/wordprocessingDrawing" xmlns:wp="http://schemas.openxmlformats.org/drawingml/2006/wordprocessingDrawing" xmlns:w10="urn:schemas-microsoft-com:office:word" xmlns:w="http://schemas.openxmlformats.org/wordprocessingml/2006/main" xmlns:w14="http://schemas.microsoft.com/office/word/2010/wordml" xmlns:w15="http://schemas.microsoft.com/office/word/2012/wordml" xmlns:w16cex="http://schemas.microsoft.com/office/word/2018/wordml/cex" xmlns:w16cid="http://schemas.microsoft.com/office/word/2016/wordml/cid" xmlns:w16="http://schemas.microsoft.com/office/word/2018/wordml" xmlns:w16sdtdh="http://schemas.microsoft.com/office/word/2020/wordml/sdtdatahash" xmlns:w16se="http://schemas.microsoft.com/office/word/2015/wordml/symex" xmlns:wpg="http://schemas.microsoft.com/office/word/2010/wordprocessingGroup" xmlns:wpi="http://schemas.microsoft.com/office/word/2010/wordprocessingInk" xmlns:wne="http://schemas.microsoft.com/office/word/2006/wordml" xmlns:wps="http://schemas.microsoft.com/office/word/2010/wordprocessingShape" mc:Ignorable="w14 w15 w16se w16cid w16 w16cex w16sdtdh wp14">
   <w:endnote w:type="separator" w:id="-1">
     <w:p>
       <w:r>
@@ -3857,48 +3946,8 @@
 </w:endnotes>
 </file>
 
-<file path=word/fontTable2.xml><?xml version="1.0" encoding="utf-8"?>
-<w:fonts xmlns:mc="http://schemas.openxmlformats.org/markup-compatibility/2006" xmlns:r="http://schemas.openxmlformats.org/officeDocument/2006/relationships" xmlns:w="http://schemas.openxmlformats.org/wordprocessingml/2006/main" xmlns:w14="http://schemas.microsoft.com/office/word/2010/wordml" xmlns:w15="http://schemas.microsoft.com/office/word/2012/wordml" xmlns:w16cex="http://schemas.microsoft.com/office/word/2018/wordml/cex" xmlns:w16cid="http://schemas.microsoft.com/office/word/2016/wordml/cid" xmlns:w16="http://schemas.microsoft.com/office/word/2018/wordml" xmlns:w16sdtdh="http://schemas.microsoft.com/office/word/2020/wordml/sdtdatahash" xmlns:w16se="http://schemas.microsoft.com/office/word/2015/wordml/symex" mc:Ignorable="w14 w15 w16se w16cid w16 w16cex w16sdtdh">
-  <w:font w:name="Symbol">
-    <w:panose1 w:val="05050102010706020507"/>
-    <w:charset w:val="02"/>
-    <w:family w:val="roman"/>
-    <w:pitch w:val="variable"/>
-    <w:sig w:usb0="00000000" w:usb1="10000000" w:usb2="00000000" w:usb3="00000000" w:csb0="80000000" w:csb1="00000000"/>
-  </w:font>
-  <w:font w:name="Times New Roman">
-    <w:panose1 w:val="02020603050405020304"/>
-    <w:charset w:val="00"/>
-    <w:family w:val="roman"/>
-    <w:pitch w:val="variable"/>
-    <w:sig w:usb0="E0002EFF" w:usb1="C000785B" w:usb2="00000009" w:usb3="00000000" w:csb0="000001FF" w:csb1="00000000"/>
-  </w:font>
-  <w:font w:name="Century Gothic">
-    <w:panose1 w:val="020B0502020202020204"/>
-    <w:charset w:val="00"/>
-    <w:family w:val="swiss"/>
-    <w:pitch w:val="variable"/>
-    <w:sig w:usb0="00000287" w:usb1="00000000" w:usb2="00000000" w:usb3="00000000" w:csb0="0000009F" w:csb1="00000000"/>
-  </w:font>
-  <w:font w:name="Arial">
-    <w:panose1 w:val="020B0604020202020204"/>
-    <w:charset w:val="00"/>
-    <w:family w:val="swiss"/>
-    <w:pitch w:val="variable"/>
-    <w:sig w:usb0="E0002EFF" w:usb1="C000785B" w:usb2="00000009" w:usb3="00000000" w:csb0="000001FF" w:csb1="00000000"/>
-  </w:font>
-  <w:font w:name="Tahoma">
-    <w:panose1 w:val="020B0604030504040204"/>
-    <w:charset w:val="00"/>
-    <w:family w:val="swiss"/>
-    <w:pitch w:val="variable"/>
-    <w:sig w:usb0="E1002EFF" w:usb1="C000605B" w:usb2="00000029" w:usb3="00000000" w:csb0="000101FF" w:csb1="00000000"/>
-  </w:font>
-</w:fonts>
-</file>
-
 <file path=word/footnotes.xml><?xml version="1.0" encoding="utf-8"?>
-<w:footnotes xmlns:wpc="http://schemas.microsoft.com/office/word/2010/wordprocessingCanvas" xmlns:cx="http://schemas.microsoft.com/office/drawing/2014/chartex" xmlns:cx1="http://schemas.microsoft.com/office/drawing/2015/9/8/chartex" xmlns:cx2="http://schemas.microsoft.com/office/drawing/2015/10/21/chartex" xmlns:cx3="http://schemas.microsoft.com/office/drawing/2016/5/9/chartex" xmlns:cx4="http://schemas.microsoft.com/office/drawing/2016/5/10/chartex" xmlns:cx5="http://schemas.microsoft.com/office/drawing/2016/5/11/chartex" xmlns:cx6="http://schemas.microsoft.com/office/drawing/2016/5/12/chartex" xmlns:cx7="http://schemas.microsoft.com/office/drawing/2016/5/13/chartex" xmlns:cx8="http://schemas.microsoft.com/office/drawing/2016/5/14/chartex" xmlns:mc="http://schemas.openxmlformats.org/markup-compatibility/2006" xmlns:aink="http://schemas.microsoft.com/office/drawing/2016/ink" xmlns:am3d="http://schemas.microsoft.com/office/drawing/2017/model3d" xmlns:o="urn:schemas-microsoft-com:office:office" xmlns:oel="http://schemas.microsoft.com/office/2019/extlst" xmlns:r="http://schemas.openxmlformats.org/officeDocument/2006/relationships" xmlns:m="http://schemas.openxmlformats.org/officeDocument/2006/math" xmlns:v="urn:schemas-microsoft-com:vml" xmlns:wp14="http://schemas.microsoft.com/office/word/2010/wordprocessingDrawing" xmlns:wp="http://schemas.openxmlformats.org/drawingml/2006/wordprocessingDrawing" xmlns:w10="urn:schemas-microsoft-com:office:word" xmlns:w="http://schemas.openxmlformats.org/wordprocessingml/2006/main" xmlns:w14="http://schemas.microsoft.com/office/word/2010/wordml" xmlns:w15="http://schemas.microsoft.com/office/word/2012/wordml" xmlns:w16cex="http://schemas.microsoft.com/office/word/2018/wordml/cex" xmlns:w16cid="http://schemas.microsoft.com/office/word/2016/wordml/cid" xmlns:w16="http://schemas.microsoft.com/office/word/2018/wordml" xmlns:w16sdtdh="http://schemas.microsoft.com/office/word/2020/wordml/sdtdatahash" xmlns:w16se="http://schemas.microsoft.com/office/word/2015/wordml/symex" xmlns:wpg="http://schemas.microsoft.com/office/word/2010/wordprocessingGroup" xmlns:wpi="http://schemas.microsoft.com/office/word/2010/wordprocessingInk" xmlns:wne="http://schemas.microsoft.com/office/word/2006/wordml" xmlns:wps="http://schemas.microsoft.com/office/word/2010/wordprocessingShape" mc:Ignorable="w14 w15 w16se w16cid w16 w16cex w16sdtdh wp14">
+<w:footnotes xmlns:wpc="http://schemas.microsoft.com/office/word/2010/wordprocessingCanvas" xmlns:cx="http://schemas.microsoft.com/office/drawing/2014/chartex" xmlns:cx1="http://schemas.microsoft.com/office/drawing/2015/9/8/chartex" xmlns:cx2="http://schemas.microsoft.com/office/drawing/2015/10/21/chartex" xmlns:cx3="http://schemas.microsoft.com/office/drawing/2016/5/9/chartex" xmlns:cx4="http://schemas.microsoft.com/office/drawing/2016/5/10/chartex" xmlns:cx5="http://schemas.microsoft.com/office/drawing/2016/5/11/chartex" xmlns:cx6="http://schemas.microsoft.com/office/drawing/2016/5/12/chartex" xmlns:cx7="http://schemas.microsoft.com/office/drawing/2016/5/13/chartex" xmlns:cx8="http://schemas.microsoft.com/office/drawing/2016/5/14/chartex" xmlns:mc="http://schemas.openxmlformats.org/markup-compatibility/2006" xmlns:aink="http://schemas.microsoft.com/office/drawing/2016/ink" xmlns:am3d="http://schemas.microsoft.com/office/drawing/2017/model3d" xmlns:o="urn:schemas-microsoft-com:office:office" xmlns:r="http://schemas.openxmlformats.org/officeDocument/2006/relationships" xmlns:m="http://schemas.openxmlformats.org/officeDocument/2006/math" xmlns:v="urn:schemas-microsoft-com:vml" xmlns:wp14="http://schemas.microsoft.com/office/word/2010/wordprocessingDrawing" xmlns:wp="http://schemas.openxmlformats.org/drawingml/2006/wordprocessingDrawing" xmlns:w10="urn:schemas-microsoft-com:office:word" xmlns:w="http://schemas.openxmlformats.org/wordprocessingml/2006/main" xmlns:w14="http://schemas.microsoft.com/office/word/2010/wordml" xmlns:w15="http://schemas.microsoft.com/office/word/2012/wordml" xmlns:w16cex="http://schemas.microsoft.com/office/word/2018/wordml/cex" xmlns:w16cid="http://schemas.microsoft.com/office/word/2016/wordml/cid" xmlns:w16="http://schemas.microsoft.com/office/word/2018/wordml" xmlns:w16sdtdh="http://schemas.microsoft.com/office/word/2020/wordml/sdtdatahash" xmlns:w16se="http://schemas.microsoft.com/office/word/2015/wordml/symex" xmlns:wpg="http://schemas.microsoft.com/office/word/2010/wordprocessingGroup" xmlns:wpi="http://schemas.microsoft.com/office/word/2010/wordprocessingInk" xmlns:wne="http://schemas.microsoft.com/office/word/2006/wordml" xmlns:wps="http://schemas.microsoft.com/office/word/2010/wordprocessingShape" mc:Ignorable="w14 w15 w16se w16cid w16 w16cex w16sdtdh wp14">
   <w:footnote w:type="separator" w:id="-1">
     <w:p>
       <w:r>
@@ -3920,7 +3969,7 @@
 </file>
 
 <file path=word/numbering.xml><?xml version="1.0" encoding="utf-8"?>
-<w:numbering xmlns:wpc="http://schemas.microsoft.com/office/word/2010/wordprocessingCanvas" xmlns:cx="http://schemas.microsoft.com/office/drawing/2014/chartex" xmlns:cx1="http://schemas.microsoft.com/office/drawing/2015/9/8/chartex" xmlns:cx2="http://schemas.microsoft.com/office/drawing/2015/10/21/chartex" xmlns:cx3="http://schemas.microsoft.com/office/drawing/2016/5/9/chartex" xmlns:cx4="http://schemas.microsoft.com/office/drawing/2016/5/10/chartex" xmlns:cx5="http://schemas.microsoft.com/office/drawing/2016/5/11/chartex" xmlns:cx6="http://schemas.microsoft.com/office/drawing/2016/5/12/chartex" xmlns:cx7="http://schemas.microsoft.com/office/drawing/2016/5/13/chartex" xmlns:cx8="http://schemas.microsoft.com/office/drawing/2016/5/14/chartex" xmlns:mc="http://schemas.openxmlformats.org/markup-compatibility/2006" xmlns:aink="http://schemas.microsoft.com/office/drawing/2016/ink" xmlns:am3d="http://schemas.microsoft.com/office/drawing/2017/model3d" xmlns:o="urn:schemas-microsoft-com:office:office" xmlns:oel="http://schemas.microsoft.com/office/2019/extlst" xmlns:r="http://schemas.openxmlformats.org/officeDocument/2006/relationships" xmlns:m="http://schemas.openxmlformats.org/officeDocument/2006/math" xmlns:v="urn:schemas-microsoft-com:vml" xmlns:wp14="http://schemas.microsoft.com/office/word/2010/wordprocessingDrawing" xmlns:wp="http://schemas.openxmlformats.org/drawingml/2006/wordprocessingDrawing" xmlns:w10="urn:schemas-microsoft-com:office:word" xmlns:w="http://schemas.openxmlformats.org/wordprocessingml/2006/main" xmlns:w14="http://schemas.microsoft.com/office/word/2010/wordml" xmlns:w15="http://schemas.microsoft.com/office/word/2012/wordml" xmlns:w16cex="http://schemas.microsoft.com/office/word/2018/wordml/cex" xmlns:w16cid="http://schemas.microsoft.com/office/word/2016/wordml/cid" xmlns:w16="http://schemas.microsoft.com/office/word/2018/wordml" xmlns:w16sdtdh="http://schemas.microsoft.com/office/word/2020/wordml/sdtdatahash" xmlns:w16se="http://schemas.microsoft.com/office/word/2015/wordml/symex" xmlns:wpg="http://schemas.microsoft.com/office/word/2010/wordprocessingGroup" xmlns:wpi="http://schemas.microsoft.com/office/word/2010/wordprocessingInk" xmlns:wne="http://schemas.microsoft.com/office/word/2006/wordml" xmlns:wps="http://schemas.microsoft.com/office/word/2010/wordprocessingShape" mc:Ignorable="w14 w15 w16se w16cid w16 w16cex w16sdtdh wp14">
+<w:numbering xmlns:wpc="http://schemas.microsoft.com/office/word/2010/wordprocessingCanvas" xmlns:cx="http://schemas.microsoft.com/office/drawing/2014/chartex" xmlns:cx1="http://schemas.microsoft.com/office/drawing/2015/9/8/chartex" xmlns:cx2="http://schemas.microsoft.com/office/drawing/2015/10/21/chartex" xmlns:cx3="http://schemas.microsoft.com/office/drawing/2016/5/9/chartex" xmlns:cx4="http://schemas.microsoft.com/office/drawing/2016/5/10/chartex" xmlns:cx5="http://schemas.microsoft.com/office/drawing/2016/5/11/chartex" xmlns:cx6="http://schemas.microsoft.com/office/drawing/2016/5/12/chartex" xmlns:cx7="http://schemas.microsoft.com/office/drawing/2016/5/13/chartex" xmlns:cx8="http://schemas.microsoft.com/office/drawing/2016/5/14/chartex" xmlns:mc="http://schemas.openxmlformats.org/markup-compatibility/2006" xmlns:aink="http://schemas.microsoft.com/office/drawing/2016/ink" xmlns:am3d="http://schemas.microsoft.com/office/drawing/2017/model3d" xmlns:o="urn:schemas-microsoft-com:office:office" xmlns:r="http://schemas.openxmlformats.org/officeDocument/2006/relationships" xmlns:m="http://schemas.openxmlformats.org/officeDocument/2006/math" xmlns:v="urn:schemas-microsoft-com:vml" xmlns:wp14="http://schemas.microsoft.com/office/word/2010/wordprocessingDrawing" xmlns:wp="http://schemas.openxmlformats.org/drawingml/2006/wordprocessingDrawing" xmlns:w10="urn:schemas-microsoft-com:office:word" xmlns:w="http://schemas.openxmlformats.org/wordprocessingml/2006/main" xmlns:w14="http://schemas.microsoft.com/office/word/2010/wordml" xmlns:w15="http://schemas.microsoft.com/office/word/2012/wordml" xmlns:w16cex="http://schemas.microsoft.com/office/word/2018/wordml/cex" xmlns:w16cid="http://schemas.microsoft.com/office/word/2016/wordml/cid" xmlns:w16="http://schemas.microsoft.com/office/word/2018/wordml" xmlns:w16sdtdh="http://schemas.microsoft.com/office/word/2020/wordml/sdtdatahash" xmlns:w16se="http://schemas.microsoft.com/office/word/2015/wordml/symex" xmlns:wpg="http://schemas.microsoft.com/office/word/2010/wordprocessingGroup" xmlns:wpi="http://schemas.microsoft.com/office/word/2010/wordprocessingInk" xmlns:wne="http://schemas.microsoft.com/office/word/2006/wordml" xmlns:wps="http://schemas.microsoft.com/office/word/2010/wordprocessingShape" mc:Ignorable="w14 w15 w16se w16cid w16 w16cex w16sdtdh wp14">
   <w:numPicBullet w:numPicBulletId="0">
     <w:pict>
       <v:shapetype id="_x0000_t75" coordsize="21600,21600" o:spt="75" o:preferrelative="t" path="m@4@5l@4@11@9@11@9@5xe" filled="f" stroked="f">
@@ -3942,7 +3991,7 @@
         <v:path o:extrusionok="f" gradientshapeok="t" o:connecttype="rect"/>
         <o:lock v:ext="edit" aspectratio="t"/>
       </v:shapetype>
-      <v:shape id="_x0000_i1033" type="#_x0000_t75" alt="Logo placeholder" style="width:68.2pt;height:33.7pt" o:bullet="t">
+      <v:shape id="_x0000_i1055" type="#_x0000_t75" alt="Logo placeholder" style="width:68.25pt;height:33.75pt" o:bullet="t">
         <v:imagedata r:id="rId1" o:title="template_logo"/>
       </v:shape>
     </w:pict>
@@ -4248,37 +4297,37 @@
       </w:pPr>
     </w:lvl>
   </w:abstractNum>
-  <w:num w:numId="1" w16cid:durableId="475530157">
+  <w:num w:numId="1">
     <w:abstractNumId w:val="10"/>
   </w:num>
-  <w:num w:numId="2" w16cid:durableId="132335052">
+  <w:num w:numId="2">
     <w:abstractNumId w:val="9"/>
   </w:num>
-  <w:num w:numId="3" w16cid:durableId="2090148505">
+  <w:num w:numId="3">
     <w:abstractNumId w:val="7"/>
   </w:num>
-  <w:num w:numId="4" w16cid:durableId="1857768158">
+  <w:num w:numId="4">
     <w:abstractNumId w:val="6"/>
   </w:num>
-  <w:num w:numId="5" w16cid:durableId="225653777">
+  <w:num w:numId="5">
     <w:abstractNumId w:val="5"/>
   </w:num>
-  <w:num w:numId="6" w16cid:durableId="1605531991">
+  <w:num w:numId="6">
     <w:abstractNumId w:val="4"/>
   </w:num>
-  <w:num w:numId="7" w16cid:durableId="1339118842">
+  <w:num w:numId="7">
     <w:abstractNumId w:val="8"/>
   </w:num>
-  <w:num w:numId="8" w16cid:durableId="1033925371">
+  <w:num w:numId="8">
     <w:abstractNumId w:val="3"/>
   </w:num>
-  <w:num w:numId="9" w16cid:durableId="1651517888">
+  <w:num w:numId="9">
     <w:abstractNumId w:val="2"/>
   </w:num>
-  <w:num w:numId="10" w16cid:durableId="1299804328">
+  <w:num w:numId="10">
     <w:abstractNumId w:val="1"/>
   </w:num>
-  <w:num w:numId="11" w16cid:durableId="2132090739">
+  <w:num w:numId="11">
     <w:abstractNumId w:val="0"/>
   </w:num>
 </w:numbering>
@@ -4685,7 +4734,7 @@
       <w:szCs w:val="16"/>
     </w:rPr>
   </w:style>
-  <w:style w:type="paragraph" w:styleId="Heading1">
+  <w:style w:type="paragraph" w:styleId="Ttulo1">
     <w:name w:val="heading 1"/>
     <w:basedOn w:val="Normal"/>
     <w:next w:val="Normal"/>
@@ -4706,11 +4755,11 @@
       <w:szCs w:val="72"/>
     </w:rPr>
   </w:style>
-  <w:style w:type="paragraph" w:styleId="Heading2">
+  <w:style w:type="paragraph" w:styleId="Ttulo2">
     <w:name w:val="heading 2"/>
     <w:basedOn w:val="DateandNumber"/>
     <w:next w:val="Normal"/>
-    <w:link w:val="Heading2Char"/>
+    <w:link w:val="Ttulo2Car"/>
     <w:uiPriority w:val="9"/>
     <w:qFormat/>
     <w:rsid w:val="0056619A"/>
@@ -4726,7 +4775,7 @@
       <w:spacing w:val="10"/>
     </w:rPr>
   </w:style>
-  <w:style w:type="paragraph" w:styleId="Heading3">
+  <w:style w:type="paragraph" w:styleId="Ttulo3">
     <w:name w:val="heading 3"/>
     <w:basedOn w:val="Normal"/>
     <w:next w:val="Normal"/>
@@ -4747,11 +4796,11 @@
       <w:szCs w:val="26"/>
     </w:rPr>
   </w:style>
-  <w:style w:type="paragraph" w:styleId="Heading4">
+  <w:style w:type="paragraph" w:styleId="Ttulo4">
     <w:name w:val="heading 4"/>
     <w:basedOn w:val="Normal"/>
     <w:next w:val="Normal"/>
-    <w:link w:val="Heading4Char"/>
+    <w:link w:val="Ttulo4Car"/>
     <w:uiPriority w:val="9"/>
     <w:semiHidden/>
     <w:unhideWhenUsed/>
@@ -4770,11 +4819,11 @@
       <w:color w:val="53A09C" w:themeColor="accent1" w:themeShade="BF"/>
     </w:rPr>
   </w:style>
-  <w:style w:type="paragraph" w:styleId="Heading5">
+  <w:style w:type="paragraph" w:styleId="Ttulo5">
     <w:name w:val="heading 5"/>
     <w:basedOn w:val="Normal"/>
     <w:next w:val="Normal"/>
-    <w:link w:val="Heading5Char"/>
+    <w:link w:val="Ttulo5Car"/>
     <w:uiPriority w:val="9"/>
     <w:semiHidden/>
     <w:unhideWhenUsed/>
@@ -4791,11 +4840,11 @@
       <w:color w:val="53A09C" w:themeColor="accent1" w:themeShade="BF"/>
     </w:rPr>
   </w:style>
-  <w:style w:type="paragraph" w:styleId="Heading7">
+  <w:style w:type="paragraph" w:styleId="Ttulo7">
     <w:name w:val="heading 7"/>
     <w:basedOn w:val="Normal"/>
     <w:next w:val="Normal"/>
-    <w:link w:val="Heading7Char"/>
+    <w:link w:val="Ttulo7Car"/>
     <w:uiPriority w:val="9"/>
     <w:semiHidden/>
     <w:unhideWhenUsed/>
@@ -4814,11 +4863,11 @@
       <w:color w:val="376A67" w:themeColor="accent1" w:themeShade="7F"/>
     </w:rPr>
   </w:style>
-  <w:style w:type="paragraph" w:styleId="Heading8">
+  <w:style w:type="paragraph" w:styleId="Ttulo8">
     <w:name w:val="heading 8"/>
     <w:basedOn w:val="Normal"/>
     <w:next w:val="Normal"/>
-    <w:link w:val="Heading8Char"/>
+    <w:link w:val="Ttulo8Car"/>
     <w:uiPriority w:val="9"/>
     <w:semiHidden/>
     <w:unhideWhenUsed/>
@@ -4836,11 +4885,11 @@
       <w:szCs w:val="21"/>
     </w:rPr>
   </w:style>
-  <w:style w:type="paragraph" w:styleId="Heading9">
+  <w:style w:type="paragraph" w:styleId="Ttulo9">
     <w:name w:val="heading 9"/>
     <w:basedOn w:val="Normal"/>
     <w:next w:val="Normal"/>
-    <w:link w:val="Heading9Char"/>
+    <w:link w:val="Ttulo9Car"/>
     <w:uiPriority w:val="9"/>
     <w:semiHidden/>
     <w:unhideWhenUsed/>
@@ -4860,13 +4909,13 @@
       <w:szCs w:val="21"/>
     </w:rPr>
   </w:style>
-  <w:style w:type="character" w:default="1" w:styleId="DefaultParagraphFont">
+  <w:style w:type="character" w:default="1" w:styleId="Fuentedeprrafopredeter">
     <w:name w:val="Default Paragraph Font"/>
     <w:uiPriority w:val="1"/>
     <w:semiHidden/>
     <w:unhideWhenUsed/>
   </w:style>
-  <w:style w:type="table" w:default="1" w:styleId="TableNormal">
+  <w:style w:type="table" w:default="1" w:styleId="Tablanormal">
     <w:name w:val="Normal Table"/>
     <w:uiPriority w:val="99"/>
     <w:semiHidden/>
@@ -4881,16 +4930,16 @@
       </w:tblCellMar>
     </w:tblPr>
   </w:style>
-  <w:style w:type="numbering" w:default="1" w:styleId="NoList">
+  <w:style w:type="numbering" w:default="1" w:styleId="Sinlista">
     <w:name w:val="No List"/>
     <w:uiPriority w:val="99"/>
     <w:semiHidden/>
     <w:unhideWhenUsed/>
   </w:style>
-  <w:style w:type="character" w:customStyle="1" w:styleId="Heading2Char">
-    <w:name w:val="Heading 2 Char"/>
-    <w:basedOn w:val="DefaultParagraphFont"/>
-    <w:link w:val="Heading2"/>
+  <w:style w:type="character" w:customStyle="1" w:styleId="Ttulo2Car">
+    <w:name w:val="Título 2 Car"/>
+    <w:basedOn w:val="Fuentedeprrafopredeter"/>
+    <w:link w:val="Ttulo2"/>
     <w:uiPriority w:val="9"/>
     <w:qFormat/>
     <w:rsid w:val="0056619A"/>
@@ -4934,7 +4983,7 @@
   </w:style>
   <w:style w:type="character" w:customStyle="1" w:styleId="DateandNumberChar">
     <w:name w:val="Date and Number Char"/>
-    <w:basedOn w:val="DefaultParagraphFont"/>
+    <w:basedOn w:val="Fuentedeprrafopredeter"/>
     <w:link w:val="DateandNumber"/>
     <w:uiPriority w:val="13"/>
     <w:semiHidden/>
@@ -4962,7 +5011,7 @@
   </w:style>
   <w:style w:type="character" w:customStyle="1" w:styleId="ColumnHeadingsChar">
     <w:name w:val="Column Headings Char"/>
-    <w:basedOn w:val="Heading2Char"/>
+    <w:basedOn w:val="Ttulo2Car"/>
     <w:link w:val="ColumnHeadings"/>
     <w:uiPriority w:val="99"/>
     <w:rsid w:val="00AC38E8"/>
@@ -5008,10 +5057,10 @@
       <w:sz w:val="28"/>
     </w:rPr>
   </w:style>
-  <w:style w:type="paragraph" w:styleId="BalloonText">
+  <w:style w:type="paragraph" w:styleId="Textodeglobo">
     <w:name w:val="Balloon Text"/>
     <w:basedOn w:val="Normal"/>
-    <w:link w:val="BalloonTextChar"/>
+    <w:link w:val="TextodegloboCar"/>
     <w:uiPriority w:val="99"/>
     <w:semiHidden/>
     <w:unhideWhenUsed/>
@@ -5020,10 +5069,10 @@
       <w:rFonts w:ascii="Tahoma" w:hAnsi="Tahoma" w:cs="Tahoma"/>
     </w:rPr>
   </w:style>
-  <w:style w:type="character" w:customStyle="1" w:styleId="BalloonTextChar">
-    <w:name w:val="Balloon Text Char"/>
-    <w:basedOn w:val="DefaultParagraphFont"/>
-    <w:link w:val="BalloonText"/>
+  <w:style w:type="character" w:customStyle="1" w:styleId="TextodegloboCar">
+    <w:name w:val="Texto de globo Car"/>
+    <w:basedOn w:val="Fuentedeprrafopredeter"/>
+    <w:link w:val="Textodeglobo"/>
     <w:uiPriority w:val="99"/>
     <w:semiHidden/>
     <w:rsid w:val="00EA1397"/>
@@ -5034,9 +5083,9 @@
       <w:szCs w:val="16"/>
     </w:rPr>
   </w:style>
-  <w:style w:type="character" w:styleId="PlaceholderText">
+  <w:style w:type="character" w:styleId="Textodelmarcadordeposicin">
     <w:name w:val="Placeholder Text"/>
-    <w:basedOn w:val="DefaultParagraphFont"/>
+    <w:basedOn w:val="Fuentedeprrafopredeter"/>
     <w:uiPriority w:val="99"/>
     <w:semiHidden/>
     <w:rsid w:val="00CE673C"/>
@@ -5075,10 +5124,10 @@
       <w:szCs w:val="18"/>
     </w:rPr>
   </w:style>
-  <w:style w:type="paragraph" w:styleId="Header">
+  <w:style w:type="paragraph" w:styleId="Encabezado">
     <w:name w:val="header"/>
     <w:basedOn w:val="Normal"/>
-    <w:link w:val="HeaderChar"/>
+    <w:link w:val="EncabezadoCar"/>
     <w:uiPriority w:val="99"/>
     <w:semiHidden/>
     <w:rsid w:val="00B9273B"/>
@@ -5089,10 +5138,10 @@
       </w:tabs>
     </w:pPr>
   </w:style>
-  <w:style w:type="character" w:customStyle="1" w:styleId="HeaderChar">
-    <w:name w:val="Header Char"/>
-    <w:basedOn w:val="DefaultParagraphFont"/>
-    <w:link w:val="Header"/>
+  <w:style w:type="character" w:customStyle="1" w:styleId="EncabezadoCar">
+    <w:name w:val="Encabezado Car"/>
+    <w:basedOn w:val="Fuentedeprrafopredeter"/>
+    <w:link w:val="Encabezado"/>
     <w:uiPriority w:val="99"/>
     <w:semiHidden/>
     <w:rsid w:val="00E435F0"/>
@@ -5104,10 +5153,10 @@
       <w:szCs w:val="16"/>
     </w:rPr>
   </w:style>
-  <w:style w:type="paragraph" w:styleId="Footer">
+  <w:style w:type="paragraph" w:styleId="Piedepgina">
     <w:name w:val="footer"/>
     <w:basedOn w:val="Normal"/>
-    <w:link w:val="FooterChar"/>
+    <w:link w:val="PiedepginaCar"/>
     <w:uiPriority w:val="99"/>
     <w:semiHidden/>
     <w:rsid w:val="00B9273B"/>
@@ -5118,10 +5167,10 @@
       </w:tabs>
     </w:pPr>
   </w:style>
-  <w:style w:type="character" w:customStyle="1" w:styleId="FooterChar">
-    <w:name w:val="Footer Char"/>
-    <w:basedOn w:val="DefaultParagraphFont"/>
-    <w:link w:val="Footer"/>
+  <w:style w:type="character" w:customStyle="1" w:styleId="PiedepginaCar">
+    <w:name w:val="Pie de página Car"/>
+    <w:basedOn w:val="Fuentedeprrafopredeter"/>
+    <w:link w:val="Piedepgina"/>
     <w:uiPriority w:val="99"/>
     <w:semiHidden/>
     <w:rsid w:val="00E435F0"/>
@@ -5133,10 +5182,10 @@
       <w:szCs w:val="16"/>
     </w:rPr>
   </w:style>
-  <w:style w:type="character" w:customStyle="1" w:styleId="Heading4Char">
-    <w:name w:val="Heading 4 Char"/>
-    <w:basedOn w:val="DefaultParagraphFont"/>
-    <w:link w:val="Heading4"/>
+  <w:style w:type="character" w:customStyle="1" w:styleId="Ttulo4Car">
+    <w:name w:val="Título 4 Car"/>
+    <w:basedOn w:val="Fuentedeprrafopredeter"/>
+    <w:link w:val="Ttulo4"/>
     <w:uiPriority w:val="9"/>
     <w:semiHidden/>
     <w:rsid w:val="00244B91"/>
@@ -5149,10 +5198,10 @@
       <w:szCs w:val="16"/>
     </w:rPr>
   </w:style>
-  <w:style w:type="character" w:customStyle="1" w:styleId="Heading5Char">
-    <w:name w:val="Heading 5 Char"/>
-    <w:basedOn w:val="DefaultParagraphFont"/>
-    <w:link w:val="Heading5"/>
+  <w:style w:type="character" w:customStyle="1" w:styleId="Ttulo5Car">
+    <w:name w:val="Título 5 Car"/>
+    <w:basedOn w:val="Fuentedeprrafopredeter"/>
+    <w:link w:val="Ttulo5"/>
     <w:uiPriority w:val="9"/>
     <w:semiHidden/>
     <w:rsid w:val="00244B91"/>
@@ -5163,10 +5212,10 @@
       <w:szCs w:val="16"/>
     </w:rPr>
   </w:style>
-  <w:style w:type="character" w:customStyle="1" w:styleId="Heading7Char">
-    <w:name w:val="Heading 7 Char"/>
-    <w:basedOn w:val="DefaultParagraphFont"/>
-    <w:link w:val="Heading7"/>
+  <w:style w:type="character" w:customStyle="1" w:styleId="Ttulo7Car">
+    <w:name w:val="Título 7 Car"/>
+    <w:basedOn w:val="Fuentedeprrafopredeter"/>
+    <w:link w:val="Ttulo7"/>
     <w:uiPriority w:val="9"/>
     <w:semiHidden/>
     <w:rsid w:val="00244B91"/>
@@ -5179,10 +5228,10 @@
       <w:szCs w:val="16"/>
     </w:rPr>
   </w:style>
-  <w:style w:type="character" w:customStyle="1" w:styleId="Heading8Char">
-    <w:name w:val="Heading 8 Char"/>
-    <w:basedOn w:val="DefaultParagraphFont"/>
-    <w:link w:val="Heading8"/>
+  <w:style w:type="character" w:customStyle="1" w:styleId="Ttulo8Car">
+    <w:name w:val="Título 8 Car"/>
+    <w:basedOn w:val="Fuentedeprrafopredeter"/>
+    <w:link w:val="Ttulo8"/>
     <w:uiPriority w:val="9"/>
     <w:semiHidden/>
     <w:rsid w:val="00244B91"/>
@@ -5193,10 +5242,10 @@
       <w:szCs w:val="21"/>
     </w:rPr>
   </w:style>
-  <w:style w:type="character" w:customStyle="1" w:styleId="Heading9Char">
-    <w:name w:val="Heading 9 Char"/>
-    <w:basedOn w:val="DefaultParagraphFont"/>
-    <w:link w:val="Heading9"/>
+  <w:style w:type="character" w:customStyle="1" w:styleId="Ttulo9Car">
+    <w:name w:val="Título 9 Car"/>
+    <w:basedOn w:val="Fuentedeprrafopredeter"/>
+    <w:link w:val="Ttulo9"/>
     <w:uiPriority w:val="9"/>
     <w:semiHidden/>
     <w:rsid w:val="00244B91"/>
@@ -5209,9 +5258,9 @@
       <w:szCs w:val="21"/>
     </w:rPr>
   </w:style>
-  <w:style w:type="character" w:styleId="IntenseEmphasis">
+  <w:style w:type="character" w:styleId="nfasisintenso">
     <w:name w:val="Intense Emphasis"/>
-    <w:basedOn w:val="DefaultParagraphFont"/>
+    <w:basedOn w:val="Fuentedeprrafopredeter"/>
     <w:uiPriority w:val="21"/>
     <w:semiHidden/>
     <w:unhideWhenUsed/>
@@ -5223,11 +5272,11 @@
       <w:color w:val="53A09C" w:themeColor="accent1" w:themeShade="BF"/>
     </w:rPr>
   </w:style>
-  <w:style w:type="paragraph" w:styleId="IntenseQuote">
+  <w:style w:type="paragraph" w:styleId="Citadestacada">
     <w:name w:val="Intense Quote"/>
     <w:basedOn w:val="Normal"/>
     <w:next w:val="Normal"/>
-    <w:link w:val="IntenseQuoteChar"/>
+    <w:link w:val="CitadestacadaCar"/>
     <w:uiPriority w:val="30"/>
     <w:semiHidden/>
     <w:unhideWhenUsed/>
@@ -5248,10 +5297,10 @@
       <w:color w:val="53A09C" w:themeColor="accent1" w:themeShade="BF"/>
     </w:rPr>
   </w:style>
-  <w:style w:type="character" w:customStyle="1" w:styleId="IntenseQuoteChar">
-    <w:name w:val="Intense Quote Char"/>
-    <w:basedOn w:val="DefaultParagraphFont"/>
-    <w:link w:val="IntenseQuote"/>
+  <w:style w:type="character" w:customStyle="1" w:styleId="CitadestacadaCar">
+    <w:name w:val="Cita destacada Car"/>
+    <w:basedOn w:val="Fuentedeprrafopredeter"/>
+    <w:link w:val="Citadestacada"/>
     <w:uiPriority w:val="30"/>
     <w:semiHidden/>
     <w:rsid w:val="00244B91"/>
@@ -5264,9 +5313,9 @@
       <w:szCs w:val="16"/>
     </w:rPr>
   </w:style>
-  <w:style w:type="character" w:styleId="IntenseReference">
+  <w:style w:type="character" w:styleId="Referenciaintensa">
     <w:name w:val="Intense Reference"/>
-    <w:basedOn w:val="DefaultParagraphFont"/>
+    <w:basedOn w:val="Fuentedeprrafopredeter"/>
     <w:uiPriority w:val="32"/>
     <w:semiHidden/>
     <w:unhideWhenUsed/>
@@ -5281,7 +5330,7 @@
       <w:spacing w:val="5"/>
     </w:rPr>
   </w:style>
-  <w:style w:type="paragraph" w:styleId="BlockText">
+  <w:style w:type="paragraph" w:styleId="Textodebloque">
     <w:name w:val="Block Text"/>
     <w:basedOn w:val="Normal"/>
     <w:uiPriority w:val="99"/>
@@ -5304,9 +5353,9 @@
       <w:color w:val="53A09C" w:themeColor="accent1" w:themeShade="BF"/>
     </w:rPr>
   </w:style>
-  <w:style w:type="character" w:styleId="Hyperlink">
+  <w:style w:type="character" w:styleId="Hipervnculo">
     <w:name w:val="Hyperlink"/>
-    <w:basedOn w:val="DefaultParagraphFont"/>
+    <w:basedOn w:val="Fuentedeprrafopredeter"/>
     <w:uiPriority w:val="99"/>
     <w:unhideWhenUsed/>
     <w:rsid w:val="00244B91"/>
@@ -5315,9 +5364,9 @@
       <w:u w:val="single"/>
     </w:rPr>
   </w:style>
-  <w:style w:type="table" w:styleId="ListTable4-Accent5">
+  <w:style w:type="table" w:styleId="Tabladelista4-nfasis5">
     <w:name w:val="List Table 4 Accent 5"/>
-    <w:basedOn w:val="TableNormal"/>
+    <w:basedOn w:val="Tablanormal"/>
     <w:uiPriority w:val="49"/>
     <w:rsid w:val="00354F24"/>
     <w:tblPr>
@@ -5386,9 +5435,9 @@
       </w:tcPr>
     </w:tblStylePr>
   </w:style>
-  <w:style w:type="table" w:styleId="ListTable2-Accent5">
+  <w:style w:type="table" w:styleId="Tabladelista2-nfasis5">
     <w:name w:val="List Table 2 Accent 5"/>
-    <w:basedOn w:val="TableNormal"/>
+    <w:basedOn w:val="Tablanormal"/>
     <w:uiPriority w:val="47"/>
     <w:rsid w:val="00354F24"/>
     <w:tblPr>
@@ -5437,9 +5486,9 @@
       </w:tcPr>
     </w:tblStylePr>
   </w:style>
-  <w:style w:type="table" w:styleId="GridTable4-Accent5">
+  <w:style w:type="table" w:styleId="Tablaconcuadrcula4-nfasis5">
     <w:name w:val="Grid Table 4 Accent 5"/>
-    <w:basedOn w:val="TableNormal"/>
+    <w:basedOn w:val="Tablanormal"/>
     <w:uiPriority w:val="49"/>
     <w:rsid w:val="00354F24"/>
     <w:tblPr>
@@ -5510,9 +5559,9 @@
       </w:tcPr>
     </w:tblStylePr>
   </w:style>
-  <w:style w:type="table" w:styleId="TableGrid">
+  <w:style w:type="table" w:styleId="Tablaconcuadrcula">
     <w:name w:val="Table Grid"/>
-    <w:basedOn w:val="TableNormal"/>
+    <w:basedOn w:val="Tablanormal"/>
     <w:rsid w:val="007E7799"/>
     <w:tblPr>
       <w:tblBorders>
@@ -5527,7 +5576,7 @@
   </w:style>
   <w:style w:type="table" w:customStyle="1" w:styleId="Style1">
     <w:name w:val="Style 1"/>
-    <w:basedOn w:val="TableNormal"/>
+    <w:basedOn w:val="Tablanormal"/>
     <w:uiPriority w:val="99"/>
     <w:rsid w:val="0089091B"/>
     <w:tblPr/>
@@ -5544,7 +5593,7 @@
   </w:style>
   <w:style w:type="paragraph" w:customStyle="1" w:styleId="Receipt">
     <w:name w:val="Receipt"/>
-    <w:basedOn w:val="Heading1"/>
+    <w:basedOn w:val="Ttulo1"/>
     <w:semiHidden/>
     <w:qFormat/>
     <w:rsid w:val="0056619A"/>
@@ -5556,7 +5605,7 @@
   </w:style>
   <w:style w:type="paragraph" w:customStyle="1" w:styleId="TotalAmounts">
     <w:name w:val="Total Amounts"/>
-    <w:basedOn w:val="Heading2"/>
+    <w:basedOn w:val="Ttulo2"/>
     <w:qFormat/>
     <w:rsid w:val="00AC38E8"/>
     <w:pPr>
@@ -5566,9 +5615,9 @@
       <w:color w:val="FFFFFF" w:themeColor="background1"/>
     </w:rPr>
   </w:style>
-  <w:style w:type="character" w:styleId="UnresolvedMention">
+  <w:style w:type="character" w:styleId="Mencinsinresolver">
     <w:name w:val="Unresolved Mention"/>
-    <w:basedOn w:val="DefaultParagraphFont"/>
+    <w:basedOn w:val="Fuentedeprrafopredeter"/>
     <w:uiPriority w:val="99"/>
     <w:semiHidden/>
     <w:unhideWhenUsed/>
@@ -5581,31 +5630,8 @@
 </w:styles>
 </file>
 
-<file path=word/webSettings2.xml><?xml version="1.0" encoding="utf-8"?>
-<w:webSettings xmlns:mc="http://schemas.openxmlformats.org/markup-compatibility/2006" xmlns:r="http://schemas.openxmlformats.org/officeDocument/2006/relationships" xmlns:w="http://schemas.openxmlformats.org/wordprocessingml/2006/main" xmlns:w14="http://schemas.microsoft.com/office/word/2010/wordml" xmlns:w15="http://schemas.microsoft.com/office/word/2012/wordml" xmlns:w16cex="http://schemas.microsoft.com/office/word/2018/wordml/cex" xmlns:w16cid="http://schemas.microsoft.com/office/word/2016/wordml/cid" xmlns:w16="http://schemas.microsoft.com/office/word/2018/wordml" xmlns:w16sdtdh="http://schemas.microsoft.com/office/word/2020/wordml/sdtdatahash" xmlns:w16se="http://schemas.microsoft.com/office/word/2015/wordml/symex" mc:Ignorable="w14 w15 w16se w16cid w16 w16cex w16sdtdh">
-  <w:divs>
-    <w:div w:id="1439370866">
-      <w:bodyDiv w:val="1"/>
-      <w:marLeft w:val="0"/>
-      <w:marRight w:val="0"/>
-      <w:marTop w:val="0"/>
-      <w:marBottom w:val="0"/>
-      <w:divBdr>
-        <w:top w:val="none" w:sz="0" w:space="0" w:color="auto"/>
-        <w:left w:val="none" w:sz="0" w:space="0" w:color="auto"/>
-        <w:bottom w:val="none" w:sz="0" w:space="0" w:color="auto"/>
-        <w:right w:val="none" w:sz="0" w:space="0" w:color="auto"/>
-      </w:divBdr>
-    </w:div>
-  </w:divs>
-  <w:optimizeForBrowser/>
-  <w:relyOnVML/>
-  <w:allowPNG/>
-</w:webSettings>
-</file>
-
 <file path=word/glossary/document.xml><?xml version="1.0" encoding="utf-8"?>
-<w:glossaryDocument xmlns:wpc="http://schemas.microsoft.com/office/word/2010/wordprocessingCanvas" xmlns:cx="http://schemas.microsoft.com/office/drawing/2014/chartex" xmlns:cx1="http://schemas.microsoft.com/office/drawing/2015/9/8/chartex" xmlns:cx2="http://schemas.microsoft.com/office/drawing/2015/10/21/chartex" xmlns:cx3="http://schemas.microsoft.com/office/drawing/2016/5/9/chartex" xmlns:cx4="http://schemas.microsoft.com/office/drawing/2016/5/10/chartex" xmlns:cx5="http://schemas.microsoft.com/office/drawing/2016/5/11/chartex" xmlns:cx6="http://schemas.microsoft.com/office/drawing/2016/5/12/chartex" xmlns:cx7="http://schemas.microsoft.com/office/drawing/2016/5/13/chartex" xmlns:cx8="http://schemas.microsoft.com/office/drawing/2016/5/14/chartex" xmlns:mc="http://schemas.openxmlformats.org/markup-compatibility/2006" xmlns:aink="http://schemas.microsoft.com/office/drawing/2016/ink" xmlns:am3d="http://schemas.microsoft.com/office/drawing/2017/model3d" xmlns:o="urn:schemas-microsoft-com:office:office" xmlns:oel="http://schemas.microsoft.com/office/2019/extlst" xmlns:r="http://schemas.openxmlformats.org/officeDocument/2006/relationships" xmlns:m="http://schemas.openxmlformats.org/officeDocument/2006/math" xmlns:v="urn:schemas-microsoft-com:vml" xmlns:wp14="http://schemas.microsoft.com/office/word/2010/wordprocessingDrawing" xmlns:wp="http://schemas.openxmlformats.org/drawingml/2006/wordprocessingDrawing" xmlns:w10="urn:schemas-microsoft-com:office:word" xmlns:w="http://schemas.openxmlformats.org/wordprocessingml/2006/main" xmlns:w14="http://schemas.microsoft.com/office/word/2010/wordml" xmlns:w15="http://schemas.microsoft.com/office/word/2012/wordml" xmlns:w16cex="http://schemas.microsoft.com/office/word/2018/wordml/cex" xmlns:w16cid="http://schemas.microsoft.com/office/word/2016/wordml/cid" xmlns:w16="http://schemas.microsoft.com/office/word/2018/wordml" xmlns:w16sdtdh="http://schemas.microsoft.com/office/word/2020/wordml/sdtdatahash" xmlns:w16se="http://schemas.microsoft.com/office/word/2015/wordml/symex" xmlns:wpg="http://schemas.microsoft.com/office/word/2010/wordprocessingGroup" xmlns:wpi="http://schemas.microsoft.com/office/word/2010/wordprocessingInk" xmlns:wne="http://schemas.microsoft.com/office/word/2006/wordml" xmlns:wps="http://schemas.microsoft.com/office/word/2010/wordprocessingShape" mc:Ignorable="w14 w15 w16se w16cid w16 w16cex w16sdtdh wp14">
+<w:glossaryDocument xmlns:wpc="http://schemas.microsoft.com/office/word/2010/wordprocessingCanvas" xmlns:cx="http://schemas.microsoft.com/office/drawing/2014/chartex" xmlns:cx1="http://schemas.microsoft.com/office/drawing/2015/9/8/chartex" xmlns:cx2="http://schemas.microsoft.com/office/drawing/2015/10/21/chartex" xmlns:cx3="http://schemas.microsoft.com/office/drawing/2016/5/9/chartex" xmlns:cx4="http://schemas.microsoft.com/office/drawing/2016/5/10/chartex" xmlns:cx5="http://schemas.microsoft.com/office/drawing/2016/5/11/chartex" xmlns:cx6="http://schemas.microsoft.com/office/drawing/2016/5/12/chartex" xmlns:cx7="http://schemas.microsoft.com/office/drawing/2016/5/13/chartex" xmlns:cx8="http://schemas.microsoft.com/office/drawing/2016/5/14/chartex" xmlns:mc="http://schemas.openxmlformats.org/markup-compatibility/2006" xmlns:aink="http://schemas.microsoft.com/office/drawing/2016/ink" xmlns:am3d="http://schemas.microsoft.com/office/drawing/2017/model3d" xmlns:o="urn:schemas-microsoft-com:office:office" xmlns:r="http://schemas.openxmlformats.org/officeDocument/2006/relationships" xmlns:m="http://schemas.openxmlformats.org/officeDocument/2006/math" xmlns:v="urn:schemas-microsoft-com:vml" xmlns:wp14="http://schemas.microsoft.com/office/word/2010/wordprocessingDrawing" xmlns:wp="http://schemas.openxmlformats.org/drawingml/2006/wordprocessingDrawing" xmlns:w10="urn:schemas-microsoft-com:office:word" xmlns:w="http://schemas.openxmlformats.org/wordprocessingml/2006/main" xmlns:w14="http://schemas.microsoft.com/office/word/2010/wordml" xmlns:w15="http://schemas.microsoft.com/office/word/2012/wordml" xmlns:w16cex="http://schemas.microsoft.com/office/word/2018/wordml/cex" xmlns:w16cid="http://schemas.microsoft.com/office/word/2016/wordml/cid" xmlns:w16="http://schemas.microsoft.com/office/word/2018/wordml" xmlns:w16sdtdh="http://schemas.microsoft.com/office/word/2020/wordml/sdtdatahash" xmlns:w16se="http://schemas.microsoft.com/office/word/2015/wordml/symex" xmlns:wpg="http://schemas.microsoft.com/office/word/2010/wordprocessingGroup" xmlns:wpi="http://schemas.microsoft.com/office/word/2010/wordprocessingInk" xmlns:wne="http://schemas.microsoft.com/office/word/2006/wordml" xmlns:wps="http://schemas.microsoft.com/office/word/2010/wordprocessingShape" mc:Ignorable="w14 w15 w16se w16cid w16 w16cex w16sdtdh wp14">
   <w:docParts>
     <w:docPart>
       <w:docPartPr>
@@ -5859,7 +5885,7 @@
       <w:docPartBody>
         <w:p>
           <w:pPr>
-            <w:pStyle w:val="ACE3C7CAB88720428DAFEFE137CC3CB84"/>
+            <w:pStyle w:val="ACE3C7CAB88720428DAFEFE137CC3CB8"/>
           </w:pPr>
           <w:r>
             <w:rPr>
@@ -5987,7 +6013,7 @@
       <w:docPartBody>
         <w:p>
           <w:pPr>
-            <w:pStyle w:val="1E1470C6A8CE4695884E270802A172EF3"/>
+            <w:pStyle w:val="1E1470C6A8CE4695884E270802A172EF"/>
           </w:pPr>
           <w:r>
             <w:rPr>
@@ -6941,22 +6967,23 @@
     <w:charset w:val="00"/>
     <w:family w:val="swiss"/>
     <w:pitch w:val="variable"/>
-    <w:sig w:usb0="E4002EFF" w:usb1="C000247B" w:usb2="00000009" w:usb3="00000000" w:csb0="000001FF" w:csb1="00000000"/>
+    <w:sig w:usb0="E4002EFF" w:usb1="C200247B" w:usb2="00000009" w:usb3="00000000" w:csb0="000001FF" w:csb1="00000000"/>
   </w:font>
   <w:font w:name="Calibri Light">
     <w:panose1 w:val="020F0302020204030204"/>
     <w:charset w:val="00"/>
     <w:family w:val="swiss"/>
     <w:pitch w:val="variable"/>
-    <w:sig w:usb0="E4002EFF" w:usb1="C000247B" w:usb2="00000009" w:usb3="00000000" w:csb0="000001FF" w:csb1="00000000"/>
+    <w:sig w:usb0="E4002EFF" w:usb1="C200247B" w:usb2="00000009" w:usb3="00000000" w:csb0="000001FF" w:csb1="00000000"/>
   </w:font>
 </w:fonts>
 </file>
 
-<file path=word/glossary/settings2.xml><?xml version="1.0" encoding="utf-8"?>
+<file path=word/glossary/settings.xml><?xml version="1.0" encoding="utf-8"?>
 <w:settings xmlns:mc="http://schemas.openxmlformats.org/markup-compatibility/2006" xmlns:o="urn:schemas-microsoft-com:office:office" xmlns:r="http://schemas.openxmlformats.org/officeDocument/2006/relationships" xmlns:m="http://schemas.openxmlformats.org/officeDocument/2006/math" xmlns:v="urn:schemas-microsoft-com:vml" xmlns:w10="urn:schemas-microsoft-com:office:word" xmlns:w="http://schemas.openxmlformats.org/wordprocessingml/2006/main" xmlns:w14="http://schemas.microsoft.com/office/word/2010/wordml" xmlns:w15="http://schemas.microsoft.com/office/word/2012/wordml" xmlns:w16cex="http://schemas.microsoft.com/office/word/2018/wordml/cex" xmlns:w16cid="http://schemas.microsoft.com/office/word/2016/wordml/cid" xmlns:w16="http://schemas.microsoft.com/office/word/2018/wordml" xmlns:w16sdtdh="http://schemas.microsoft.com/office/word/2020/wordml/sdtdatahash" xmlns:w16se="http://schemas.microsoft.com/office/word/2015/wordml/symex" xmlns:sl="http://schemas.openxmlformats.org/schemaLibrary/2006/main" mc:Ignorable="w14 w15 w16se w16cid w16 w16cex w16sdtdh">
   <w:view w:val="normal"/>
   <w:defaultTabStop w:val="720"/>
+  <w:hyphenationZone w:val="425"/>
   <w:characterSpacingControl w:val="doNotCompress"/>
   <w:compat>
     <w:useFELayout/>
@@ -6971,6 +6998,7 @@
     <w:rsidRoot w:val="007863AA"/>
     <w:rsid w:val="00033FF1"/>
     <w:rsid w:val="00067617"/>
+    <w:rsid w:val="00095BCC"/>
     <w:rsid w:val="000C3FA0"/>
     <w:rsid w:val="00123533"/>
     <w:rsid w:val="001866CB"/>
@@ -6987,6 +7015,7 @@
     <w:rsid w:val="00B92F5C"/>
     <w:rsid w:val="00C70939"/>
     <w:rsid w:val="00D12EA5"/>
+    <w:rsid w:val="00EE3FF5"/>
   </w:rsids>
   <m:mathPr>
     <m:mathFont m:val="Cambria Math"/>
@@ -7004,12 +7033,12 @@
   <w:themeFontLang w:val="en-US"/>
   <w:clrSchemeMapping w:bg1="light1" w:t1="dark1" w:bg2="light2" w:t2="dark2" w:accent1="accent1" w:accent2="accent2" w:accent3="accent3" w:accent4="accent4" w:accent5="accent5" w:accent6="accent6" w:hyperlink="hyperlink" w:followedHyperlink="followedHyperlink"/>
   <w:decimalSymbol w:val="."/>
-  <w:listSeparator w:val=","/>
+  <w:listSeparator w:val=";"/>
   <w15:chartTrackingRefBased/>
 </w:settings>
 </file>
 
-<file path=word/glossary/styles2.xml><?xml version="1.0" encoding="utf-8"?>
+<file path=word/glossary/styles.xml><?xml version="1.0" encoding="utf-8"?>
 <w:styles xmlns:mc="http://schemas.openxmlformats.org/markup-compatibility/2006" xmlns:r="http://schemas.openxmlformats.org/officeDocument/2006/relationships" xmlns:w="http://schemas.openxmlformats.org/wordprocessingml/2006/main" xmlns:w14="http://schemas.microsoft.com/office/word/2010/wordml" xmlns:w15="http://schemas.microsoft.com/office/word/2012/wordml" xmlns:w16cex="http://schemas.microsoft.com/office/word/2018/wordml/cex" xmlns:w16cid="http://schemas.microsoft.com/office/word/2016/wordml/cid" xmlns:w16="http://schemas.microsoft.com/office/word/2018/wordml" xmlns:w16sdtdh="http://schemas.microsoft.com/office/word/2020/wordml/sdtdatahash" xmlns:w16se="http://schemas.microsoft.com/office/word/2015/wordml/symex" mc:Ignorable="w14 w15 w16se w16cid w16 w16cex w16sdtdh">
   <w:docDefaults>
     <w:rPrDefault>
@@ -7404,11 +7433,11 @@
     <w:name w:val="Normal"/>
     <w:qFormat/>
   </w:style>
-  <w:style w:type="paragraph" w:styleId="Heading2">
+  <w:style w:type="paragraph" w:styleId="Ttulo2">
     <w:name w:val="heading 2"/>
     <w:basedOn w:val="Normal"/>
     <w:next w:val="Normal"/>
-    <w:link w:val="Heading2Char"/>
+    <w:link w:val="Ttulo2Car"/>
     <w:uiPriority w:val="9"/>
     <w:qFormat/>
     <w:rsid w:val="00A36DB5"/>
@@ -7427,13 +7456,13 @@
       <w:szCs w:val="16"/>
     </w:rPr>
   </w:style>
-  <w:style w:type="character" w:default="1" w:styleId="DefaultParagraphFont">
+  <w:style w:type="character" w:default="1" w:styleId="Fuentedeprrafopredeter">
     <w:name w:val="Default Paragraph Font"/>
     <w:uiPriority w:val="1"/>
     <w:semiHidden/>
     <w:unhideWhenUsed/>
   </w:style>
-  <w:style w:type="table" w:default="1" w:styleId="TableNormal">
+  <w:style w:type="table" w:default="1" w:styleId="Tablanormal">
     <w:name w:val="Normal Table"/>
     <w:uiPriority w:val="99"/>
     <w:semiHidden/>
@@ -7448,16 +7477,16 @@
       </w:tblCellMar>
     </w:tblPr>
   </w:style>
-  <w:style w:type="numbering" w:default="1" w:styleId="NoList">
+  <w:style w:type="numbering" w:default="1" w:styleId="Sinlista">
     <w:name w:val="No List"/>
     <w:uiPriority w:val="99"/>
     <w:semiHidden/>
     <w:unhideWhenUsed/>
   </w:style>
-  <w:style w:type="character" w:customStyle="1" w:styleId="Heading2Char">
-    <w:name w:val="Heading 2 Char"/>
-    <w:basedOn w:val="DefaultParagraphFont"/>
-    <w:link w:val="Heading2"/>
+  <w:style w:type="character" w:customStyle="1" w:styleId="Ttulo2Car">
+    <w:name w:val="Título 2 Car"/>
+    <w:basedOn w:val="Fuentedeprrafopredeter"/>
+    <w:link w:val="Ttulo2"/>
     <w:uiPriority w:val="9"/>
     <w:qFormat/>
     <w:rsid w:val="00A36DB5"/>
@@ -7500,12 +7529,12 @@
     <w:name w:val="C57E88AAC6F9744BB6ECEFB686A954A7"/>
     <w:rsid w:val="00C70939"/>
   </w:style>
-  <w:style w:type="character" w:styleId="PlaceholderText">
+  <w:style w:type="character" w:styleId="Textodelmarcadordeposicin">
     <w:name w:val="Placeholder Text"/>
-    <w:basedOn w:val="DefaultParagraphFont"/>
+    <w:basedOn w:val="Fuentedeprrafopredeter"/>
     <w:uiPriority w:val="99"/>
     <w:semiHidden/>
-    <w:rsid w:val="000C3FA0"/>
+    <w:rsid w:val="00095BCC"/>
     <w:rPr>
       <w:color w:val="808080"/>
     </w:rPr>
@@ -7516,7 +7545,7 @@
     <w:link w:val="ColumnHeadingsChar"/>
     <w:uiPriority w:val="99"/>
     <w:qFormat/>
-    <w:rsid w:val="000C3FA0"/>
+    <w:rsid w:val="00095BCC"/>
     <w:rPr>
       <w:rFonts w:eastAsia="Times New Roman" w:cs="Times New Roman"/>
       <w:b/>
@@ -7529,10 +7558,10 @@
   </w:style>
   <w:style w:type="character" w:customStyle="1" w:styleId="ColumnHeadingsChar">
     <w:name w:val="Column Headings Char"/>
-    <w:basedOn w:val="Heading2Char"/>
+    <w:basedOn w:val="Ttulo2Car"/>
     <w:link w:val="ColumnHeadings"/>
     <w:uiPriority w:val="99"/>
-    <w:rsid w:val="000C3FA0"/>
+    <w:rsid w:val="00095BCC"/>
     <w:rPr>
       <w:rFonts w:eastAsia="Times New Roman" w:cs="Times New Roman"/>
       <w:b/>
@@ -7547,20 +7576,22 @@
     <w:name w:val="BA97F2653272474585EA611DFEE5DAE5"/>
     <w:rsid w:val="004262F9"/>
   </w:style>
-  <w:style w:type="paragraph" w:customStyle="1" w:styleId="ACE3C7CAB88720428DAFEFE137CC3CB84">
-    <w:name w:val="ACE3C7CAB88720428DAFEFE137CC3CB84"/>
-    <w:rsid w:val="000C3FA0"/>
+  <w:style w:type="paragraph" w:customStyle="1" w:styleId="ACE3C7CAB88720428DAFEFE137CC3CB8">
+    <w:name w:val="ACE3C7CAB88720428DAFEFE137CC3CB8"/>
+    <w:rsid w:val="00095BCC"/>
     <w:rPr>
       <w:rFonts w:eastAsia="Times New Roman" w:cs="Times New Roman"/>
-      <w:color w:val="404040" w:themeColor="text1" w:themeTint="BF"/>
-      <w:spacing w:val="10"/>
+      <w:b/>
+      <w:caps/>
+      <w:color w:val="000000" w:themeColor="text1"/>
+      <w:spacing w:val="20"/>
       <w:sz w:val="16"/>
       <w:szCs w:val="16"/>
     </w:rPr>
   </w:style>
-  <w:style w:type="paragraph" w:customStyle="1" w:styleId="1E1470C6A8CE4695884E270802A172EF3">
-    <w:name w:val="1E1470C6A8CE4695884E270802A172EF3"/>
-    <w:rsid w:val="000C3FA0"/>
+  <w:style w:type="paragraph" w:customStyle="1" w:styleId="1E1470C6A8CE4695884E270802A172EF">
+    <w:name w:val="1E1470C6A8CE4695884E270802A172EF"/>
+    <w:rsid w:val="00095BCC"/>
     <w:rPr>
       <w:rFonts w:eastAsia="Times New Roman" w:cs="Times New Roman"/>
       <w:b/>
@@ -7581,7 +7612,7 @@
 </w:webSettings>
 </file>
 
-<file path=word/theme/theme11.xml><?xml version="1.0" encoding="utf-8"?>
+<file path=word/theme/theme1.xml><?xml version="1.0" encoding="utf-8"?>
 <a:theme xmlns:a="http://schemas.openxmlformats.org/drawingml/2006/main" name="Office Theme">
   <a:themeElements>
     <a:clrScheme name="TM02819030">
@@ -7866,7 +7897,16 @@
 </a:theme>
 </file>
 
-<file path=customXml/item12.xml><?xml version="1.0" encoding="utf-8"?>
+<file path=customXml/item1.xml><?xml version="1.0" encoding="utf-8"?>
+<?mso-contentType ?>
+<FormTemplates xmlns="http://schemas.microsoft.com/sharepoint/v3/contenttype/forms">
+  <Display>DocumentLibraryForm</Display>
+  <Edit>DocumentLibraryForm</Edit>
+  <New>DocumentLibraryForm</New>
+</FormTemplates>
+</file>
+
+<file path=customXml/item2.xml><?xml version="1.0" encoding="utf-8"?>
 <ct:contentTypeSchema xmlns:ct="http://schemas.microsoft.com/office/2006/metadata/contentType" xmlns:ma="http://schemas.microsoft.com/office/2006/metadata/properties/metaAttributes" ct:_="" ma:_="" ma:contentTypeName="Document" ma:contentTypeID="0x01010079F111ED35F8CC479449609E8A0923A6" ma:contentTypeVersion="26" ma:contentTypeDescription="Create a new document." ma:contentTypeScope="" ma:versionID="ac37c1753acd5e330d2062ccec26ea66">
   <xsd:schema xmlns:xsd="http://www.w3.org/2001/XMLSchema" xmlns:xs="http://www.w3.org/2001/XMLSchema" xmlns:p="http://schemas.microsoft.com/office/2006/metadata/properties" xmlns:ns1="http://schemas.microsoft.com/sharepoint/v3" xmlns:ns2="71af3243-3dd4-4a8d-8c0d-dd76da1f02a5" xmlns:ns3="16c05727-aa75-4e4a-9b5f-8a80a1165891" xmlns:ns4="230e9df3-be65-4c73-a93b-d1236ebd677e" targetNamespace="http://schemas.microsoft.com/office/2006/metadata/properties" ma:root="true" ma:fieldsID="3b340c7101c92c5120abd06486f94548" ns1:_="" ns2:_="" ns3:_="" ns4:_="">
     <xsd:import namespace="http://schemas.microsoft.com/sharepoint/v3"/>
@@ -8166,16 +8206,7 @@
 </ct:contentTypeSchema>
 </file>
 
-<file path=customXml/item2.xml><?xml version="1.0" encoding="utf-8"?>
-<?mso-contentType ?>
-<FormTemplates xmlns="http://schemas.microsoft.com/sharepoint/v3/contenttype/forms">
-  <Display>DocumentLibraryForm</Display>
-  <Edit>DocumentLibraryForm</Edit>
-  <New>DocumentLibraryForm</New>
-</FormTemplates>
-</file>
-
-<file path=customXml/item33.xml><?xml version="1.0" encoding="utf-8"?>
+<file path=customXml/item3.xml><?xml version="1.0" encoding="utf-8"?>
 <p:properties xmlns:p="http://schemas.microsoft.com/office/2006/metadata/properties" xmlns:xsi="http://www.w3.org/2001/XMLSchema-instance" xmlns:pc="http://schemas.microsoft.com/office/infopath/2007/PartnerControls">
   <documentManagement>
     <_ip_UnifiedCompliancePolicyUIAction xmlns="http://schemas.microsoft.com/sharepoint/v3" xsi:nil="true"/>
@@ -8195,16 +8226,45 @@
 </p:properties>
 </file>
 
-<file path=customXml/itemProps12.xml><?xml version="1.0" encoding="utf-8"?>
-<ds:datastoreItem xmlns:ds="http://schemas.openxmlformats.org/officeDocument/2006/customXml" ds:itemID="{ACBA0B4B-1E88-4907-BC36-203BA617C133}"/>
+<file path=customXml/itemProps1.xml><?xml version="1.0" encoding="utf-8"?>
+<ds:datastoreItem xmlns:ds="http://schemas.openxmlformats.org/officeDocument/2006/customXml" ds:itemID="{5E70DEED-292F-4F64-8540-1F3333B0735A}">
+  <ds:schemaRefs>
+    <ds:schemaRef ds:uri="http://schemas.microsoft.com/sharepoint/v3/contenttype/forms"/>
+  </ds:schemaRefs>
+</ds:datastoreItem>
 </file>
 
-<file path=customXml/itemProps21.xml><?xml version="1.0" encoding="utf-8"?>
-<ds:datastoreItem xmlns:ds="http://schemas.openxmlformats.org/officeDocument/2006/customXml" ds:itemID="{5E70DEED-292F-4F64-8540-1F3333B0735A}"/>
+<file path=customXml/itemProps2.xml><?xml version="1.0" encoding="utf-8"?>
+<ds:datastoreItem xmlns:ds="http://schemas.openxmlformats.org/officeDocument/2006/customXml" ds:itemID="{ACBA0B4B-1E88-4907-BC36-203BA617C133}">
+  <ds:schemaRefs>
+    <ds:schemaRef ds:uri="http://schemas.microsoft.com/office/2006/metadata/contentType"/>
+    <ds:schemaRef ds:uri="http://schemas.microsoft.com/office/2006/metadata/properties/metaAttributes"/>
+    <ds:schemaRef ds:uri="http://www.w3.org/2001/XMLSchema"/>
+    <ds:schemaRef ds:uri="http://schemas.microsoft.com/office/2006/metadata/properties"/>
+    <ds:schemaRef ds:uri="http://schemas.microsoft.com/sharepoint/v3"/>
+    <ds:schemaRef ds:uri="71af3243-3dd4-4a8d-8c0d-dd76da1f02a5"/>
+    <ds:schemaRef ds:uri="16c05727-aa75-4e4a-9b5f-8a80a1165891"/>
+    <ds:schemaRef ds:uri="230e9df3-be65-4c73-a93b-d1236ebd677e"/>
+    <ds:schemaRef ds:uri="http://schemas.microsoft.com/office/2006/documentManagement/types"/>
+    <ds:schemaRef ds:uri="http://schemas.microsoft.com/office/infopath/2007/PartnerControls"/>
+    <ds:schemaRef ds:uri="http://schemas.openxmlformats.org/package/2006/metadata/core-properties"/>
+    <ds:schemaRef ds:uri="http://purl.org/dc/elements/1.1/"/>
+    <ds:schemaRef ds:uri="http://purl.org/dc/terms/"/>
+    <ds:schemaRef ds:uri="http://schemas.microsoft.com/internal/obd"/>
+  </ds:schemaRefs>
+</ds:datastoreItem>
 </file>
 
-<file path=customXml/itemProps33.xml><?xml version="1.0" encoding="utf-8"?>
-<ds:datastoreItem xmlns:ds="http://schemas.openxmlformats.org/officeDocument/2006/customXml" ds:itemID="{C1EF7F87-8C16-42ED-9B4E-B14C417376EF}"/>
+<file path=customXml/itemProps3.xml><?xml version="1.0" encoding="utf-8"?>
+<ds:datastoreItem xmlns:ds="http://schemas.openxmlformats.org/officeDocument/2006/customXml" ds:itemID="{C1EF7F87-8C16-42ED-9B4E-B14C417376EF}">
+  <ds:schemaRefs>
+    <ds:schemaRef ds:uri="http://schemas.microsoft.com/office/2006/metadata/properties"/>
+    <ds:schemaRef ds:uri="http://schemas.microsoft.com/office/infopath/2007/PartnerControls"/>
+    <ds:schemaRef ds:uri="http://schemas.microsoft.com/sharepoint/v3"/>
+    <ds:schemaRef ds:uri="71af3243-3dd4-4a8d-8c0d-dd76da1f02a5"/>
+    <ds:schemaRef ds:uri="230e9df3-be65-4c73-a93b-d1236ebd677e"/>
+  </ds:schemaRefs>
+</ds:datastoreItem>
 </file>
 
 <file path=docMetadata/LabelInfo.xml><?xml version="1.0" encoding="utf-8"?>

</xml_diff>